<commit_message>
Fix some broken links and formatting errors.
</commit_message>
<xml_diff>
--- a/Bare-vs-Coated-Water-Pipelines.docx
+++ b/Bare-vs-Coated-Water-Pipelines.docx
@@ -89,13 +89,26 @@
         <w:rPr>
           <w:lang w:eastAsia="ja-JP"/>
         </w:rPr>
-        <w:t>This paper presents a quantitative comparison of two corrosion mitigation strategies for water pipelines: increasing wall thickness through a corrosion allowance versus applying an interior Fusion Bonded Epoxy (FBE) coating. The analysis evaluates the cost-effectiveness of each approach by examining both capital expenditures (CAPEX) and operational expenditures (OPEX) over the lifecycle of the pipeline infrastructure.</w:t>
+        <w:t xml:space="preserve">This paper presents a quantitative comparison of two corrosion mitigation strategies for water pipelines: increasing wall thickness through a corrosion allowance versus applying an interior </w:t>
+      </w:r>
+      <w:r>
+        <w:rPr>
+          <w:lang w:eastAsia="ja-JP"/>
+        </w:rPr>
+        <w:t>epoxy</w:t>
+      </w:r>
+      <w:r>
+        <w:rPr>
+          <w:lang w:eastAsia="ja-JP"/>
+        </w:rPr>
+        <w:t xml:space="preserve"> coating. The analysis evaluates the cost-effectiveness of each approach by examining both capital expenditures (CAPEX) and operational expenditures (OPEX) over the lifecycle of the pipeline infrastructure.</w:t>
       </w:r>
     </w:p>
     <w:bookmarkEnd w:id="2"/>
     <w:p>
       <w:pPr>
         <w:pStyle w:val="Heading1"/>
+        <w:spacing w:before="240" w:after="240"/>
       </w:pPr>
       <w:r>
         <w:t>Introduction</w:t>
@@ -128,7 +141,16 @@
         <w:ind w:firstLine="289"/>
       </w:pPr>
       <w:r>
-        <w:t>Pipelines relying on a corrosion allowance often feature smaller internal diameters due to the increased wall thickness, which can result in higher energy demands for pumping operations. Additionally, the bare steel surface exhibits greater roughness compared to FBE-coated surfaces, further contributing to increased pump power consumption. To mitigate ongoing corrosion in bare steel pipelines, operators must also inject corrosion inhibitors and other chemicals into the transported fluid—adding to operational complexity and costs.</w:t>
+        <w:t xml:space="preserve">Pipelines relying on a corrosion allowance often feature smaller internal diameters due to the increased wall thickness, which can result in higher energy demands for pumping operations. Additionally, the bare steel surface exhibits greater roughness compared to </w:t>
+      </w:r>
+      <w:r>
+        <w:t>epoxy-coated</w:t>
+      </w:r>
+      <w:r>
+        <w:t xml:space="preserve"> </w:t>
+      </w:r>
+      <w:r>
+        <w:t>surfaces, further contributing to increased pump power consumption. To mitigate ongoing corrosion in bare steel pipelines, operators must also inject corrosion inhibitors and other chemicals into the transported fluid—adding to operational complexity and costs.</w:t>
       </w:r>
     </w:p>
     <w:p>
@@ -138,7 +160,13 @@
         <w:ind w:firstLine="289"/>
       </w:pPr>
       <w:r>
-        <w:t>Given these factors, comparing the cost-effectiveness of these two strategies requires a holistic analysis that accounts for both CAPEX and OPEX throughout the pipeline's service life. This paper aims to provide such an evaluation, offering insights into the economic trade-offs between FBE-coated pipelines and those designed with a corrosion allowance.</w:t>
+        <w:t xml:space="preserve">Given these factors, comparing the cost-effectiveness of these two strategies requires a holistic analysis that accounts for both CAPEX and OPEX throughout the pipeline's service life. This paper aims to provide such an evaluation, offering insights into the economic trade-offs between </w:t>
+      </w:r>
+      <w:r>
+        <w:t>epoxy-coated</w:t>
+      </w:r>
+      <w:r>
+        <w:t xml:space="preserve"> pipelines and those designed with a corrosion allowance.</w:t>
       </w:r>
     </w:p>
     <w:p>
@@ -155,7 +183,19 @@
       </w:pPr>
       <w:bookmarkStart w:id="3" w:name="OLE_LINK3"/>
       <w:r>
-        <w:t>To support peer review and enable further analysis, this section details the parameters utilized in our quantitative comparison for an arbitrary industrial water transport case. These parameters form the foundation of our economic and operational analysis, allowing for a comprehensive evaluation of the two corrosion mitigation strategies.</w:t>
+        <w:t xml:space="preserve">To support peer review and enable further analysis, this section details the parameters utilized in </w:t>
+      </w:r>
+      <w:r>
+        <w:t>this</w:t>
+      </w:r>
+      <w:r>
+        <w:t xml:space="preserve"> quantitative comparison for an arbitrary industrial water transport case. These parameters form the foundation of </w:t>
+      </w:r>
+      <w:r>
+        <w:t>the</w:t>
+      </w:r>
+      <w:r>
+        <w:t xml:space="preserve"> economic and operational analysis, allowing for a comprehensive evaluation of the two corrosion mitigation strategies.</w:t>
       </w:r>
       <w:r>
         <w:t xml:space="preserve"> </w:t>
@@ -1757,7 +1797,7 @@
                                 <wp:inline distT="0" distB="0" distL="0" distR="0" wp14:anchorId="7C1FFE23" wp14:editId="15252655">
                                   <wp:extent cx="3159269" cy="1770993"/>
                                   <wp:effectExtent l="0" t="0" r="3175" b="0"/>
-                                  <wp:docPr id="499817505" name="Graphic 1"/>
+                                  <wp:docPr id="273663304" name="Graphic 1"/>
                                   <wp:cNvGraphicFramePr>
                                     <a:graphicFrameLocks xmlns:a="http://schemas.openxmlformats.org/drawingml/2006/main" noChangeAspect="1"/>
                                   </wp:cNvGraphicFramePr>
@@ -1869,7 +1909,7 @@
                           <wp:inline distT="0" distB="0" distL="0" distR="0" wp14:anchorId="7C1FFE23" wp14:editId="15252655">
                             <wp:extent cx="3159269" cy="1770993"/>
                             <wp:effectExtent l="0" t="0" r="3175" b="0"/>
-                            <wp:docPr id="499817505" name="Graphic 1"/>
+                            <wp:docPr id="273663304" name="Graphic 1"/>
                             <wp:cNvGraphicFramePr>
                               <a:graphicFrameLocks xmlns:a="http://schemas.openxmlformats.org/drawingml/2006/main" noChangeAspect="1"/>
                             </wp:cNvGraphicFramePr>
@@ -2660,247 +2700,363 @@
       <w:r>
         <w:t>Replacing these values in eq (1):</w:t>
       </w:r>
-      <w:r>
-        <w:fldChar w:fldCharType="begin"/>
-      </w:r>
-      <w:r>
-        <w:instrText xml:space="preserve"> LINK </w:instrText>
-      </w:r>
-      <w:r>
-        <w:instrText xml:space="preserve">Excel.Sheet.12 /Users/igna/Dropbox/Victaulic/FBE_vs_Bare/GitHub/Bare-vs-Coated-Water-Pipelines.xlsx Steel!R28C2:R31C4 </w:instrText>
-      </w:r>
-      <w:r>
-        <w:instrText xml:space="preserve">\f 4 \r </w:instrText>
-      </w:r>
-      <w:r>
-        <w:instrText xml:space="preserve"> \* MERGEFORMAT </w:instrText>
-      </w:r>
-      <w:r>
-        <w:fldChar w:fldCharType="separate"/>
-      </w:r>
     </w:p>
     <w:tbl>
       <w:tblPr>
+        <w:tblStyle w:val="TableGrid"/>
         <w:tblW w:w="0" w:type="auto"/>
         <w:jc w:val="center"/>
-        <w:tblLayout w:type="fixed"/>
-        <w:tblLook w:val="0000" w:firstRow="0" w:lastRow="0" w:firstColumn="0" w:lastColumn="0" w:noHBand="0" w:noVBand="0"/>
+        <w:tblBorders>
+          <w:top w:val="none" w:sz="0" w:space="0" w:color="auto"/>
+          <w:left w:val="none" w:sz="0" w:space="0" w:color="auto"/>
+          <w:bottom w:val="none" w:sz="0" w:space="0" w:color="auto"/>
+          <w:right w:val="none" w:sz="0" w:space="0" w:color="auto"/>
+          <w:insideH w:val="none" w:sz="0" w:space="0" w:color="auto"/>
+          <w:insideV w:val="none" w:sz="0" w:space="0" w:color="auto"/>
+        </w:tblBorders>
+        <w:tblLook w:val="04A0" w:firstRow="1" w:lastRow="0" w:firstColumn="1" w:lastColumn="0" w:noHBand="0" w:noVBand="1"/>
       </w:tblPr>
       <w:tblGrid>
-        <w:gridCol w:w="1048"/>
-        <w:gridCol w:w="1048"/>
-        <w:gridCol w:w="1048"/>
+        <w:gridCol w:w="1550"/>
+        <w:gridCol w:w="1016"/>
+        <w:gridCol w:w="1016"/>
       </w:tblGrid>
       <w:tr>
         <w:trPr>
-          <w:trHeight w:val="240"/>
           <w:jc w:val="center"/>
         </w:trPr>
         <w:tc>
           <w:tcPr>
-            <w:tcW w:w="1048" w:type="dxa"/>
+            <w:tcW w:w="0" w:type="auto"/>
             <w:tcBorders>
               <w:bottom w:val="single" w:sz="4" w:space="0" w:color="auto"/>
             </w:tcBorders>
-          </w:tcPr>
-          <w:p>
-            <w:pPr>
-              <w:pStyle w:val="tablecolsubhead"/>
-            </w:pPr>
-            <w:r>
-              <w:rPr>
-                <w:sz w:val="16"/>
-                <w:szCs w:val="16"/>
-              </w:rPr>
-              <w:t xml:space="preserve">Cost </w:t>
-            </w:r>
-            <w:r>
-              <w:t>of FBE pipes</w:t>
-            </w:r>
-          </w:p>
-        </w:tc>
-        <w:tc>
-          <w:tcPr>
-            <w:tcW w:w="1048" w:type="dxa"/>
+            <w:vAlign w:val="center"/>
+          </w:tcPr>
+          <w:p>
+            <w:pPr>
+              <w:pStyle w:val="tablecolhead"/>
+              <w:jc w:val="right"/>
+            </w:pPr>
+            <w:r>
+              <w:t>Item</w:t>
+            </w:r>
+          </w:p>
+        </w:tc>
+        <w:tc>
+          <w:tcPr>
+            <w:tcW w:w="0" w:type="auto"/>
             <w:tcBorders>
               <w:bottom w:val="single" w:sz="4" w:space="0" w:color="auto"/>
             </w:tcBorders>
-          </w:tcPr>
-          <w:p>
-            <w:pPr>
-              <w:pStyle w:val="tablecolsubhead"/>
-              <w:rPr>
-                <w:sz w:val="16"/>
-                <w:szCs w:val="16"/>
-              </w:rPr>
-            </w:pPr>
-            <w:r>
-              <w:rPr>
-                <w:sz w:val="16"/>
-                <w:szCs w:val="16"/>
-              </w:rPr>
-              <w:t>$16,391,992</w:t>
-            </w:r>
-          </w:p>
-        </w:tc>
-        <w:tc>
-          <w:tcPr>
-            <w:tcW w:w="1048" w:type="dxa"/>
+            <w:vAlign w:val="center"/>
+          </w:tcPr>
+          <w:p>
+            <w:pPr>
+              <w:pStyle w:val="tablecolhead"/>
+              <w:jc w:val="right"/>
+            </w:pPr>
+            <w:r>
+              <w:t>Bare</w:t>
+            </w:r>
+          </w:p>
+        </w:tc>
+        <w:tc>
+          <w:tcPr>
+            <w:tcW w:w="0" w:type="auto"/>
             <w:tcBorders>
               <w:bottom w:val="single" w:sz="4" w:space="0" w:color="auto"/>
             </w:tcBorders>
-          </w:tcPr>
-          <w:p>
-            <w:pPr>
-              <w:pStyle w:val="tablecolsubhead"/>
-              <w:rPr>
-                <w:sz w:val="16"/>
-                <w:szCs w:val="16"/>
-              </w:rPr>
-            </w:pPr>
-            <w:r>
-              <w:rPr>
-                <w:sz w:val="16"/>
-                <w:szCs w:val="16"/>
-              </w:rPr>
-              <w:t>$</w:t>
+            <w:vAlign w:val="center"/>
+          </w:tcPr>
+          <w:p>
+            <w:pPr>
+              <w:pStyle w:val="tablecolhead"/>
+              <w:jc w:val="right"/>
+            </w:pPr>
+            <w:r>
+              <w:t>Coated</w:t>
             </w:r>
           </w:p>
         </w:tc>
       </w:tr>
       <w:tr>
         <w:trPr>
-          <w:trHeight w:val="320"/>
+          <w:trHeight w:val="283"/>
           <w:jc w:val="center"/>
         </w:trPr>
         <w:tc>
           <w:tcPr>
-            <w:tcW w:w="1048" w:type="dxa"/>
+            <w:tcW w:w="0" w:type="auto"/>
             <w:tcBorders>
               <w:top w:val="single" w:sz="4" w:space="0" w:color="auto"/>
             </w:tcBorders>
-          </w:tcPr>
-          <w:p>
-            <w:pPr>
-              <w:pStyle w:val="Table"/>
-            </w:pPr>
-          </w:p>
-        </w:tc>
-        <w:tc>
-          <w:tcPr>
-            <w:tcW w:w="1048" w:type="dxa"/>
+            <w:vAlign w:val="center"/>
+          </w:tcPr>
+          <w:p>
+            <w:pPr>
+              <w:pStyle w:val="Table"/>
+            </w:pPr>
+            <w:r>
+              <w:t>Initial wall thickness</w:t>
+            </w:r>
+          </w:p>
+        </w:tc>
+        <w:tc>
+          <w:tcPr>
+            <w:tcW w:w="0" w:type="auto"/>
             <w:tcBorders>
               <w:top w:val="single" w:sz="4" w:space="0" w:color="auto"/>
             </w:tcBorders>
-          </w:tcPr>
-          <w:p>
-            <w:pPr>
-              <w:pStyle w:val="Table"/>
-            </w:pPr>
-          </w:p>
-        </w:tc>
-        <w:tc>
-          <w:tcPr>
-            <w:tcW w:w="1048" w:type="dxa"/>
+            <w:vAlign w:val="center"/>
+          </w:tcPr>
+          <w:p>
+            <w:pPr>
+              <w:pStyle w:val="Table"/>
+            </w:pPr>
+            <w:r>
+              <w:fldChar w:fldCharType="begin"/>
+            </w:r>
+            <w:r>
+              <w:instrText xml:space="preserve"> LINK Excel.Sheet.12 "/Users/igna/Dropbox/Victaulic/FBE_vs_Bare/GitHub/Bare-vs-Coated-Water-Pipelines.xlsx" "Steel!Steel_a1" \a \t </w:instrText>
+            </w:r>
+            <w:r>
+              <w:instrText xml:space="preserve"> \* MERGEFORMAT </w:instrText>
+            </w:r>
+            <w:r>
+              <w:fldChar w:fldCharType="separate"/>
+            </w:r>
+            <w:r>
+              <w:t>13.28</w:t>
+            </w:r>
+            <w:r>
+              <w:fldChar w:fldCharType="end"/>
+            </w:r>
+            <w:r>
+              <w:t xml:space="preserve"> mm</w:t>
+            </w:r>
+          </w:p>
+        </w:tc>
+        <w:tc>
+          <w:tcPr>
+            <w:tcW w:w="0" w:type="auto"/>
             <w:tcBorders>
               <w:top w:val="single" w:sz="4" w:space="0" w:color="auto"/>
             </w:tcBorders>
-          </w:tcPr>
-          <w:p>
-            <w:pPr>
-              <w:pStyle w:val="Table"/>
-            </w:pPr>
+            <w:vAlign w:val="center"/>
+          </w:tcPr>
+          <w:p>
+            <w:pPr>
+              <w:pStyle w:val="Table"/>
+            </w:pPr>
+            <w:r>
+              <w:fldChar w:fldCharType="begin"/>
+            </w:r>
+            <w:r>
+              <w:instrText xml:space="preserve"> LINK Excel.Sheet.12 "/Users/igna/Dropbox/Victaulic/FBE_vs_Bare/GitHub/Bare-vs-Coated-Water-Pipelines.xlsx" "Steel!Steel_b1" \a \t  \* MERGEFORMAT </w:instrText>
+            </w:r>
+            <w:r>
+              <w:fldChar w:fldCharType="separate"/>
+            </w:r>
+            <w:r>
+              <w:t>9.53</w:t>
+            </w:r>
+            <w:r>
+              <w:fldChar w:fldCharType="end"/>
+            </w:r>
+            <w:r>
+              <w:t xml:space="preserve"> </w:t>
+            </w:r>
+            <w:r>
+              <w:t>mm</w:t>
+            </w:r>
           </w:p>
         </w:tc>
       </w:tr>
       <w:tr>
         <w:trPr>
-          <w:trHeight w:val="320"/>
+          <w:trHeight w:val="283"/>
           <w:jc w:val="center"/>
         </w:trPr>
         <w:tc>
           <w:tcPr>
-            <w:tcW w:w="1048" w:type="dxa"/>
-          </w:tcPr>
-          <w:p>
-            <w:pPr>
-              <w:pStyle w:val="Table"/>
-            </w:pPr>
-          </w:p>
-        </w:tc>
-        <w:tc>
-          <w:tcPr>
-            <w:tcW w:w="1048" w:type="dxa"/>
-          </w:tcPr>
-          <w:p>
-            <w:pPr>
-              <w:pStyle w:val="Table"/>
-            </w:pPr>
-          </w:p>
-        </w:tc>
-        <w:tc>
-          <w:tcPr>
-            <w:tcW w:w="1048" w:type="dxa"/>
-          </w:tcPr>
-          <w:p>
-            <w:pPr>
-              <w:pStyle w:val="Table"/>
-            </w:pPr>
+            <w:tcW w:w="0" w:type="auto"/>
+            <w:vAlign w:val="center"/>
+          </w:tcPr>
+          <w:p>
+            <w:pPr>
+              <w:pStyle w:val="Table"/>
+            </w:pPr>
+            <w:r>
+              <w:t>Steel Weight</w:t>
+            </w:r>
+          </w:p>
+        </w:tc>
+        <w:tc>
+          <w:tcPr>
+            <w:tcW w:w="0" w:type="auto"/>
+            <w:vAlign w:val="center"/>
+          </w:tcPr>
+          <w:p>
+            <w:pPr>
+              <w:pStyle w:val="Table"/>
+            </w:pPr>
+            <w:r>
+              <w:fldChar w:fldCharType="begin"/>
+            </w:r>
+            <w:r>
+              <w:instrText xml:space="preserve"> LINK Excel.Sheet.12 "/Users/igna/Dropbox/Victaulic/FBE_vs_Bare/GitHub/Bare-vs-Coated-Water-Pipelines.xlsx" "Steel!Steel_a2" \a \t  \* MERGEFORMAT </w:instrText>
+            </w:r>
+            <w:r>
+              <w:fldChar w:fldCharType="separate"/>
+            </w:r>
+            <w:r>
+              <w:t xml:space="preserve"> 16,000 </w:t>
+            </w:r>
+            <w:r>
+              <w:fldChar w:fldCharType="end"/>
+            </w:r>
+            <w:r>
+              <w:t>t</w:t>
+            </w:r>
+          </w:p>
+        </w:tc>
+        <w:tc>
+          <w:tcPr>
+            <w:tcW w:w="0" w:type="auto"/>
+            <w:vAlign w:val="center"/>
+          </w:tcPr>
+          <w:p>
+            <w:pPr>
+              <w:pStyle w:val="Table"/>
+            </w:pPr>
+            <w:r>
+              <w:fldChar w:fldCharType="begin"/>
+            </w:r>
+            <w:r>
+              <w:instrText xml:space="preserve"> LINK Excel.Sheet.12 "/Users/igna/Dropbox/Victaulic/FBE_vs_Bare/GitHub/Bare-vs-Coated-Water-Pipelines.xlsx" "Steel!Steel_b2" \a \t  \* MERGEFORMAT </w:instrText>
+            </w:r>
+            <w:r>
+              <w:fldChar w:fldCharType="separate"/>
+            </w:r>
+            <w:r>
+              <w:t xml:space="preserve"> 11,544 </w:t>
+            </w:r>
+            <w:r>
+              <w:fldChar w:fldCharType="end"/>
+            </w:r>
+            <w:r>
+              <w:t>t</w:t>
+            </w:r>
           </w:p>
         </w:tc>
       </w:tr>
       <w:tr>
         <w:trPr>
-          <w:trHeight w:val="320"/>
+          <w:trHeight w:val="283"/>
           <w:jc w:val="center"/>
         </w:trPr>
         <w:tc>
           <w:tcPr>
-            <w:tcW w:w="1048" w:type="dxa"/>
+            <w:tcW w:w="0" w:type="auto"/>
             <w:tcBorders>
               <w:bottom w:val="single" w:sz="4" w:space="0" w:color="auto"/>
             </w:tcBorders>
-          </w:tcPr>
-          <w:p>
-            <w:pPr>
-              <w:pStyle w:val="Table"/>
-            </w:pPr>
-          </w:p>
-        </w:tc>
-        <w:tc>
-          <w:tcPr>
-            <w:tcW w:w="1048" w:type="dxa"/>
+            <w:vAlign w:val="center"/>
+          </w:tcPr>
+          <w:p>
+            <w:pPr>
+              <w:pStyle w:val="Table"/>
+            </w:pPr>
+            <w:r>
+              <w:t>Cost of steel</w:t>
+            </w:r>
+          </w:p>
+        </w:tc>
+        <w:tc>
+          <w:tcPr>
+            <w:tcW w:w="0" w:type="auto"/>
             <w:tcBorders>
               <w:bottom w:val="single" w:sz="4" w:space="0" w:color="auto"/>
             </w:tcBorders>
-          </w:tcPr>
-          <w:p>
-            <w:pPr>
-              <w:pStyle w:val="Table"/>
-            </w:pPr>
-            <w:r>
-              <w:t>FBE</w:t>
-            </w:r>
-          </w:p>
-        </w:tc>
-        <w:tc>
-          <w:tcPr>
-            <w:tcW w:w="1048" w:type="dxa"/>
+            <w:vAlign w:val="center"/>
+          </w:tcPr>
+          <w:p>
+            <w:pPr>
+              <w:pStyle w:val="Table"/>
+            </w:pPr>
+            <w:r>
+              <w:fldChar w:fldCharType="begin"/>
+            </w:r>
+            <w:r>
+              <w:instrText xml:space="preserve"> LINK Excel.Sheet.12 "/Users/igna/Dropbox/Victaulic/FBE_vs_Bare/GitHub/Bare-vs-Coated-Water-Pipelines.xlsx" "Steel!Steel_c1" \a \t  \* MERGEFORMAT </w:instrText>
+            </w:r>
+            <w:r>
+              <w:fldChar w:fldCharType="separate"/>
+            </w:r>
+            <w:r>
+              <w:t>$22,720,068</w:t>
+            </w:r>
+            <w:r>
+              <w:fldChar w:fldCharType="end"/>
+            </w:r>
+          </w:p>
+        </w:tc>
+        <w:tc>
+          <w:tcPr>
+            <w:tcW w:w="0" w:type="auto"/>
             <w:tcBorders>
               <w:bottom w:val="single" w:sz="4" w:space="0" w:color="auto"/>
             </w:tcBorders>
-          </w:tcPr>
-          <w:p>
-            <w:pPr>
-              <w:pStyle w:val="Table"/>
-            </w:pPr>
-            <w:r>
-              <w:t>Bare</w:t>
+            <w:vAlign w:val="center"/>
+          </w:tcPr>
+          <w:p>
+            <w:pPr>
+              <w:pStyle w:val="Table"/>
+            </w:pPr>
+            <w:r>
+              <w:fldChar w:fldCharType="begin"/>
+            </w:r>
+            <w:r>
+              <w:instrText xml:space="preserve"> LINK Excel.Sheet.12 "/Users/igna/Dropbox/Victaulic/FBE_vs_Bare/GitHub/Bare-vs-Coated-Water-Pipelines.xlsx" "Steel!Steel_c2" \a \t  \* MERGEFORMAT </w:instrText>
+            </w:r>
+            <w:r>
+              <w:fldChar w:fldCharType="separate"/>
+            </w:r>
+            <w:r>
+              <w:t>$16,391,992</w:t>
+            </w:r>
+            <w:r>
+              <w:fldChar w:fldCharType="end"/>
             </w:r>
           </w:p>
         </w:tc>
       </w:tr>
     </w:tbl>
+    <w:p>
+      <w:pPr>
+        <w:pStyle w:val="BodyText"/>
+        <w:ind w:firstLine="0"/>
+      </w:pPr>
+      <w:r>
+        <w:fldChar w:fldCharType="begin"/>
+      </w:r>
+      <w:r>
+        <w:instrText xml:space="preserve"> LINK </w:instrText>
+      </w:r>
+      <w:r>
+        <w:instrText xml:space="preserve">Excel.Sheet.12 /Users/igna/Dropbox/Victaulic/FBE_vs_Bare/GitHub/Bare-vs-Coated-Water-Pipelines.xlsx Steel!R28C2:R31C4 </w:instrText>
+      </w:r>
+      <w:r>
+        <w:instrText xml:space="preserve">\f 4 \r </w:instrText>
+      </w:r>
+      <w:r>
+        <w:instrText xml:space="preserve"> \* MERGEFORMAT </w:instrText>
+      </w:r>
+      <w:r>
+        <w:fldChar w:fldCharType="separate"/>
+      </w:r>
+    </w:p>
     <w:p>
       <w:pPr>
         <w:pStyle w:val="Heading2"/>
@@ -3697,7 +3853,7 @@
                                 <wp:inline distT="0" distB="0" distL="0" distR="0" wp14:anchorId="71AC6C92" wp14:editId="0327653E">
                                   <wp:extent cx="1491342" cy="1597307"/>
                                   <wp:effectExtent l="0" t="0" r="0" b="3175"/>
-                                  <wp:docPr id="559897763" name="Picture 1" descr="A pie chart with text on it&#10;&#10;AI-generated content may be incorrect."/>
+                                  <wp:docPr id="478202816" name="Picture 1" descr="A pie chart with text on it&#10;&#10;AI-generated content may be incorrect."/>
                                   <wp:cNvGraphicFramePr>
                                     <a:graphicFrameLocks xmlns:a="http://schemas.openxmlformats.org/drawingml/2006/main" noChangeAspect="1"/>
                                   </wp:cNvGraphicFramePr>
@@ -3798,7 +3954,7 @@
                           <wp:inline distT="0" distB="0" distL="0" distR="0" wp14:anchorId="71AC6C92" wp14:editId="0327653E">
                             <wp:extent cx="1491342" cy="1597307"/>
                             <wp:effectExtent l="0" t="0" r="0" b="3175"/>
-                            <wp:docPr id="559897763" name="Picture 1" descr="A pie chart with text on it&#10;&#10;AI-generated content may be incorrect."/>
+                            <wp:docPr id="478202816" name="Picture 1" descr="A pie chart with text on it&#10;&#10;AI-generated content may be incorrect."/>
                             <wp:cNvGraphicFramePr>
                               <a:graphicFrameLocks xmlns:a="http://schemas.openxmlformats.org/drawingml/2006/main" noChangeAspect="1"/>
                             </wp:cNvGraphicFramePr>
@@ -4284,7 +4440,7 @@
                                       <wp:inline distT="0" distB="0" distL="0" distR="0" wp14:anchorId="44CDEB31" wp14:editId="1ABE8708">
                                         <wp:extent cx="1342800" cy="1621894"/>
                                         <wp:effectExtent l="0" t="0" r="3810" b="3810"/>
-                                        <wp:docPr id="2103471016" name="Graphic 1"/>
+                                        <wp:docPr id="435312448" name="Graphic 1"/>
                                         <wp:cNvGraphicFramePr>
                                           <a:graphicFrameLocks xmlns:a="http://schemas.openxmlformats.org/drawingml/2006/main" noChangeAspect="1"/>
                                         </wp:cNvGraphicFramePr>
@@ -4346,7 +4502,7 @@
                                       <wp:inline distT="0" distB="0" distL="0" distR="0" wp14:anchorId="1B68D0D3" wp14:editId="75D4DAB3">
                                         <wp:extent cx="1821323" cy="1620000"/>
                                         <wp:effectExtent l="0" t="0" r="0" b="5715"/>
-                                        <wp:docPr id="803943746" name="Picture 1"/>
+                                        <wp:docPr id="730547823" name="Picture 1"/>
                                         <wp:cNvGraphicFramePr>
                                           <a:graphicFrameLocks xmlns:a="http://schemas.openxmlformats.org/drawingml/2006/main" noChangeAspect="1"/>
                                         </wp:cNvGraphicFramePr>
@@ -4587,7 +4743,7 @@
                                 <wp:inline distT="0" distB="0" distL="0" distR="0" wp14:anchorId="44CDEB31" wp14:editId="1ABE8708">
                                   <wp:extent cx="1342800" cy="1621894"/>
                                   <wp:effectExtent l="0" t="0" r="3810" b="3810"/>
-                                  <wp:docPr id="2103471016" name="Graphic 1"/>
+                                  <wp:docPr id="435312448" name="Graphic 1"/>
                                   <wp:cNvGraphicFramePr>
                                     <a:graphicFrameLocks xmlns:a="http://schemas.openxmlformats.org/drawingml/2006/main" noChangeAspect="1"/>
                                   </wp:cNvGraphicFramePr>
@@ -4649,7 +4805,7 @@
                                 <wp:inline distT="0" distB="0" distL="0" distR="0" wp14:anchorId="1B68D0D3" wp14:editId="75D4DAB3">
                                   <wp:extent cx="1821323" cy="1620000"/>
                                   <wp:effectExtent l="0" t="0" r="0" b="5715"/>
-                                  <wp:docPr id="803943746" name="Picture 1"/>
+                                  <wp:docPr id="730547823" name="Picture 1"/>
                                   <wp:cNvGraphicFramePr>
                                     <a:graphicFrameLocks xmlns:a="http://schemas.openxmlformats.org/drawingml/2006/main" noChangeAspect="1"/>
                                   </wp:cNvGraphicFramePr>
@@ -6256,7 +6412,7 @@
                                 <wp:inline distT="0" distB="0" distL="0" distR="0" wp14:anchorId="622ADFE7" wp14:editId="71CB7F21">
                                   <wp:extent cx="2532802" cy="2259724"/>
                                   <wp:effectExtent l="0" t="0" r="0" b="1270"/>
-                                  <wp:docPr id="112575773" name="Graphic 1"/>
+                                  <wp:docPr id="247720879" name="Graphic 1"/>
                                   <wp:cNvGraphicFramePr>
                                     <a:graphicFrameLocks xmlns:a="http://schemas.openxmlformats.org/drawingml/2006/main" noChangeAspect="1"/>
                                   </wp:cNvGraphicFramePr>
@@ -6368,7 +6524,7 @@
                           <wp:inline distT="0" distB="0" distL="0" distR="0" wp14:anchorId="622ADFE7" wp14:editId="71CB7F21">
                             <wp:extent cx="2532802" cy="2259724"/>
                             <wp:effectExtent l="0" t="0" r="0" b="1270"/>
-                            <wp:docPr id="112575773" name="Graphic 1"/>
+                            <wp:docPr id="247720879" name="Graphic 1"/>
                             <wp:cNvGraphicFramePr>
                               <a:graphicFrameLocks xmlns:a="http://schemas.openxmlformats.org/drawingml/2006/main" noChangeAspect="1"/>
                             </wp:cNvGraphicFramePr>
@@ -6818,7 +6974,7 @@
                                       <wp:inline distT="0" distB="0" distL="0" distR="0" wp14:anchorId="7651EFCF" wp14:editId="4069C512">
                                         <wp:extent cx="3352800" cy="1795429"/>
                                         <wp:effectExtent l="12700" t="12700" r="12700" b="8255"/>
-                                        <wp:docPr id="2136275072" name="Picture 4" descr="A long pipe on a road&#10;&#10;AI-generated content may be incorrect.">
+                                        <wp:docPr id="1939284318" name="Picture 4" descr="A long pipe on a road&#10;&#10;AI-generated content may be incorrect.">
                                           <a:hlinkClick xmlns:a="http://schemas.openxmlformats.org/drawingml/2006/main" r:id="rId17"/>
                                         </wp:docPr>
                                         <wp:cNvGraphicFramePr>
@@ -7123,8 +7279,8 @@
                                 <wp:inline distT="0" distB="0" distL="0" distR="0" wp14:anchorId="7651EFCF" wp14:editId="4069C512">
                                   <wp:extent cx="3352800" cy="1795429"/>
                                   <wp:effectExtent l="12700" t="12700" r="12700" b="8255"/>
-                                  <wp:docPr id="2136275072" name="Picture 4" descr="A long pipe on a road&#10;&#10;AI-generated content may be incorrect.">
-                                    <a:hlinkClick xmlns:a="http://schemas.openxmlformats.org/drawingml/2006/main" r:id="rId17"/>
+                                  <wp:docPr id="1939284318" name="Picture 4" descr="A long pipe on a road&#10;&#10;AI-generated content may be incorrect.">
+                                    <a:hlinkClick xmlns:a="http://schemas.openxmlformats.org/drawingml/2006/main" r:id="rId19"/>
                                   </wp:docPr>
                                   <wp:cNvGraphicFramePr>
                                     <a:graphicFrameLocks xmlns:a="http://schemas.openxmlformats.org/drawingml/2006/main" noChangeAspect="1"/>
@@ -7134,7 +7290,7 @@
                                       <pic:pic xmlns:pic="http://schemas.openxmlformats.org/drawingml/2006/picture">
                                         <pic:nvPicPr>
                                           <pic:cNvPr id="65050050" name="Picture 4" descr="A long pipe on a road&#10;&#10;AI-generated content may be incorrect.">
-                                            <a:hlinkClick r:id="rId17"/>
+                                            <a:hlinkClick r:id="rId19"/>
                                           </pic:cNvPr>
                                           <pic:cNvPicPr/>
                                         </pic:nvPicPr>
@@ -9268,7 +9424,13 @@
         <w:ind w:firstLine="204"/>
       </w:pPr>
       <w:r>
-        <w:t xml:space="preserve">Bare uncoated steel pipes with corrosion allowance and internally FBE-coated pipes require fundamentally different inspection approaches due to their corrosion management strategies. </w:t>
+        <w:t xml:space="preserve">Bare uncoated steel pipes with corrosion allowance and internally </w:t>
+      </w:r>
+      <w:r>
+        <w:t>epoxy-coated</w:t>
+      </w:r>
+      <w:r>
+        <w:t xml:space="preserve"> pipes require fundamentally different inspection approaches due to their corrosion management strategies. </w:t>
       </w:r>
     </w:p>
     <w:p>
@@ -9288,7 +9450,13 @@
         <w:ind w:firstLine="204"/>
       </w:pPr>
       <w:r>
-        <w:t>On the other hand, internally FBE-coated pipe</w:t>
+        <w:t xml:space="preserve">On the other hand, internally </w:t>
+      </w:r>
+      <w:r>
+        <w:t>epoxy-coated</w:t>
+      </w:r>
+      <w:r>
+        <w:t xml:space="preserve"> pipe</w:t>
       </w:r>
       <w:r>
         <w:t>s, t</w:t>
@@ -13193,25 +13361,7 @@
           <w:rPr>
             <w:rFonts w:ascii="Cambria Math" w:hAnsi="Cambria Math"/>
           </w:rPr>
-          <m:t xml:space="preserve"> LINK </m:t>
-        </m:r>
-        <m:r>
-          <m:rPr>
-            <m:sty m:val="p"/>
-          </m:rPr>
-          <w:rPr>
-            <w:rFonts w:ascii="Cambria Math" w:hAnsi="Cambria Math"/>
-          </w:rPr>
-          <m:t xml:space="preserve">Excel.Sheet.12 /Users/igna/Dropbox/Victaulic/FBE_vs_Bare/GitHub/Bare-vs-Coated-Water-Pipelines.xlsx Electricity!bare_re_yr_1 </m:t>
-        </m:r>
-        <m:r>
-          <m:rPr>
-            <m:sty m:val="p"/>
-          </m:rPr>
-          <w:rPr>
-            <w:rFonts w:ascii="Cambria Math" w:hAnsi="Cambria Math"/>
-          </w:rPr>
-          <m:t xml:space="preserve">\t </m:t>
+          <m:t xml:space="preserve"> LINK Excel.Sheet.12 /Users/igna/Dropbox/Victaulic/FBE_vs_Bare/GitHub/Bare-vs-Coated-Water-Pipelines.xlsx Electricity!bare_re_yr_1 \t </m:t>
         </m:r>
         <m:r>
           <w:rPr>
@@ -13463,31 +13613,7 @@
                         <w:sz w:val="22"/>
                         <w:szCs w:val="22"/>
                       </w:rPr>
-                      <m:t xml:space="preserve"> LINK </m:t>
-                    </m:r>
-                    <m:r>
-                      <m:rPr>
-                        <m:sty m:val="p"/>
-                      </m:rPr>
-                      <w:rPr>
-                        <w:rFonts w:ascii="Cambria Math" w:hAnsi="Cambria Math"/>
-                        <w:color w:val="0E0E0E"/>
-                        <w:sz w:val="22"/>
-                        <w:szCs w:val="22"/>
-                      </w:rPr>
-                      <m:t xml:space="preserve">Excel.Sheet.12 /Users/igna/Dropbox/Victaulic/FBE_vs_Bare/GitHub/Bare-vs-Coated-Water-Pipelines.xlsx Electricity!bare_roughness_yr_1 </m:t>
-                    </m:r>
-                    <m:r>
-                      <m:rPr>
-                        <m:sty m:val="p"/>
-                      </m:rPr>
-                      <w:rPr>
-                        <w:rFonts w:ascii="Cambria Math" w:hAnsi="Cambria Math"/>
-                        <w:color w:val="0E0E0E"/>
-                        <w:sz w:val="22"/>
-                        <w:szCs w:val="22"/>
-                      </w:rPr>
-                      <m:t xml:space="preserve">\t </m:t>
+                      <m:t xml:space="preserve"> LINK Excel.Sheet.12 /Users/igna/Dropbox/Victaulic/FBE_vs_Bare/GitHub/Bare-vs-Coated-Water-Pipelines.xlsx Electricity!bare_roughness_yr_1 \t </m:t>
                     </m:r>
                     <m:r>
                       <w:rPr>
@@ -13896,25 +14022,7 @@
           <w:rPr>
             <w:rFonts w:ascii="Cambria Math" w:hAnsi="Cambria Math"/>
           </w:rPr>
-          <m:t xml:space="preserve"> LINK </m:t>
-        </m:r>
-        <m:r>
-          <m:rPr>
-            <m:sty m:val="p"/>
-          </m:rPr>
-          <w:rPr>
-            <w:rFonts w:ascii="Cambria Math" w:hAnsi="Cambria Math"/>
-          </w:rPr>
-          <m:t xml:space="preserve">Excel.Sheet.12 /Users/igna/Dropbox/Victaulic/FBE_vs_Bare/GitHub/Bare-vs-Coated-Water-Pipelines.xlsx electricity!bare_f_yr_1 </m:t>
-        </m:r>
-        <m:r>
-          <m:rPr>
-            <m:sty m:val="p"/>
-          </m:rPr>
-          <w:rPr>
-            <w:rFonts w:ascii="Cambria Math" w:hAnsi="Cambria Math"/>
-          </w:rPr>
-          <m:t xml:space="preserve">\t  \* MERGEFORMAT </m:t>
+          <m:t xml:space="preserve"> LINK Excel.Sheet.12 /Users/igna/Dropbox/Victaulic/FBE_vs_Bare/GitHub/Bare-vs-Coated-Water-Pipelines.xlsx electricity!bare_f_yr_1 \t  \* MERGEFORMAT </m:t>
         </m:r>
         <m:r>
           <w:rPr>
@@ -14119,25 +14227,7 @@
                   <w:rPr>
                     <w:rFonts w:ascii="Cambria Math" w:hAnsi="Cambria Math"/>
                   </w:rPr>
-                  <m:t xml:space="preserve"> LINK </m:t>
-                </m:r>
-                <m:r>
-                  <m:rPr>
-                    <m:sty m:val="p"/>
-                  </m:rPr>
-                  <w:rPr>
-                    <w:rFonts w:ascii="Cambria Math" w:hAnsi="Cambria Math"/>
-                  </w:rPr>
-                  <m:t xml:space="preserve">Excel.Sheet.12 /Users/igna/Dropbox/Victaulic/FBE_vs_Bare/GitHub/Bare-vs-Coated-Water-Pipelines.xlsx electricity!bare_vel_yr_1_m_s </m:t>
-                </m:r>
-                <m:r>
-                  <m:rPr>
-                    <m:sty m:val="p"/>
-                  </m:rPr>
-                  <w:rPr>
-                    <w:rFonts w:ascii="Cambria Math" w:hAnsi="Cambria Math"/>
-                  </w:rPr>
-                  <m:t xml:space="preserve">\t  \* MERGEFORMAT </m:t>
+                  <m:t xml:space="preserve"> LINK Excel.Sheet.12 /Users/igna/Dropbox/Victaulic/FBE_vs_Bare/GitHub/Bare-vs-Coated-Water-Pipelines.xlsx electricity!bare_vel_yr_1_m_s \t  \* MERGEFORMAT </m:t>
                 </m:r>
                 <m:r>
                   <w:rPr>
@@ -14264,25 +14354,7 @@
           <w:rPr>
             <w:rFonts w:ascii="Cambria Math" w:hAnsi="Cambria Math"/>
           </w:rPr>
-          <m:t xml:space="preserve"> LINK </m:t>
-        </m:r>
-        <m:r>
-          <m:rPr>
-            <m:sty m:val="p"/>
-          </m:rPr>
-          <w:rPr>
-            <w:rFonts w:ascii="Cambria Math" w:hAnsi="Cambria Math"/>
-          </w:rPr>
-          <m:t xml:space="preserve">Excel.Sheet.12 /Users/igna/Dropbox/Victaulic/FBE_vs_Bare/GitHub/Bare-vs-Coated-Water-Pipelines.xlsx electricity!bare_hf_yr1_m </m:t>
-        </m:r>
-        <m:r>
-          <m:rPr>
-            <m:sty m:val="p"/>
-          </m:rPr>
-          <w:rPr>
-            <w:rFonts w:ascii="Cambria Math" w:hAnsi="Cambria Math"/>
-          </w:rPr>
-          <m:t xml:space="preserve">\t  \* MERGEFORMAT </m:t>
+          <m:t xml:space="preserve"> LINK Excel.Sheet.12 /Users/igna/Dropbox/Victaulic/FBE_vs_Bare/GitHub/Bare-vs-Coated-Water-Pipelines.xlsx electricity!bare_hf_yr1_m \t  \* MERGEFORMAT </m:t>
         </m:r>
         <m:r>
           <w:rPr>
@@ -14462,6 +14534,68 @@
                 <w:sz w:val="21"/>
                 <w:szCs w:val="21"/>
               </w:rPr>
+              <m:t xml:space="preserve"> LINK Excel.Sheet.12 /Users/igna/Dropbox/Victaulic/FBE_vs_Bare/GitHub/Bare-vs-Coated-Water-Pipelines.xlsx Parameters!fluid_density \t </m:t>
+            </m:r>
+            <m:r>
+              <w:rPr>
+                <w:rFonts w:ascii="Cambria Math" w:hAnsi="Cambria Math"/>
+                <w:i/>
+                <w:iCs/>
+                <w:sz w:val="21"/>
+                <w:szCs w:val="21"/>
+              </w:rPr>
+              <w:fldChar w:fldCharType="separate"/>
+            </m:r>
+            <m:r>
+              <m:rPr>
+                <m:sty m:val="p"/>
+              </m:rPr>
+              <w:rPr>
+                <w:rFonts w:ascii="Cambria Math" w:hAnsi="Cambria Math"/>
+              </w:rPr>
+              <m:t>1030</m:t>
+            </m:r>
+            <m:r>
+              <w:rPr>
+                <w:rFonts w:ascii="Cambria Math" w:hAnsi="Cambria Math"/>
+                <w:i/>
+                <w:iCs/>
+                <w:sz w:val="21"/>
+                <w:szCs w:val="21"/>
+              </w:rPr>
+              <w:fldChar w:fldCharType="end"/>
+            </m:r>
+            <m:r>
+              <m:rPr>
+                <m:sty m:val="p"/>
+              </m:rPr>
+              <w:rPr>
+                <w:rFonts w:ascii="Cambria Math" w:hAnsi="Cambria Math"/>
+                <w:sz w:val="21"/>
+                <w:szCs w:val="21"/>
+              </w:rPr>
+              <m:t>⋅</m:t>
+            </m:r>
+            <m:r>
+              <m:rPr>
+                <m:sty m:val="p"/>
+              </m:rPr>
+              <w:rPr>
+                <w:rFonts w:ascii="Cambria Math" w:hAnsi="Cambria Math"/>
+                <w:sz w:val="21"/>
+                <w:szCs w:val="21"/>
+              </w:rPr>
+              <w:fldChar w:fldCharType="begin"/>
+            </m:r>
+            <m:r>
+              <m:rPr>
+                <m:sty m:val="p"/>
+              </m:rPr>
+              <w:rPr>
+                <w:rFonts w:ascii="Cambria Math" w:hAnsi="Cambria Math"/>
+                <w:sz w:val="21"/>
+                <w:szCs w:val="21"/>
+              </w:rPr>
               <m:t xml:space="preserve"> LINK </m:t>
             </m:r>
             <m:r>
@@ -14473,7 +14607,7 @@
                 <w:sz w:val="21"/>
                 <w:szCs w:val="21"/>
               </w:rPr>
-              <m:t xml:space="preserve">Excel.Sheet.12 /Users/igna/Dropbox/Victaulic/FBE_vs_Bare/GitHub/Bare-vs-Coated-Water-Pipelines.xlsx Parameters!fluid_density </m:t>
+              <m:t xml:space="preserve">Excel.Sheet.12 /Users/igna/Dropbox/Victaulic/FBE_vs_Bare/GitHub/Bare-vs-Coated-Water-Pipelines.xlsx Parameters!gravitational_acceleration </m:t>
             </m:r>
             <m:r>
               <m:rPr>
@@ -14484,13 +14618,14 @@
                 <w:sz w:val="21"/>
                 <w:szCs w:val="21"/>
               </w:rPr>
-              <m:t xml:space="preserve">\t </m:t>
+              <m:t xml:space="preserve">\a \t </m:t>
             </m:r>
             <m:r>
+              <m:rPr>
+                <m:sty m:val="p"/>
+              </m:rPr>
               <w:rPr>
                 <w:rFonts w:ascii="Cambria Math" w:hAnsi="Cambria Math"/>
-                <w:i/>
-                <w:iCs/>
                 <w:sz w:val="21"/>
                 <w:szCs w:val="21"/>
               </w:rPr>
@@ -14503,17 +14638,7 @@
               <w:rPr>
                 <w:rFonts w:ascii="Cambria Math" w:hAnsi="Cambria Math"/>
               </w:rPr>
-              <m:t>1030</m:t>
-            </m:r>
-            <m:r>
-              <w:rPr>
-                <w:rFonts w:ascii="Cambria Math" w:hAnsi="Cambria Math"/>
-                <w:i/>
-                <w:iCs/>
-                <w:sz w:val="21"/>
-                <w:szCs w:val="21"/>
-              </w:rPr>
-              <w:fldChar w:fldCharType="end"/>
+              <m:t>9.81</m:t>
             </m:r>
             <m:r>
               <m:rPr>
@@ -14524,14 +14649,20 @@
                 <w:sz w:val="21"/>
                 <w:szCs w:val="21"/>
               </w:rPr>
-              <m:t>⋅</m:t>
+              <w:fldChar w:fldCharType="end"/>
             </m:r>
             <m:r>
-              <m:rPr>
-                <m:sty m:val="p"/>
-              </m:rPr>
               <w:rPr>
                 <w:rFonts w:ascii="Cambria Math" w:hAnsi="Cambria Math"/>
+                <w:sz w:val="21"/>
+                <w:szCs w:val="21"/>
+              </w:rPr>
+              <m:t>·</m:t>
+            </m:r>
+            <m:r>
+              <w:rPr>
+                <w:rFonts w:ascii="Cambria Math" w:hAnsi="Cambria Math"/>
+                <w:i/>
                 <w:sz w:val="21"/>
                 <w:szCs w:val="21"/>
               </w:rPr>
@@ -14546,110 +14677,7 @@
                 <w:sz w:val="21"/>
                 <w:szCs w:val="21"/>
               </w:rPr>
-              <m:t xml:space="preserve"> LINK </m:t>
-            </m:r>
-            <m:r>
-              <m:rPr>
-                <m:sty m:val="p"/>
-              </m:rPr>
-              <w:rPr>
-                <w:rFonts w:ascii="Cambria Math" w:hAnsi="Cambria Math"/>
-                <w:sz w:val="21"/>
-                <w:szCs w:val="21"/>
-              </w:rPr>
-              <m:t xml:space="preserve">Excel.Sheet.12 /Users/igna/Dropbox/Victaulic/FBE_vs_Bare/GitHub/Bare-vs-Coated-Water-Pipelines.xlsx Parameters!gravitational_acceleration </m:t>
-            </m:r>
-            <m:r>
-              <m:rPr>
-                <m:sty m:val="p"/>
-              </m:rPr>
-              <w:rPr>
-                <w:rFonts w:ascii="Cambria Math" w:hAnsi="Cambria Math"/>
-                <w:sz w:val="21"/>
-                <w:szCs w:val="21"/>
-              </w:rPr>
-              <m:t xml:space="preserve">\a \t </m:t>
-            </m:r>
-            <m:r>
-              <m:rPr>
-                <m:sty m:val="p"/>
-              </m:rPr>
-              <w:rPr>
-                <w:rFonts w:ascii="Cambria Math" w:hAnsi="Cambria Math"/>
-                <w:sz w:val="21"/>
-                <w:szCs w:val="21"/>
-              </w:rPr>
-              <w:fldChar w:fldCharType="separate"/>
-            </m:r>
-            <m:r>
-              <m:rPr>
-                <m:sty m:val="p"/>
-              </m:rPr>
-              <w:rPr>
-                <w:rFonts w:ascii="Cambria Math" w:hAnsi="Cambria Math"/>
-              </w:rPr>
-              <m:t>9.81</m:t>
-            </m:r>
-            <m:r>
-              <m:rPr>
-                <m:sty m:val="p"/>
-              </m:rPr>
-              <w:rPr>
-                <w:rFonts w:ascii="Cambria Math" w:hAnsi="Cambria Math"/>
-                <w:sz w:val="21"/>
-                <w:szCs w:val="21"/>
-              </w:rPr>
-              <w:fldChar w:fldCharType="end"/>
-            </m:r>
-            <m:r>
-              <w:rPr>
-                <w:rFonts w:ascii="Cambria Math" w:hAnsi="Cambria Math"/>
-                <w:sz w:val="21"/>
-                <w:szCs w:val="21"/>
-              </w:rPr>
-              <m:t>·</m:t>
-            </m:r>
-            <m:r>
-              <w:rPr>
-                <w:rFonts w:ascii="Cambria Math" w:hAnsi="Cambria Math"/>
-                <w:i/>
-                <w:sz w:val="21"/>
-                <w:szCs w:val="21"/>
-              </w:rPr>
-              <w:fldChar w:fldCharType="begin"/>
-            </m:r>
-            <m:r>
-              <m:rPr>
-                <m:sty m:val="p"/>
-              </m:rPr>
-              <w:rPr>
-                <w:rFonts w:ascii="Cambria Math" w:hAnsi="Cambria Math"/>
-                <w:sz w:val="21"/>
-                <w:szCs w:val="21"/>
-              </w:rPr>
-              <m:t xml:space="preserve"> LINK </m:t>
-            </m:r>
-            <m:r>
-              <m:rPr>
-                <m:sty m:val="p"/>
-              </m:rPr>
-              <w:rPr>
-                <w:rFonts w:ascii="Cambria Math" w:hAnsi="Cambria Math"/>
-                <w:sz w:val="21"/>
-                <w:szCs w:val="21"/>
-              </w:rPr>
-              <m:t xml:space="preserve">Excel.Sheet.12 /Users/igna/Dropbox/Victaulic/FBE_vs_Bare/GitHub/Bare-vs-Coated-Water-Pipelines.xlsx Parameters!design_flow_rate </m:t>
-            </m:r>
-            <m:r>
-              <m:rPr>
-                <m:sty m:val="p"/>
-              </m:rPr>
-              <w:rPr>
-                <w:rFonts w:ascii="Cambria Math" w:hAnsi="Cambria Math"/>
-                <w:sz w:val="21"/>
-                <w:szCs w:val="21"/>
-              </w:rPr>
-              <m:t xml:space="preserve">\t </m:t>
+              <m:t xml:space="preserve"> LINK Excel.Sheet.12 /Users/igna/Dropbox/Victaulic/FBE_vs_Bare/GitHub/Bare-vs-Coated-Water-Pipelines.xlsx Parameters!design_flow_rate \t </m:t>
             </m:r>
             <m:r>
               <w:rPr>
@@ -14718,29 +14746,7 @@
                     <w:sz w:val="21"/>
                     <w:szCs w:val="21"/>
                   </w:rPr>
-                  <m:t xml:space="preserve"> LINK </m:t>
-                </m:r>
-                <m:r>
-                  <m:rPr>
-                    <m:sty m:val="p"/>
-                  </m:rPr>
-                  <w:rPr>
-                    <w:rFonts w:ascii="Cambria Math" w:hAnsi="Cambria Math"/>
-                    <w:sz w:val="21"/>
-                    <w:szCs w:val="21"/>
-                  </w:rPr>
-                  <m:t xml:space="preserve">Excel.Sheet.12 /Users/igna/Dropbox/Victaulic/FBE_vs_Bare/GitHub/Bare-vs-Coated-Water-Pipelines.xlsx Electricity!bare_hf_yr1_m </m:t>
-                </m:r>
-                <m:r>
-                  <m:rPr>
-                    <m:sty m:val="p"/>
-                  </m:rPr>
-                  <w:rPr>
-                    <w:rFonts w:ascii="Cambria Math" w:hAnsi="Cambria Math"/>
-                    <w:sz w:val="21"/>
-                    <w:szCs w:val="21"/>
-                  </w:rPr>
-                  <m:t xml:space="preserve">\t </m:t>
+                  <m:t xml:space="preserve"> LINK Excel.Sheet.12 /Users/igna/Dropbox/Victaulic/FBE_vs_Bare/GitHub/Bare-vs-Coated-Water-Pipelines.xlsx Electricity!bare_hf_yr1_m \t </m:t>
                 </m:r>
                 <m:r>
                   <w:rPr>
@@ -14798,29 +14804,7 @@
                     <w:sz w:val="21"/>
                     <w:szCs w:val="21"/>
                   </w:rPr>
-                  <m:t xml:space="preserve"> LINK </m:t>
-                </m:r>
-                <m:r>
-                  <m:rPr>
-                    <m:sty m:val="p"/>
-                  </m:rPr>
-                  <w:rPr>
-                    <w:rFonts w:ascii="Cambria Math" w:hAnsi="Cambria Math"/>
-                    <w:sz w:val="21"/>
-                    <w:szCs w:val="21"/>
-                  </w:rPr>
-                  <m:t xml:space="preserve">Excel.Sheet.12 /Users/igna/Dropbox/Victaulic/FBE_vs_Bare/GitHub/Bare-vs-Coated-Water-Pipelines.xlsx Parameters!Elevation_change </m:t>
-                </m:r>
-                <m:r>
-                  <m:rPr>
-                    <m:sty m:val="p"/>
-                  </m:rPr>
-                  <w:rPr>
-                    <w:rFonts w:ascii="Cambria Math" w:hAnsi="Cambria Math"/>
-                    <w:sz w:val="21"/>
-                    <w:szCs w:val="21"/>
-                  </w:rPr>
-                  <m:t xml:space="preserve">\t </m:t>
+                  <m:t xml:space="preserve"> LINK Excel.Sheet.12 /Users/igna/Dropbox/Victaulic/FBE_vs_Bare/GitHub/Bare-vs-Coated-Water-Pipelines.xlsx Parameters!Elevation_change \t </m:t>
                 </m:r>
                 <m:r>
                   <w:rPr>
@@ -14880,29 +14864,7 @@
                 <w:sz w:val="21"/>
                 <w:szCs w:val="21"/>
               </w:rPr>
-              <m:t xml:space="preserve"> LINK </m:t>
-            </m:r>
-            <m:r>
-              <m:rPr>
-                <m:sty m:val="p"/>
-              </m:rPr>
-              <w:rPr>
-                <w:rFonts w:ascii="Cambria Math" w:hAnsi="Cambria Math"/>
-                <w:sz w:val="21"/>
-                <w:szCs w:val="21"/>
-              </w:rPr>
-              <m:t xml:space="preserve">Excel.Sheet.12 /Users/igna/Dropbox/Victaulic/FBE_vs_Bare/GitHub/Bare-vs-Coated-Water-Pipelines.xlsx Parameters!annual_hours_operation_h_yr </m:t>
-            </m:r>
-            <m:r>
-              <m:rPr>
-                <m:sty m:val="p"/>
-              </m:rPr>
-              <w:rPr>
-                <w:rFonts w:ascii="Cambria Math" w:hAnsi="Cambria Math"/>
-                <w:sz w:val="21"/>
-                <w:szCs w:val="21"/>
-              </w:rPr>
-              <m:t xml:space="preserve">\t </m:t>
+              <m:t xml:space="preserve"> LINK Excel.Sheet.12 /Users/igna/Dropbox/Victaulic/FBE_vs_Bare/GitHub/Bare-vs-Coated-Water-Pipelines.xlsx Parameters!annual_hours_operation_h_yr \t </m:t>
             </m:r>
             <m:r>
               <w:rPr>
@@ -14960,29 +14922,7 @@
                 <w:sz w:val="21"/>
                 <w:szCs w:val="21"/>
               </w:rPr>
-              <m:t xml:space="preserve"> LINK </m:t>
-            </m:r>
-            <m:r>
-              <m:rPr>
-                <m:sty m:val="p"/>
-              </m:rPr>
-              <w:rPr>
-                <w:rFonts w:ascii="Cambria Math" w:hAnsi="Cambria Math"/>
-                <w:sz w:val="21"/>
-                <w:szCs w:val="21"/>
-              </w:rPr>
-              <m:t xml:space="preserve">Excel.Sheet.12 /Users/igna/Dropbox/Victaulic/FBE_vs_Bare/GitHub/Bare-vs-Coated-Water-Pipelines.xlsx Electricity!Projected_Wh </m:t>
-            </m:r>
-            <m:r>
-              <m:rPr>
-                <m:sty m:val="p"/>
-              </m:rPr>
-              <w:rPr>
-                <w:rFonts w:ascii="Cambria Math" w:hAnsi="Cambria Math"/>
-                <w:sz w:val="21"/>
-                <w:szCs w:val="21"/>
-              </w:rPr>
-              <m:t xml:space="preserve">\t </m:t>
+              <m:t xml:space="preserve"> LINK Excel.Sheet.12 /Users/igna/Dropbox/Victaulic/FBE_vs_Bare/GitHub/Bare-vs-Coated-Water-Pipelines.xlsx Electricity!Projected_Wh \t </m:t>
             </m:r>
             <m:r>
               <w:rPr>
@@ -15034,29 +14974,7 @@
                 <w:sz w:val="21"/>
                 <w:szCs w:val="21"/>
               </w:rPr>
-              <m:t xml:space="preserve"> LINK </m:t>
-            </m:r>
-            <m:r>
-              <m:rPr>
-                <m:sty m:val="p"/>
-              </m:rPr>
-              <w:rPr>
-                <w:rFonts w:ascii="Cambria Math" w:hAnsi="Cambria Math"/>
-                <w:sz w:val="21"/>
-                <w:szCs w:val="21"/>
-              </w:rPr>
-              <m:t xml:space="preserve">Excel.Sheet.12 /Users/igna/Dropbox/Victaulic/FBE_vs_Bare/GitHub/Bare-vs-Coated-Water-Pipelines.xlsx Parameters!R18C3 </m:t>
-            </m:r>
-            <m:r>
-              <m:rPr>
-                <m:sty m:val="p"/>
-              </m:rPr>
-              <w:rPr>
-                <w:rFonts w:ascii="Cambria Math" w:hAnsi="Cambria Math"/>
-                <w:sz w:val="21"/>
-                <w:szCs w:val="21"/>
-              </w:rPr>
-              <m:t xml:space="preserve">\t </m:t>
+              <m:t xml:space="preserve"> LINK Excel.Sheet.12 /Users/igna/Dropbox/Victaulic/FBE_vs_Bare/GitHub/Bare-vs-Coated-Water-Pipelines.xlsx Parameters!R18C3 \t </m:t>
             </m:r>
             <m:r>
               <w:rPr>
@@ -15154,29 +15072,7 @@
             <w:sz w:val="18"/>
             <w:szCs w:val="18"/>
           </w:rPr>
-          <m:t xml:space="preserve"> LINK </m:t>
-        </m:r>
-        <m:r>
-          <m:rPr>
-            <m:sty m:val="p"/>
-          </m:rPr>
-          <w:rPr>
-            <w:rFonts w:ascii="Cambria Math" w:hAnsi="Cambria Math"/>
-            <w:sz w:val="18"/>
-            <w:szCs w:val="18"/>
-          </w:rPr>
-          <m:t xml:space="preserve">Excel.Sheet.12 /Users/igna/Dropbox/Victaulic/FBE_vs_Bare/GitHub/Bare-vs-Coated-Water-Pipelines.xlsx Electricity!bare_cost_electricity_yr_1 </m:t>
-        </m:r>
-        <m:r>
-          <m:rPr>
-            <m:sty m:val="p"/>
-          </m:rPr>
-          <w:rPr>
-            <w:rFonts w:ascii="Cambria Math" w:hAnsi="Cambria Math"/>
-            <w:sz w:val="18"/>
-            <w:szCs w:val="18"/>
-          </w:rPr>
-          <m:t xml:space="preserve">\t </m:t>
+          <m:t xml:space="preserve"> LINK Excel.Sheet.12 /Users/igna/Dropbox/Victaulic/FBE_vs_Bare/GitHub/Bare-vs-Coated-Water-Pipelines.xlsx Electricity!bare_cost_electricity_yr_1 \t </m:t>
         </m:r>
         <m:r>
           <m:rPr>
@@ -17256,38 +17152,26 @@
               </w:rPr>
             </w:pPr>
             <w:r>
+              <w:fldChar w:fldCharType="begin"/>
+            </w:r>
+            <w:r>
               <w:rPr>
                 <w:b w:val="0"/>
                 <w:bCs w:val="0"/>
               </w:rPr>
-              <w:fldChar w:fldCharType="begin"/>
+              <w:instrText xml:space="preserve"> LINK Excel.Sheet.12 /Users/igna/Dropbox/Victaulic/FBE_vs_Bare/GitHub/Bare-vs-Coated-Water-Pipelines.xlsx Charts!R18C5 \t  \* MERGEFORMAT </w:instrText>
+            </w:r>
+            <w:r>
+              <w:fldChar w:fldCharType="separate"/>
             </w:r>
             <w:r>
               <w:rPr>
                 <w:b w:val="0"/>
                 <w:bCs w:val="0"/>
               </w:rPr>
-              <w:instrText xml:space="preserve"> LINK Excel.Sheet.12 /Users/igna/Dropbox/Victaulic/FBE_vs_Bare/GitHub/Bare-vs-Coated-Water-Pipelines.xlsx Charts!R18C5 \t  \* MERGEFORMAT </w:instrText>
-            </w:r>
-            <w:r>
-              <w:rPr>
-                <w:b w:val="0"/>
-                <w:bCs w:val="0"/>
-              </w:rPr>
-              <w:fldChar w:fldCharType="separate"/>
-            </w:r>
-            <w:r>
-              <w:rPr>
-                <w:b w:val="0"/>
-                <w:bCs w:val="0"/>
-              </w:rPr>
               <w:t>$9,475,189</w:t>
             </w:r>
             <w:r>
-              <w:rPr>
-                <w:b w:val="0"/>
-                <w:bCs w:val="0"/>
-              </w:rPr>
               <w:fldChar w:fldCharType="end"/>
             </w:r>
           </w:p>
@@ -17403,87 +17287,63 @@
               </w:rPr>
             </w:pPr>
             <w:r>
+              <w:fldChar w:fldCharType="begin"/>
+            </w:r>
+            <w:r>
               <w:rPr>
                 <w:b w:val="0"/>
                 <w:bCs w:val="0"/>
               </w:rPr>
-              <w:fldChar w:fldCharType="begin"/>
+              <w:instrText xml:space="preserve"> LINK Excel.Sheet.12 /Users/igna/Dropbox/Victaulic/FBE_vs_Bare/GitHub/Bare-vs-Coated-Water-Pipelines.xlsx Charts!R19C5 \t  \* MERGEFORMAT </w:instrText>
+            </w:r>
+            <w:r>
+              <w:fldChar w:fldCharType="separate"/>
             </w:r>
             <w:r>
               <w:rPr>
                 <w:b w:val="0"/>
                 <w:bCs w:val="0"/>
               </w:rPr>
-              <w:instrText xml:space="preserve"> LINK Excel.Sheet.12 /Users/igna/Dropbox/Victaulic/FBE_vs_Bare/GitHub/Bare-vs-Coated-Water-Pipelines.xlsx Charts!R19C5 \t  \* MERGEFORMAT </w:instrText>
+              <w:t>$7,100,398</w:t>
+            </w:r>
+            <w:r>
+              <w:fldChar w:fldCharType="end"/>
+            </w:r>
+            <w:r>
+              <w:fldChar w:fldCharType="begin"/>
             </w:r>
             <w:r>
               <w:rPr>
                 <w:b w:val="0"/>
                 <w:bCs w:val="0"/>
               </w:rPr>
-              <w:fldChar w:fldCharType="separate"/>
+              <w:instrText xml:space="preserve"> LINK </w:instrText>
             </w:r>
             <w:r>
               <w:rPr>
                 <w:b w:val="0"/>
                 <w:bCs w:val="0"/>
               </w:rPr>
-              <w:t>$7,100,398</w:t>
+              <w:instrText xml:space="preserve">Excel.Sheet.12 /Users/igna/Dropbox/Victaulic/FBE_vs_Bare/GitHub/Bare-vs-Coated-Water-Pipelines.xlsx Charts!R3C12 </w:instrText>
             </w:r>
             <w:r>
               <w:rPr>
                 <w:b w:val="0"/>
                 <w:bCs w:val="0"/>
               </w:rPr>
-              <w:fldChar w:fldCharType="end"/>
+              <w:instrText xml:space="preserve">\t </w:instrText>
             </w:r>
             <w:r>
               <w:rPr>
                 <w:b w:val="0"/>
                 <w:bCs w:val="0"/>
               </w:rPr>
-              <w:fldChar w:fldCharType="begin"/>
-            </w:r>
-            <w:r>
-              <w:rPr>
-                <w:b w:val="0"/>
-                <w:bCs w:val="0"/>
-              </w:rPr>
-              <w:instrText xml:space="preserve"> LINK </w:instrText>
-            </w:r>
-            <w:r>
-              <w:rPr>
-                <w:b w:val="0"/>
-                <w:bCs w:val="0"/>
-              </w:rPr>
-              <w:instrText xml:space="preserve">Excel.Sheet.12 /Users/igna/Dropbox/Victaulic/FBE_vs_Bare/GitHub/Bare-vs-Coated-Water-Pipelines.xlsx Charts!R3C12 </w:instrText>
-            </w:r>
-            <w:r>
-              <w:rPr>
-                <w:b w:val="0"/>
-                <w:bCs w:val="0"/>
-              </w:rPr>
-              <w:instrText xml:space="preserve">\t </w:instrText>
-            </w:r>
-            <w:r>
-              <w:rPr>
-                <w:b w:val="0"/>
-                <w:bCs w:val="0"/>
-              </w:rPr>
               <w:instrText xml:space="preserve"> \* MERGEFORMAT </w:instrText>
             </w:r>
             <w:r>
-              <w:rPr>
-                <w:b w:val="0"/>
-                <w:bCs w:val="0"/>
-              </w:rPr>
               <w:fldChar w:fldCharType="separate"/>
             </w:r>
             <w:r>
-              <w:rPr>
-                <w:b w:val="0"/>
-                <w:bCs w:val="0"/>
-              </w:rPr>
               <w:fldChar w:fldCharType="end"/>
             </w:r>
           </w:p>
@@ -17575,59 +17435,47 @@
               </w:rPr>
             </w:pPr>
             <w:r>
+              <w:fldChar w:fldCharType="begin"/>
+            </w:r>
+            <w:r>
               <w:rPr>
                 <w:b w:val="0"/>
                 <w:bCs w:val="0"/>
               </w:rPr>
-              <w:fldChar w:fldCharType="begin"/>
+              <w:instrText xml:space="preserve"> LINK </w:instrText>
             </w:r>
             <w:r>
               <w:rPr>
                 <w:b w:val="0"/>
                 <w:bCs w:val="0"/>
               </w:rPr>
-              <w:instrText xml:space="preserve"> LINK </w:instrText>
+              <w:instrText xml:space="preserve">Excel.Sheet.12 /Users/igna/Dropbox/Victaulic/FBE_vs_Bare/GitHub/Bare-vs-Coated-Water-Pipelines.xlsx FJC!field_coating_total </w:instrText>
             </w:r>
             <w:r>
               <w:rPr>
                 <w:b w:val="0"/>
                 <w:bCs w:val="0"/>
               </w:rPr>
-              <w:instrText xml:space="preserve">Excel.Sheet.12 /Users/igna/Dropbox/Victaulic/FBE_vs_Bare/GitHub/Bare-vs-Coated-Water-Pipelines.xlsx FJC!field_coating_total </w:instrText>
+              <w:instrText xml:space="preserve">\t </w:instrText>
             </w:r>
             <w:r>
               <w:rPr>
                 <w:b w:val="0"/>
                 <w:bCs w:val="0"/>
               </w:rPr>
-              <w:instrText xml:space="preserve">\t </w:instrText>
+              <w:instrText xml:space="preserve"> \* MERGEFORMAT </w:instrText>
+            </w:r>
+            <w:r>
+              <w:fldChar w:fldCharType="separate"/>
             </w:r>
             <w:r>
               <w:rPr>
                 <w:b w:val="0"/>
                 <w:bCs w:val="0"/>
               </w:rPr>
-              <w:instrText xml:space="preserve"> \* MERGEFORMAT </w:instrText>
-            </w:r>
-            <w:r>
-              <w:rPr>
-                <w:b w:val="0"/>
-                <w:bCs w:val="0"/>
-              </w:rPr>
-              <w:fldChar w:fldCharType="separate"/>
-            </w:r>
-            <w:r>
-              <w:rPr>
-                <w:b w:val="0"/>
-                <w:bCs w:val="0"/>
-              </w:rPr>
               <w:t>$5,367,280</w:t>
             </w:r>
             <w:r>
-              <w:rPr>
-                <w:b w:val="0"/>
-                <w:bCs w:val="0"/>
-              </w:rPr>
               <w:fldChar w:fldCharType="end"/>
             </w:r>
           </w:p>
@@ -17743,87 +17591,63 @@
               </w:rPr>
             </w:pPr>
             <w:r>
+              <w:fldChar w:fldCharType="begin"/>
+            </w:r>
+            <w:r>
               <w:rPr>
                 <w:b w:val="0"/>
                 <w:bCs w:val="0"/>
               </w:rPr>
-              <w:fldChar w:fldCharType="begin"/>
+              <w:instrText xml:space="preserve"> LINK Excel.Sheet.12 /Users/igna/Dropbox/Victaulic/FBE_vs_Bare/GitHub/Bare-vs-Coated-Water-Pipelines.xlsx Charts!R19C5 \t  \* MERGEFORMAT </w:instrText>
+            </w:r>
+            <w:r>
+              <w:fldChar w:fldCharType="separate"/>
             </w:r>
             <w:r>
               <w:rPr>
                 <w:b w:val="0"/>
                 <w:bCs w:val="0"/>
               </w:rPr>
-              <w:instrText xml:space="preserve"> LINK Excel.Sheet.12 /Users/igna/Dropbox/Victaulic/FBE_vs_Bare/GitHub/Bare-vs-Coated-Water-Pipelines.xlsx Charts!R19C5 \t  \* MERGEFORMAT </w:instrText>
+              <w:t>$7,100,398</w:t>
+            </w:r>
+            <w:r>
+              <w:fldChar w:fldCharType="end"/>
+            </w:r>
+            <w:r>
+              <w:fldChar w:fldCharType="begin"/>
             </w:r>
             <w:r>
               <w:rPr>
                 <w:b w:val="0"/>
                 <w:bCs w:val="0"/>
               </w:rPr>
-              <w:fldChar w:fldCharType="separate"/>
+              <w:instrText xml:space="preserve"> LINK </w:instrText>
             </w:r>
             <w:r>
               <w:rPr>
                 <w:b w:val="0"/>
                 <w:bCs w:val="0"/>
               </w:rPr>
-              <w:t>$7,100,398</w:t>
+              <w:instrText xml:space="preserve">Excel.Sheet.12 /Users/igna/Dropbox/Victaulic/FBE_vs_Bare/GitHub/Bare-vs-Coated-Water-Pipelines.xlsx Charts!R5C12 </w:instrText>
             </w:r>
             <w:r>
               <w:rPr>
                 <w:b w:val="0"/>
                 <w:bCs w:val="0"/>
               </w:rPr>
-              <w:fldChar w:fldCharType="end"/>
+              <w:instrText xml:space="preserve">\t </w:instrText>
             </w:r>
             <w:r>
               <w:rPr>
                 <w:b w:val="0"/>
                 <w:bCs w:val="0"/>
               </w:rPr>
-              <w:fldChar w:fldCharType="begin"/>
-            </w:r>
-            <w:r>
-              <w:rPr>
-                <w:b w:val="0"/>
-                <w:bCs w:val="0"/>
-              </w:rPr>
-              <w:instrText xml:space="preserve"> LINK </w:instrText>
-            </w:r>
-            <w:r>
-              <w:rPr>
-                <w:b w:val="0"/>
-                <w:bCs w:val="0"/>
-              </w:rPr>
-              <w:instrText xml:space="preserve">Excel.Sheet.12 /Users/igna/Dropbox/Victaulic/FBE_vs_Bare/GitHub/Bare-vs-Coated-Water-Pipelines.xlsx Charts!R5C12 </w:instrText>
-            </w:r>
-            <w:r>
-              <w:rPr>
-                <w:b w:val="0"/>
-                <w:bCs w:val="0"/>
-              </w:rPr>
-              <w:instrText xml:space="preserve">\t </w:instrText>
-            </w:r>
-            <w:r>
-              <w:rPr>
-                <w:b w:val="0"/>
-                <w:bCs w:val="0"/>
-              </w:rPr>
               <w:instrText xml:space="preserve"> \* MERGEFORMAT </w:instrText>
             </w:r>
             <w:r>
-              <w:rPr>
-                <w:b w:val="0"/>
-                <w:bCs w:val="0"/>
-              </w:rPr>
               <w:fldChar w:fldCharType="separate"/>
             </w:r>
             <w:r>
-              <w:rPr>
-                <w:b w:val="0"/>
-                <w:bCs w:val="0"/>
-              </w:rPr>
               <w:fldChar w:fldCharType="end"/>
             </w:r>
           </w:p>
@@ -18174,59 +17998,47 @@
               </w:rPr>
             </w:pPr>
             <w:r>
+              <w:fldChar w:fldCharType="begin"/>
+            </w:r>
+            <w:r>
               <w:rPr>
                 <w:b w:val="0"/>
                 <w:bCs w:val="0"/>
               </w:rPr>
-              <w:fldChar w:fldCharType="begin"/>
+              <w:instrText xml:space="preserve"> LINK </w:instrText>
             </w:r>
             <w:r>
               <w:rPr>
                 <w:b w:val="0"/>
                 <w:bCs w:val="0"/>
               </w:rPr>
-              <w:instrText xml:space="preserve"> LINK </w:instrText>
+              <w:instrText xml:space="preserve">Excel.Sheet.12 /Users/igna/Dropbox/Victaulic/FBE_vs_Bare/GitHub/Bare-vs-Coated-Water-Pipelines.xlsx SC!interior_fbe_capex </w:instrText>
             </w:r>
             <w:r>
               <w:rPr>
                 <w:b w:val="0"/>
                 <w:bCs w:val="0"/>
               </w:rPr>
-              <w:instrText xml:space="preserve">Excel.Sheet.12 /Users/igna/Dropbox/Victaulic/FBE_vs_Bare/GitHub/Bare-vs-Coated-Water-Pipelines.xlsx SC!interior_fbe_capex </w:instrText>
+              <w:instrText xml:space="preserve">\t </w:instrText>
             </w:r>
             <w:r>
               <w:rPr>
                 <w:b w:val="0"/>
                 <w:bCs w:val="0"/>
               </w:rPr>
-              <w:instrText xml:space="preserve">\t </w:instrText>
+              <w:instrText xml:space="preserve"> \* MERGEFORMAT </w:instrText>
+            </w:r>
+            <w:r>
+              <w:fldChar w:fldCharType="separate"/>
             </w:r>
             <w:r>
               <w:rPr>
                 <w:b w:val="0"/>
                 <w:bCs w:val="0"/>
               </w:rPr>
-              <w:instrText xml:space="preserve"> \* MERGEFORMAT </w:instrText>
-            </w:r>
-            <w:r>
-              <w:rPr>
-                <w:b w:val="0"/>
-                <w:bCs w:val="0"/>
-              </w:rPr>
-              <w:fldChar w:fldCharType="separate"/>
-            </w:r>
-            <w:r>
-              <w:rPr>
-                <w:b w:val="0"/>
-                <w:bCs w:val="0"/>
-              </w:rPr>
               <w:t>$761,048</w:t>
             </w:r>
             <w:r>
-              <w:rPr>
-                <w:b w:val="0"/>
-                <w:bCs w:val="0"/>
-              </w:rPr>
               <w:fldChar w:fldCharType="end"/>
             </w:r>
           </w:p>
@@ -18326,59 +18138,47 @@
               </w:rPr>
             </w:pPr>
             <w:r>
+              <w:fldChar w:fldCharType="begin"/>
+            </w:r>
+            <w:r>
               <w:rPr>
                 <w:b w:val="0"/>
                 <w:bCs w:val="0"/>
               </w:rPr>
-              <w:fldChar w:fldCharType="begin"/>
+              <w:instrText xml:space="preserve"> LINK </w:instrText>
             </w:r>
             <w:r>
               <w:rPr>
                 <w:b w:val="0"/>
                 <w:bCs w:val="0"/>
               </w:rPr>
-              <w:instrText xml:space="preserve"> LINK </w:instrText>
+              <w:instrText xml:space="preserve">Excel.Sheet.12 /Users/igna/Dropbox/Victaulic/FBE_vs_Bare/GitHub/Bare-vs-Coated-Water-Pipelines.xlsx Dosging!Dosage_plant_investment </w:instrText>
             </w:r>
             <w:r>
               <w:rPr>
                 <w:b w:val="0"/>
                 <w:bCs w:val="0"/>
               </w:rPr>
-              <w:instrText xml:space="preserve">Excel.Sheet.12 /Users/igna/Dropbox/Victaulic/FBE_vs_Bare/GitHub/Bare-vs-Coated-Water-Pipelines.xlsx Dosging!Dosage_plant_investment </w:instrText>
+              <w:instrText xml:space="preserve">\t </w:instrText>
             </w:r>
             <w:r>
               <w:rPr>
                 <w:b w:val="0"/>
                 <w:bCs w:val="0"/>
               </w:rPr>
-              <w:instrText xml:space="preserve">\t </w:instrText>
+              <w:instrText xml:space="preserve"> \* MERGEFORMAT </w:instrText>
+            </w:r>
+            <w:r>
+              <w:fldChar w:fldCharType="separate"/>
             </w:r>
             <w:r>
               <w:rPr>
                 <w:b w:val="0"/>
                 <w:bCs w:val="0"/>
               </w:rPr>
-              <w:instrText xml:space="preserve"> \* MERGEFORMAT </w:instrText>
-            </w:r>
-            <w:r>
-              <w:rPr>
-                <w:b w:val="0"/>
-                <w:bCs w:val="0"/>
-              </w:rPr>
-              <w:fldChar w:fldCharType="separate"/>
-            </w:r>
-            <w:r>
-              <w:rPr>
-                <w:b w:val="0"/>
-                <w:bCs w:val="0"/>
-              </w:rPr>
               <w:t>$272,160</w:t>
             </w:r>
             <w:r>
-              <w:rPr>
-                <w:b w:val="0"/>
-                <w:bCs w:val="0"/>
-              </w:rPr>
               <w:fldChar w:fldCharType="end"/>
             </w:r>
           </w:p>
@@ -18548,108 +18348,84 @@
               </w:rPr>
             </w:pPr>
             <w:r>
+              <w:fldChar w:fldCharType="begin"/>
+            </w:r>
+            <w:r>
               <w:rPr>
                 <w:b w:val="0"/>
                 <w:bCs w:val="0"/>
               </w:rPr>
-              <w:fldChar w:fldCharType="begin"/>
+              <w:instrText xml:space="preserve"> LINK </w:instrText>
             </w:r>
             <w:r>
               <w:rPr>
                 <w:b w:val="0"/>
                 <w:bCs w:val="0"/>
               </w:rPr>
-              <w:instrText xml:space="preserve"> LINK </w:instrText>
+              <w:instrText xml:space="preserve">Excel.Sheet.12 /Users/igna/Dropbox/Victaulic/FBE_vs_Bare/GitHub/Bare-vs-Coated-Water-Pipelines.xlsx Charts!R11C7 </w:instrText>
             </w:r>
             <w:r>
               <w:rPr>
                 <w:b w:val="0"/>
                 <w:bCs w:val="0"/>
               </w:rPr>
-              <w:instrText xml:space="preserve">Excel.Sheet.12 /Users/igna/Dropbox/Victaulic/FBE_vs_Bare/GitHub/Bare-vs-Coated-Water-Pipelines.xlsx Charts!R11C7 </w:instrText>
+              <w:instrText xml:space="preserve">\t </w:instrText>
             </w:r>
             <w:r>
               <w:rPr>
                 <w:b w:val="0"/>
                 <w:bCs w:val="0"/>
               </w:rPr>
-              <w:instrText xml:space="preserve">\t </w:instrText>
+              <w:instrText xml:space="preserve"> \* MERGEFORMAT </w:instrText>
+            </w:r>
+            <w:r>
+              <w:fldChar w:fldCharType="separate"/>
             </w:r>
             <w:r>
               <w:rPr>
                 <w:b w:val="0"/>
                 <w:bCs w:val="0"/>
               </w:rPr>
-              <w:instrText xml:space="preserve"> \* MERGEFORMAT </w:instrText>
+              <w:t>$19,589,067</w:t>
+            </w:r>
+            <w:r>
+              <w:fldChar w:fldCharType="end"/>
+            </w:r>
+            <w:r>
+              <w:fldChar w:fldCharType="begin"/>
             </w:r>
             <w:r>
               <w:rPr>
                 <w:b w:val="0"/>
                 <w:bCs w:val="0"/>
               </w:rPr>
-              <w:fldChar w:fldCharType="separate"/>
+              <w:instrText xml:space="preserve"> LINK </w:instrText>
             </w:r>
             <w:r>
               <w:rPr>
                 <w:b w:val="0"/>
                 <w:bCs w:val="0"/>
               </w:rPr>
-              <w:t>$19,589,067</w:t>
+              <w:instrText xml:space="preserve">Excel.Sheet.12 /Users/igna/Dropbox/Victaulic/FBE_vs_Bare/GitHub/Bare-vs-Coated-Water-Pipelines.xlsx Charts!R10C12 </w:instrText>
             </w:r>
             <w:r>
               <w:rPr>
                 <w:b w:val="0"/>
                 <w:bCs w:val="0"/>
               </w:rPr>
-              <w:fldChar w:fldCharType="end"/>
+              <w:instrText xml:space="preserve">\t </w:instrText>
             </w:r>
             <w:r>
               <w:rPr>
                 <w:b w:val="0"/>
                 <w:bCs w:val="0"/>
               </w:rPr>
-              <w:fldChar w:fldCharType="begin"/>
-            </w:r>
-            <w:r>
-              <w:rPr>
-                <w:b w:val="0"/>
-                <w:bCs w:val="0"/>
-              </w:rPr>
-              <w:instrText xml:space="preserve"> LINK </w:instrText>
-            </w:r>
-            <w:r>
-              <w:rPr>
-                <w:b w:val="0"/>
-                <w:bCs w:val="0"/>
-              </w:rPr>
-              <w:instrText xml:space="preserve">Excel.Sheet.12 /Users/igna/Dropbox/Victaulic/FBE_vs_Bare/GitHub/Bare-vs-Coated-Water-Pipelines.xlsx Charts!R10C12 </w:instrText>
-            </w:r>
-            <w:r>
-              <w:rPr>
-                <w:b w:val="0"/>
-                <w:bCs w:val="0"/>
-              </w:rPr>
-              <w:instrText xml:space="preserve">\t </w:instrText>
-            </w:r>
-            <w:r>
-              <w:rPr>
-                <w:b w:val="0"/>
-                <w:bCs w:val="0"/>
-              </w:rPr>
               <w:instrText xml:space="preserve"> \* MERGEFORMAT </w:instrText>
             </w:r>
             <w:r>
-              <w:rPr>
-                <w:b w:val="0"/>
-                <w:bCs w:val="0"/>
-              </w:rPr>
               <w:fldChar w:fldCharType="separate"/>
             </w:r>
             <w:r>
-              <w:rPr>
-                <w:b w:val="0"/>
-                <w:bCs w:val="0"/>
-              </w:rPr>
               <w:fldChar w:fldCharType="end"/>
             </w:r>
           </w:p>
@@ -20436,7 +20212,7 @@
                                 <wp:inline distT="0" distB="0" distL="0" distR="0" wp14:anchorId="2A443BA2" wp14:editId="528ECB73">
                                   <wp:extent cx="3057525" cy="5381297"/>
                                   <wp:effectExtent l="0" t="0" r="3175" b="3810"/>
-                                  <wp:docPr id="51330186" name="Graphic 1"/>
+                                  <wp:docPr id="1411853464" name="Graphic 1"/>
                                   <wp:cNvGraphicFramePr>
                                     <a:graphicFrameLocks xmlns:a="http://schemas.openxmlformats.org/drawingml/2006/main" noChangeAspect="1"/>
                                   </wp:cNvGraphicFramePr>
@@ -20547,7 +20323,7 @@
                           <wp:inline distT="0" distB="0" distL="0" distR="0" wp14:anchorId="2A443BA2" wp14:editId="528ECB73">
                             <wp:extent cx="3057525" cy="5381297"/>
                             <wp:effectExtent l="0" t="0" r="3175" b="3810"/>
-                            <wp:docPr id="51330186" name="Graphic 1"/>
+                            <wp:docPr id="1411853464" name="Graphic 1"/>
                             <wp:cNvGraphicFramePr>
                               <a:graphicFrameLocks xmlns:a="http://schemas.openxmlformats.org/drawingml/2006/main" noChangeAspect="1"/>
                             </wp:cNvGraphicFramePr>
@@ -20643,7 +20419,13 @@
         <w:t>significant economic and operational advantages</w:t>
       </w:r>
       <w:r>
-        <w:t xml:space="preserve"> of the FBE-coated pipeline approach over the corrosion allowance strategy.</w:t>
+        <w:t xml:space="preserve"> of the </w:t>
+      </w:r>
+      <w:r>
+        <w:t>epoxy-coated</w:t>
+      </w:r>
+      <w:r>
+        <w:t xml:space="preserve"> pipeline approach over the corrosion allowance strategy.</w:t>
       </w:r>
       <w:r>
         <w:t xml:space="preserve"> </w:t>
@@ -20671,7 +20453,13 @@
         <w:t>Cost-Effectiveness</w:t>
       </w:r>
       <w:r>
-        <w:t>: The FBE-coated pipeline demonstrates a 10.6% total lifecycle cost advantage when elevation energy costs are included. When excluding these unavoidable costs, the coated pipeline's differential advantage becomes even more pronounced, driven by reduced material requirements, lower energy consumption, and minimized maintenance costs.</w:t>
+        <w:t xml:space="preserve">: The </w:t>
+      </w:r>
+      <w:r>
+        <w:t>epoxy-coated</w:t>
+      </w:r>
+      <w:r>
+        <w:t xml:space="preserve"> pipeline demonstrates a 10.6% total lifecycle cost advantage when elevation energy costs are included. When excluding these unavoidable costs, the coated pipeline's differential advantage becomes even more pronounced, driven by reduced material requirements, lower energy consumption, and minimized maintenance costs.</w:t>
       </w:r>
     </w:p>
     <w:p>
@@ -20715,7 +20503,13 @@
         <w:t>Operational Savings</w:t>
       </w:r>
       <w:r>
-        <w:t>: The FBE-coated pipeline achieves $7.1 million in energy savings due to its smoother internal surface and larger effective diameter, which reduce friction losses during pumping operations. Additionally, it eliminates the need for costly corrosion inhibitors, saving $9.48 million in present value over the service life.</w:t>
+        <w:t xml:space="preserve">: The </w:t>
+      </w:r>
+      <w:r>
+        <w:t>epoxy-coated</w:t>
+      </w:r>
+      <w:r>
+        <w:t xml:space="preserve"> pipeline achieves $7.1 million in energy savings due to its smoother internal surface and larger effective diameter, which reduce friction losses during pumping operations. Additionally, it eliminates the need for costly corrosion inhibitors, saving $9.48 million in present value over the service life.</w:t>
       </w:r>
     </w:p>
     <w:p>
@@ -20737,7 +20531,13 @@
         <w:t>Maintenance Optimization</w:t>
       </w:r>
       <w:r>
-        <w:t>: Inspection and repair costs for the FBE-coated pipeline are substantially lower than those for the bare pipe with corrosion allowance, yielding $2.54 million in savings over 25 years due to less frequent and less invasive maintenance requirements.</w:t>
+        <w:t xml:space="preserve">: Inspection and repair costs for the </w:t>
+      </w:r>
+      <w:r>
+        <w:t>epoxy-coated</w:t>
+      </w:r>
+      <w:r>
+        <w:t xml:space="preserve"> pipeline are substantially lower than those for the bare pipe with corrosion allowance, yielding $2.54 million in savings over 25 years due to less frequent and less invasive maintenance requirements.</w:t>
       </w:r>
     </w:p>
     <w:p>
@@ -20759,7 +20559,13 @@
         <w:t>Technical Viability</w:t>
       </w:r>
       <w:r>
-        <w:t>: While robotic field joint coating for FBE pipelines incurs higher costs and unreliability risks compared to factory-applied coatings, alternative solutions such as Victaulic’s X07 couplings and other innovative technologies can eliminate this expense altogether, further enhancing the feasibility of FBE-coated pipelines.</w:t>
+        <w:t xml:space="preserve">: While robotic field joint coating for FBE pipelines incurs higher costs and unreliability risks compared to factory-applied coatings, alternative solutions such as Victaulic’s X07 couplings and other innovative technologies can eliminate this expense altogether, further enhancing the feasibility of </w:t>
+      </w:r>
+      <w:r>
+        <w:t>epoxy-coated</w:t>
+      </w:r>
+      <w:r>
+        <w:t xml:space="preserve"> pipelines.</w:t>
       </w:r>
     </w:p>
     <w:p/>
@@ -37589,7 +37395,21 @@
         <w:sz w:val="16"/>
         <w:szCs w:val="16"/>
       </w:rPr>
-      <w:t>Optimizing Pipeline Costs: Evaluating Corrosion Allowance and Inner FBE Coating for Water Transport Systems</w:t>
+      <w:t xml:space="preserve">Optimizing Pipeline Costs: Evaluating Corrosion Allowance and Inner </w:t>
+    </w:r>
+    <w:r>
+      <w:rPr>
+        <w:sz w:val="16"/>
+        <w:szCs w:val="16"/>
+      </w:rPr>
+      <w:t>Epoxy</w:t>
+    </w:r>
+    <w:r>
+      <w:rPr>
+        <w:sz w:val="16"/>
+        <w:szCs w:val="16"/>
+      </w:rPr>
+      <w:t xml:space="preserve"> Coating for Water Transport Systems</w:t>
     </w:r>
     <w:r>
       <w:rPr>

</xml_diff>

<commit_message>
Minor fixes and change of title.
</commit_message>
<xml_diff>
--- a/Bare-vs-Coated-Water-Pipelines.docx
+++ b/Bare-vs-Coated-Water-Pipelines.docx
@@ -33,13 +33,28 @@
         </w:rPr>
       </w:pPr>
       <w:r>
-        <w:t xml:space="preserve">Optimizing Pipeline Costs: Evaluating Corrosion Allowance and Inner </w:t>
+        <w:t xml:space="preserve">Optimizing </w:t>
+      </w:r>
+      <w:r>
+        <w:t>Corrosion Mitigation Strategies</w:t>
+      </w:r>
+      <w:r>
+        <w:t xml:space="preserve">: Corrosion Allowance </w:t>
+      </w:r>
+      <w:r>
+        <w:t>versus</w:t>
+      </w:r>
+      <w:r>
+        <w:t xml:space="preserve"> Inner </w:t>
       </w:r>
       <w:r>
         <w:t xml:space="preserve">Epoxy </w:t>
       </w:r>
       <w:r>
         <w:t>Coating for Water Transport Systems</w:t>
+      </w:r>
+      <w:r>
+        <w:t xml:space="preserve"> in Chile</w:t>
       </w:r>
       <w:r>
         <w:t xml:space="preserve"> </w:t>
@@ -1615,15 +1630,35 @@
           <w:rPr>
             <w:rStyle w:val="Hyperlink"/>
           </w:rPr>
-          <w:t>GitHub repository “Bare-vs-Coated-Water-Pipeline</w:t>
-        </w:r>
-        <w:r>
-          <w:rPr>
-            <w:rStyle w:val="Hyperlink"/>
-          </w:rPr>
-          <w:t>s”</w:t>
+          <w:t>GitHub repository</w:t>
         </w:r>
       </w:hyperlink>
+      <w:sdt>
+        <w:sdtPr>
+          <w:id w:val="1656959653"/>
+          <w:citation/>
+        </w:sdtPr>
+        <w:sdtContent>
+          <w:r>
+            <w:fldChar w:fldCharType="begin"/>
+          </w:r>
+          <w:r>
+            <w:instrText xml:space="preserve"> CITATION IMe25 \l 3082 </w:instrText>
+          </w:r>
+          <w:r>
+            <w:fldChar w:fldCharType="separate"/>
+          </w:r>
+          <w:r>
+            <w:rPr>
+              <w:noProof/>
+            </w:rPr>
+            <w:t xml:space="preserve"> [1]</w:t>
+          </w:r>
+          <w:r>
+            <w:fldChar w:fldCharType="end"/>
+          </w:r>
+        </w:sdtContent>
+      </w:sdt>
       <w:r>
         <w:t xml:space="preserve"> where </w:t>
       </w:r>
@@ -1645,6 +1680,32 @@
       <w:r>
         <w:t>incorporates the parameters listed in Table 1 and utilizes Microsoft Excel's "iterative calculation" feature to determine the Darcy-Weisbach friction factor (f) using the Newton-Raphson numerical technique</w:t>
       </w:r>
+      <w:sdt>
+        <w:sdtPr>
+          <w:id w:val="-17546631"/>
+          <w:citation/>
+        </w:sdtPr>
+        <w:sdtContent>
+          <w:r>
+            <w:fldChar w:fldCharType="begin"/>
+          </w:r>
+          <w:r>
+            <w:instrText xml:space="preserve"> CITATION Che24 \l 3082 </w:instrText>
+          </w:r>
+          <w:r>
+            <w:fldChar w:fldCharType="separate"/>
+          </w:r>
+          <w:r>
+            <w:rPr>
+              <w:noProof/>
+            </w:rPr>
+            <w:t xml:space="preserve"> [2]</w:t>
+          </w:r>
+          <w:r>
+            <w:fldChar w:fldCharType="end"/>
+          </w:r>
+        </w:sdtContent>
+      </w:sdt>
       <w:r>
         <w:t xml:space="preserve">. </w:t>
       </w:r>
@@ -1707,7 +1768,7 @@
             <w:rPr>
               <w:noProof/>
             </w:rPr>
-            <w:t>[1]</w:t>
+            <w:t>[3]</w:t>
           </w:r>
           <w:r>
             <w:fldChar w:fldCharType="end"/>
@@ -1797,7 +1858,7 @@
                                 <wp:inline distT="0" distB="0" distL="0" distR="0" wp14:anchorId="7C1FFE23" wp14:editId="15252655">
                                   <wp:extent cx="3159269" cy="1770993"/>
                                   <wp:effectExtent l="0" t="0" r="3175" b="0"/>
-                                  <wp:docPr id="273663304" name="Graphic 1"/>
+                                  <wp:docPr id="1538339511" name="Graphic 1"/>
                                   <wp:cNvGraphicFramePr>
                                     <a:graphicFrameLocks xmlns:a="http://schemas.openxmlformats.org/drawingml/2006/main" noChangeAspect="1"/>
                                   </wp:cNvGraphicFramePr>
@@ -1921,10 +1982,10 @@
                                     <pic:cNvPicPr/>
                                   </pic:nvPicPr>
                                   <pic:blipFill rotWithShape="1">
-                                    <a:blip r:embed="rId9">
+                                    <a:blip r:embed="rId11">
                                       <a:extLst>
                                         <a:ext uri="{96DAC541-7B7A-43D3-8B79-37D633B846F1}">
-                                          <asvg:svgBlip xmlns:asvg="http://schemas.microsoft.com/office/drawing/2016/SVG/main" r:embed="rId10"/>
+                                          <asvg:svgBlip xmlns:asvg="http://schemas.microsoft.com/office/drawing/2016/SVG/main" r:embed="rId12"/>
                                         </a:ext>
                                       </a:extLst>
                                     </a:blip>
@@ -1997,7 +2058,7 @@
             <w:rPr>
               <w:noProof/>
             </w:rPr>
-            <w:t>[2]</w:t>
+            <w:t>[4]</w:t>
           </w:r>
           <w:r>
             <w:fldChar w:fldCharType="end"/>
@@ -2029,7 +2090,7 @@
             <w:rPr>
               <w:noProof/>
             </w:rPr>
-            <w:t>[3]</w:t>
+            <w:t>[5]</w:t>
           </w:r>
           <w:r>
             <w:fldChar w:fldCharType="end"/>
@@ -2083,7 +2144,7 @@
             <w:rPr>
               <w:noProof/>
             </w:rPr>
-            <w:t>[4]</w:t>
+            <w:t>[6]</w:t>
           </w:r>
           <w:r>
             <w:fldChar w:fldCharType="end"/>
@@ -2818,7 +2879,13 @@
               <w:fldChar w:fldCharType="begin"/>
             </w:r>
             <w:r>
-              <w:instrText xml:space="preserve"> LINK Excel.Sheet.12 "/Users/igna/Dropbox/Victaulic/FBE_vs_Bare/GitHub/Bare-vs-Coated-Water-Pipelines.xlsx" "Steel!Steel_a1" \a \t </w:instrText>
+              <w:instrText xml:space="preserve"> LINK </w:instrText>
+            </w:r>
+            <w:r>
+              <w:instrText xml:space="preserve">Excel.Sheet.12 /Users/igna/Dropbox/Victaulic/FBE_vs_Bare/GitHub/Bare-vs-Coated-Water-Pipelines.xlsx Steel!Steel_a1 </w:instrText>
+            </w:r>
+            <w:r>
+              <w:instrText xml:space="preserve">\a \t </w:instrText>
             </w:r>
             <w:r>
               <w:instrText xml:space="preserve"> \* MERGEFORMAT </w:instrText>
@@ -2853,7 +2920,13 @@
               <w:fldChar w:fldCharType="begin"/>
             </w:r>
             <w:r>
-              <w:instrText xml:space="preserve"> LINK Excel.Sheet.12 "/Users/igna/Dropbox/Victaulic/FBE_vs_Bare/GitHub/Bare-vs-Coated-Water-Pipelines.xlsx" "Steel!Steel_b1" \a \t  \* MERGEFORMAT </w:instrText>
+              <w:instrText xml:space="preserve"> LINK </w:instrText>
+            </w:r>
+            <w:r>
+              <w:instrText xml:space="preserve">Excel.Sheet.12 /Users/igna/Dropbox/Victaulic/FBE_vs_Bare/GitHub/Bare-vs-Coated-Water-Pipelines.xlsx Steel!Steel_b1 </w:instrText>
+            </w:r>
+            <w:r>
+              <w:instrText xml:space="preserve">\a \t  \* MERGEFORMAT </w:instrText>
             </w:r>
             <w:r>
               <w:fldChar w:fldCharType="separate"/>
@@ -2865,10 +2938,7 @@
               <w:fldChar w:fldCharType="end"/>
             </w:r>
             <w:r>
-              <w:t xml:space="preserve"> </w:t>
-            </w:r>
-            <w:r>
-              <w:t>mm</w:t>
+              <w:t xml:space="preserve"> mm</w:t>
             </w:r>
           </w:p>
         </w:tc>
@@ -2905,7 +2975,13 @@
               <w:fldChar w:fldCharType="begin"/>
             </w:r>
             <w:r>
-              <w:instrText xml:space="preserve"> LINK Excel.Sheet.12 "/Users/igna/Dropbox/Victaulic/FBE_vs_Bare/GitHub/Bare-vs-Coated-Water-Pipelines.xlsx" "Steel!Steel_a2" \a \t  \* MERGEFORMAT </w:instrText>
+              <w:instrText xml:space="preserve"> LINK </w:instrText>
+            </w:r>
+            <w:r>
+              <w:instrText xml:space="preserve">Excel.Sheet.12 /Users/igna/Dropbox/Victaulic/FBE_vs_Bare/GitHub/Bare-vs-Coated-Water-Pipelines.xlsx Steel!Steel_a2 </w:instrText>
+            </w:r>
+            <w:r>
+              <w:instrText xml:space="preserve">\a \t  \* MERGEFORMAT </w:instrText>
             </w:r>
             <w:r>
               <w:fldChar w:fldCharType="separate"/>
@@ -2934,7 +3010,13 @@
               <w:fldChar w:fldCharType="begin"/>
             </w:r>
             <w:r>
-              <w:instrText xml:space="preserve"> LINK Excel.Sheet.12 "/Users/igna/Dropbox/Victaulic/FBE_vs_Bare/GitHub/Bare-vs-Coated-Water-Pipelines.xlsx" "Steel!Steel_b2" \a \t  \* MERGEFORMAT </w:instrText>
+              <w:instrText xml:space="preserve"> LINK </w:instrText>
+            </w:r>
+            <w:r>
+              <w:instrText xml:space="preserve">Excel.Sheet.12 /Users/igna/Dropbox/Victaulic/FBE_vs_Bare/GitHub/Bare-vs-Coated-Water-Pipelines.xlsx Steel!Steel_b2 </w:instrText>
+            </w:r>
+            <w:r>
+              <w:instrText xml:space="preserve">\a \t  \* MERGEFORMAT </w:instrText>
             </w:r>
             <w:r>
               <w:fldChar w:fldCharType="separate"/>
@@ -2989,7 +3071,13 @@
               <w:fldChar w:fldCharType="begin"/>
             </w:r>
             <w:r>
-              <w:instrText xml:space="preserve"> LINK Excel.Sheet.12 "/Users/igna/Dropbox/Victaulic/FBE_vs_Bare/GitHub/Bare-vs-Coated-Water-Pipelines.xlsx" "Steel!Steel_c1" \a \t  \* MERGEFORMAT </w:instrText>
+              <w:instrText xml:space="preserve"> LINK </w:instrText>
+            </w:r>
+            <w:r>
+              <w:instrText xml:space="preserve">Excel.Sheet.12 /Users/igna/Dropbox/Victaulic/FBE_vs_Bare/GitHub/Bare-vs-Coated-Water-Pipelines.xlsx Steel!Steel_c1 </w:instrText>
+            </w:r>
+            <w:r>
+              <w:instrText xml:space="preserve">\a \t  \* MERGEFORMAT </w:instrText>
             </w:r>
             <w:r>
               <w:fldChar w:fldCharType="separate"/>
@@ -3018,7 +3106,13 @@
               <w:fldChar w:fldCharType="begin"/>
             </w:r>
             <w:r>
-              <w:instrText xml:space="preserve"> LINK Excel.Sheet.12 "/Users/igna/Dropbox/Victaulic/FBE_vs_Bare/GitHub/Bare-vs-Coated-Water-Pipelines.xlsx" "Steel!Steel_c2" \a \t  \* MERGEFORMAT </w:instrText>
+              <w:instrText xml:space="preserve"> LINK </w:instrText>
+            </w:r>
+            <w:r>
+              <w:instrText xml:space="preserve">Excel.Sheet.12 /Users/igna/Dropbox/Victaulic/FBE_vs_Bare/GitHub/Bare-vs-Coated-Water-Pipelines.xlsx Steel!Steel_c2 </w:instrText>
+            </w:r>
+            <w:r>
+              <w:instrText xml:space="preserve">\a \t  \* MERGEFORMAT </w:instrText>
             </w:r>
             <w:r>
               <w:fldChar w:fldCharType="separate"/>
@@ -3134,7 +3228,7 @@
             <w:rPr>
               <w:noProof/>
             </w:rPr>
-            <w:t>[5]</w:t>
+            <w:t>[7]</w:t>
           </w:r>
           <w:r>
             <w:fldChar w:fldCharType="end"/>
@@ -3306,7 +3400,7 @@
             <w:rPr>
               <w:noProof/>
             </w:rPr>
-            <w:t>[6]</w:t>
+            <w:t>[8]</w:t>
           </w:r>
           <w:r>
             <w:fldChar w:fldCharType="end"/>
@@ -3338,7 +3432,7 @@
             <w:rPr>
               <w:noProof/>
             </w:rPr>
-            <w:t>[7]</w:t>
+            <w:t>[9]</w:t>
           </w:r>
           <w:r>
             <w:fldChar w:fldCharType="end"/>
@@ -3370,7 +3464,7 @@
             <w:rPr>
               <w:noProof/>
             </w:rPr>
-            <w:t>[8]</w:t>
+            <w:t>[10]</w:t>
           </w:r>
           <w:r>
             <w:fldChar w:fldCharType="end"/>
@@ -3853,7 +3947,7 @@
                                 <wp:inline distT="0" distB="0" distL="0" distR="0" wp14:anchorId="71AC6C92" wp14:editId="0327653E">
                                   <wp:extent cx="1491342" cy="1597307"/>
                                   <wp:effectExtent l="0" t="0" r="0" b="3175"/>
-                                  <wp:docPr id="478202816" name="Picture 1" descr="A pie chart with text on it&#10;&#10;AI-generated content may be incorrect."/>
+                                  <wp:docPr id="1207897312" name="Picture 1" descr="A pie chart with text on it&#10;&#10;AI-generated content may be incorrect."/>
                                   <wp:cNvGraphicFramePr>
                                     <a:graphicFrameLocks xmlns:a="http://schemas.openxmlformats.org/drawingml/2006/main" noChangeAspect="1"/>
                                   </wp:cNvGraphicFramePr>
@@ -3865,7 +3959,7 @@
                                           <pic:cNvPicPr/>
                                         </pic:nvPicPr>
                                         <pic:blipFill>
-                                          <a:blip r:embed="rId11"/>
+                                          <a:blip r:embed="rId13"/>
                                           <a:stretch>
                                             <a:fillRect/>
                                           </a:stretch>
@@ -3966,7 +4060,7 @@
                                     <pic:cNvPicPr/>
                                   </pic:nvPicPr>
                                   <pic:blipFill>
-                                    <a:blip r:embed="rId11"/>
+                                    <a:blip r:embed="rId14"/>
                                     <a:stretch>
                                       <a:fillRect/>
                                     </a:stretch>
@@ -4087,7 +4181,7 @@
             <w:rPr>
               <w:noProof/>
             </w:rPr>
-            <w:t>[9]</w:t>
+            <w:t>[11]</w:t>
           </w:r>
           <w:r>
             <w:fldChar w:fldCharType="end"/>
@@ -4119,7 +4213,7 @@
             <w:rPr>
               <w:noProof/>
             </w:rPr>
-            <w:t>[10]</w:t>
+            <w:t>[12]</w:t>
           </w:r>
           <w:r>
             <w:fldChar w:fldCharType="end"/>
@@ -4186,7 +4280,7 @@
             <w:rPr>
               <w:noProof/>
             </w:rPr>
-            <w:t>[11, 12]</w:t>
+            <w:t>[13, 14]</w:t>
           </w:r>
           <w:r>
             <w:fldChar w:fldCharType="end"/>
@@ -4224,7 +4318,7 @@
             <w:rPr>
               <w:noProof/>
             </w:rPr>
-            <w:t>[13]</w:t>
+            <w:t>[15]</w:t>
           </w:r>
           <w:r>
             <w:fldChar w:fldCharType="end"/>
@@ -4256,7 +4350,7 @@
             <w:rPr>
               <w:noProof/>
             </w:rPr>
-            <w:t>[14]</w:t>
+            <w:t>[16]</w:t>
           </w:r>
           <w:r>
             <w:fldChar w:fldCharType="end"/>
@@ -4299,7 +4393,7 @@
             <w:rPr>
               <w:noProof/>
             </w:rPr>
-            <w:t>[15]</w:t>
+            <w:t>[17]</w:t>
           </w:r>
           <w:r>
             <w:fldChar w:fldCharType="end"/>
@@ -4331,7 +4425,7 @@
             <w:rPr>
               <w:noProof/>
             </w:rPr>
-            <w:t>[16]</w:t>
+            <w:t>[18]</w:t>
           </w:r>
           <w:r>
             <w:fldChar w:fldCharType="end"/>
@@ -4440,7 +4534,7 @@
                                       <wp:inline distT="0" distB="0" distL="0" distR="0" wp14:anchorId="44CDEB31" wp14:editId="1ABE8708">
                                         <wp:extent cx="1342800" cy="1621894"/>
                                         <wp:effectExtent l="0" t="0" r="3810" b="3810"/>
-                                        <wp:docPr id="435312448" name="Graphic 1"/>
+                                        <wp:docPr id="1933433491" name="Graphic 1"/>
                                         <wp:cNvGraphicFramePr>
                                           <a:graphicFrameLocks xmlns:a="http://schemas.openxmlformats.org/drawingml/2006/main" noChangeAspect="1"/>
                                         </wp:cNvGraphicFramePr>
@@ -4452,10 +4546,10 @@
                                                 <pic:cNvPicPr/>
                                               </pic:nvPicPr>
                                               <pic:blipFill>
-                                                <a:blip r:embed="rId12">
+                                                <a:blip r:embed="rId15">
                                                   <a:extLst>
                                                     <a:ext uri="{96DAC541-7B7A-43D3-8B79-37D633B846F1}">
-                                                      <asvg:svgBlip xmlns:asvg="http://schemas.microsoft.com/office/drawing/2016/SVG/main" r:embed="rId13"/>
+                                                      <asvg:svgBlip xmlns:asvg="http://schemas.microsoft.com/office/drawing/2016/SVG/main" r:embed="rId16"/>
                                                     </a:ext>
                                                   </a:extLst>
                                                 </a:blip>
@@ -4502,7 +4596,7 @@
                                       <wp:inline distT="0" distB="0" distL="0" distR="0" wp14:anchorId="1B68D0D3" wp14:editId="75D4DAB3">
                                         <wp:extent cx="1821323" cy="1620000"/>
                                         <wp:effectExtent l="0" t="0" r="0" b="5715"/>
-                                        <wp:docPr id="730547823" name="Picture 1"/>
+                                        <wp:docPr id="390194895" name="Picture 1"/>
                                         <wp:cNvGraphicFramePr>
                                           <a:graphicFrameLocks xmlns:a="http://schemas.openxmlformats.org/drawingml/2006/main" noChangeAspect="1"/>
                                         </wp:cNvGraphicFramePr>
@@ -4514,7 +4608,7 @@
                                                 <pic:cNvPicPr/>
                                               </pic:nvPicPr>
                                               <pic:blipFill>
-                                                <a:blip r:embed="rId14"/>
+                                                <a:blip r:embed="rId17"/>
                                                 <a:stretch>
                                                   <a:fillRect/>
                                                 </a:stretch>
@@ -4695,7 +4789,11 @@
           </mc:Choice>
           <mc:Fallback>
             <w:pict>
-              <v:shape w14:anchorId="18231C42" id="_x0000_s1028" type="#_x0000_t202" style="width:264.85pt;height:156pt;visibility:visible;mso-wrap-style:square;mso-left-percent:-10001;mso-top-percent:-10001;mso-position-horizontal:absolute;mso-position-horizontal-relative:char;mso-position-vertical:absolute;mso-position-vertical-relative:line;mso-left-percent:-10001;mso-top-percent:-10001;v-text-anchor:top" o:gfxdata="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" filled="f" stroked="f">
+              <v:shapetype w14:anchorId="18231C42" id="_x0000_t202" coordsize="21600,21600" o:spt="202" path="m,l,21600r21600,l21600,xe">
+                <v:stroke joinstyle="miter"/>
+                <v:path gradientshapeok="t" o:connecttype="rect"/>
+              </v:shapetype>
+              <v:shape id="_x0000_s1028" type="#_x0000_t202" style="width:264.85pt;height:156pt;visibility:visible;mso-wrap-style:square;mso-left-percent:-10001;mso-top-percent:-10001;mso-position-horizontal:absolute;mso-position-horizontal-relative:char;mso-position-vertical:absolute;mso-position-vertical-relative:line;mso-left-percent:-10001;mso-top-percent:-10001;v-text-anchor:top" o:gfxdata="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" filled="f" stroked="f">
                 <v:textbox inset="0,0,0,0">
                   <w:txbxContent>
                     <w:tbl>
@@ -4743,7 +4841,7 @@
                                 <wp:inline distT="0" distB="0" distL="0" distR="0" wp14:anchorId="44CDEB31" wp14:editId="1ABE8708">
                                   <wp:extent cx="1342800" cy="1621894"/>
                                   <wp:effectExtent l="0" t="0" r="3810" b="3810"/>
-                                  <wp:docPr id="435312448" name="Graphic 1"/>
+                                  <wp:docPr id="1933433491" name="Graphic 1"/>
                                   <wp:cNvGraphicFramePr>
                                     <a:graphicFrameLocks xmlns:a="http://schemas.openxmlformats.org/drawingml/2006/main" noChangeAspect="1"/>
                                   </wp:cNvGraphicFramePr>
@@ -4755,10 +4853,10 @@
                                           <pic:cNvPicPr/>
                                         </pic:nvPicPr>
                                         <pic:blipFill>
-                                          <a:blip r:embed="rId12">
+                                          <a:blip r:embed="rId15">
                                             <a:extLst>
                                               <a:ext uri="{96DAC541-7B7A-43D3-8B79-37D633B846F1}">
-                                                <asvg:svgBlip xmlns:asvg="http://schemas.microsoft.com/office/drawing/2016/SVG/main" r:embed="rId13"/>
+                                                <asvg:svgBlip xmlns:asvg="http://schemas.microsoft.com/office/drawing/2016/SVG/main" r:embed="rId16"/>
                                               </a:ext>
                                             </a:extLst>
                                           </a:blip>
@@ -4805,7 +4903,7 @@
                                 <wp:inline distT="0" distB="0" distL="0" distR="0" wp14:anchorId="1B68D0D3" wp14:editId="75D4DAB3">
                                   <wp:extent cx="1821323" cy="1620000"/>
                                   <wp:effectExtent l="0" t="0" r="0" b="5715"/>
-                                  <wp:docPr id="730547823" name="Picture 1"/>
+                                  <wp:docPr id="390194895" name="Picture 1"/>
                                   <wp:cNvGraphicFramePr>
                                     <a:graphicFrameLocks xmlns:a="http://schemas.openxmlformats.org/drawingml/2006/main" noChangeAspect="1"/>
                                   </wp:cNvGraphicFramePr>
@@ -4817,7 +4915,7 @@
                                           <pic:cNvPicPr/>
                                         </pic:nvPicPr>
                                         <pic:blipFill>
-                                          <a:blip r:embed="rId14"/>
+                                          <a:blip r:embed="rId17"/>
                                           <a:stretch>
                                             <a:fillRect/>
                                           </a:stretch>
@@ -5032,7 +5130,7 @@
             <w:rPr>
               <w:noProof/>
             </w:rPr>
-            <w:t>[17]</w:t>
+            <w:t>[19]</w:t>
           </w:r>
           <w:r>
             <w:fldChar w:fldCharType="end"/>
@@ -5064,7 +5162,7 @@
             <w:rPr>
               <w:noProof/>
             </w:rPr>
-            <w:t>[18]</w:t>
+            <w:t>[20]</w:t>
           </w:r>
           <w:r>
             <w:fldChar w:fldCharType="end"/>
@@ -5096,7 +5194,7 @@
             <w:rPr>
               <w:noProof/>
             </w:rPr>
-            <w:t>[19]</w:t>
+            <w:t>[21]</w:t>
           </w:r>
           <w:r>
             <w:fldChar w:fldCharType="end"/>
@@ -5213,7 +5311,7 @@
               <w:noProof/>
               <w:lang w:val="es-ES"/>
             </w:rPr>
-            <w:t>[20]</w:t>
+            <w:t>[22]</w:t>
           </w:r>
           <w:r>
             <w:fldChar w:fldCharType="end"/>
@@ -5280,7 +5378,7 @@
             <w:rPr>
               <w:noProof/>
             </w:rPr>
-            <w:t>[21]</w:t>
+            <w:t>[23]</w:t>
           </w:r>
           <w:r>
             <w:fldChar w:fldCharType="end"/>
@@ -5372,7 +5470,7 @@
             <w:rPr>
               <w:noProof/>
             </w:rPr>
-            <w:t xml:space="preserve"> [22]</w:t>
+            <w:t xml:space="preserve"> [24]</w:t>
           </w:r>
           <w:r>
             <w:fldChar w:fldCharType="end"/>
@@ -6412,7 +6510,7 @@
                                 <wp:inline distT="0" distB="0" distL="0" distR="0" wp14:anchorId="622ADFE7" wp14:editId="71CB7F21">
                                   <wp:extent cx="2532802" cy="2259724"/>
                                   <wp:effectExtent l="0" t="0" r="0" b="1270"/>
-                                  <wp:docPr id="247720879" name="Graphic 1"/>
+                                  <wp:docPr id="1241344063" name="Graphic 1"/>
                                   <wp:cNvGraphicFramePr>
                                     <a:graphicFrameLocks xmlns:a="http://schemas.openxmlformats.org/drawingml/2006/main" noChangeAspect="1"/>
                                   </wp:cNvGraphicFramePr>
@@ -6424,10 +6522,10 @@
                                           <pic:cNvPicPr/>
                                         </pic:nvPicPr>
                                         <pic:blipFill rotWithShape="1">
-                                          <a:blip r:embed="rId15">
+                                          <a:blip r:embed="rId18">
                                             <a:extLst>
                                               <a:ext uri="{96DAC541-7B7A-43D3-8B79-37D633B846F1}">
-                                                <asvg:svgBlip xmlns:asvg="http://schemas.microsoft.com/office/drawing/2016/SVG/main" r:embed="rId16"/>
+                                                <asvg:svgBlip xmlns:asvg="http://schemas.microsoft.com/office/drawing/2016/SVG/main" r:embed="rId19"/>
                                               </a:ext>
                                             </a:extLst>
                                           </a:blip>
@@ -6536,10 +6634,10 @@
                                     <pic:cNvPicPr/>
                                   </pic:nvPicPr>
                                   <pic:blipFill rotWithShape="1">
-                                    <a:blip r:embed="rId15">
+                                    <a:blip r:embed="rId20">
                                       <a:extLst>
                                         <a:ext uri="{96DAC541-7B7A-43D3-8B79-37D633B846F1}">
-                                          <asvg:svgBlip xmlns:asvg="http://schemas.microsoft.com/office/drawing/2016/SVG/main" r:embed="rId16"/>
+                                          <asvg:svgBlip xmlns:asvg="http://schemas.microsoft.com/office/drawing/2016/SVG/main" r:embed="rId21"/>
                                         </a:ext>
                                       </a:extLst>
                                     </a:blip>
@@ -6616,7 +6714,7 @@
             <w:rPr>
               <w:noProof/>
             </w:rPr>
-            <w:t>[23]</w:t>
+            <w:t>[25]</w:t>
           </w:r>
           <w:r>
             <w:fldChar w:fldCharType="end"/>
@@ -6648,7 +6746,7 @@
             <w:rPr>
               <w:noProof/>
             </w:rPr>
-            <w:t>[24]</w:t>
+            <w:t>[26]</w:t>
           </w:r>
           <w:r>
             <w:fldChar w:fldCharType="end"/>
@@ -6680,7 +6778,7 @@
             <w:rPr>
               <w:noProof/>
             </w:rPr>
-            <w:t>[25]</w:t>
+            <w:t>[27]</w:t>
           </w:r>
           <w:r>
             <w:fldChar w:fldCharType="end"/>
@@ -6793,7 +6891,7 @@
             <w:rPr>
               <w:noProof/>
             </w:rPr>
-            <w:t>[26]</w:t>
+            <w:t>[28]</w:t>
           </w:r>
           <w:r>
             <w:fldChar w:fldCharType="end"/>
@@ -6872,7 +6970,7 @@
             <w:rPr>
               <w:noProof/>
             </w:rPr>
-            <w:t>[27]</w:t>
+            <w:t>[29]</w:t>
           </w:r>
           <w:r>
             <w:fldChar w:fldCharType="end"/>
@@ -6974,8 +7072,8 @@
                                       <wp:inline distT="0" distB="0" distL="0" distR="0" wp14:anchorId="7651EFCF" wp14:editId="4069C512">
                                         <wp:extent cx="3352800" cy="1795429"/>
                                         <wp:effectExtent l="12700" t="12700" r="12700" b="8255"/>
-                                        <wp:docPr id="1939284318" name="Picture 4" descr="A long pipe on a road&#10;&#10;AI-generated content may be incorrect.">
-                                          <a:hlinkClick xmlns:a="http://schemas.openxmlformats.org/drawingml/2006/main" r:id="rId17"/>
+                                        <wp:docPr id="2031466174" name="Picture 4" descr="A long pipe on a road&#10;&#10;AI-generated content may be incorrect.">
+                                          <a:hlinkClick xmlns:a="http://schemas.openxmlformats.org/drawingml/2006/main" r:id="rId22"/>
                                         </wp:docPr>
                                         <wp:cNvGraphicFramePr>
                                           <a:graphicFrameLocks xmlns:a="http://schemas.openxmlformats.org/drawingml/2006/main" noChangeAspect="1"/>
@@ -6985,12 +7083,12 @@
                                             <pic:pic xmlns:pic="http://schemas.openxmlformats.org/drawingml/2006/picture">
                                               <pic:nvPicPr>
                                                 <pic:cNvPr id="65050050" name="Picture 4" descr="A long pipe on a road&#10;&#10;AI-generated content may be incorrect.">
-                                                  <a:hlinkClick r:id="rId17"/>
+                                                  <a:hlinkClick r:id="rId22"/>
                                                 </pic:cNvPr>
                                                 <pic:cNvPicPr/>
                                               </pic:nvPicPr>
                                               <pic:blipFill rotWithShape="1">
-                                                <a:blip r:embed="rId18"/>
+                                                <a:blip r:embed="rId23"/>
                                                 <a:srcRect t="19662"/>
                                                 <a:stretch/>
                                               </pic:blipFill>
@@ -7071,7 +7169,7 @@
                                   <w:r>
                                     <w:t xml:space="preserve">. </w:t>
                                   </w:r>
-                                  <w:hyperlink r:id="rId19" w:history="1">
+                                  <w:hyperlink r:id="rId24" w:history="1">
                                     <w:r>
                                       <w:rPr>
                                         <w:rStyle w:val="Hyperlink"/>
@@ -7131,13 +7229,7 @@
                                         <w:rPr>
                                           <w:noProof/>
                                         </w:rPr>
-                                        <w:t xml:space="preserve"> </w:t>
-                                      </w:r>
-                                      <w:r>
-                                        <w:rPr>
-                                          <w:noProof/>
-                                        </w:rPr>
-                                        <w:t>[31]</w:t>
+                                        <w:t xml:space="preserve"> [30]</w:t>
                                       </w:r>
                                       <w:r>
                                         <w:fldChar w:fldCharType="end"/>
@@ -7163,13 +7255,7 @@
                                         <w:rPr>
                                           <w:noProof/>
                                         </w:rPr>
-                                        <w:t xml:space="preserve"> </w:t>
-                                      </w:r>
-                                      <w:r>
-                                        <w:rPr>
-                                          <w:noProof/>
-                                        </w:rPr>
-                                        <w:t>[58]</w:t>
+                                        <w:t xml:space="preserve"> [60]</w:t>
                                       </w:r>
                                       <w:r>
                                         <w:fldChar w:fldCharType="end"/>
@@ -7279,8 +7365,8 @@
                                 <wp:inline distT="0" distB="0" distL="0" distR="0" wp14:anchorId="7651EFCF" wp14:editId="4069C512">
                                   <wp:extent cx="3352800" cy="1795429"/>
                                   <wp:effectExtent l="12700" t="12700" r="12700" b="8255"/>
-                                  <wp:docPr id="1939284318" name="Picture 4" descr="A long pipe on a road&#10;&#10;AI-generated content may be incorrect.">
-                                    <a:hlinkClick xmlns:a="http://schemas.openxmlformats.org/drawingml/2006/main" r:id="rId19"/>
+                                  <wp:docPr id="2031466174" name="Picture 4" descr="A long pipe on a road&#10;&#10;AI-generated content may be incorrect.">
+                                    <a:hlinkClick xmlns:a="http://schemas.openxmlformats.org/drawingml/2006/main" r:id="rId24"/>
                                   </wp:docPr>
                                   <wp:cNvGraphicFramePr>
                                     <a:graphicFrameLocks xmlns:a="http://schemas.openxmlformats.org/drawingml/2006/main" noChangeAspect="1"/>
@@ -7290,12 +7376,12 @@
                                       <pic:pic xmlns:pic="http://schemas.openxmlformats.org/drawingml/2006/picture">
                                         <pic:nvPicPr>
                                           <pic:cNvPr id="65050050" name="Picture 4" descr="A long pipe on a road&#10;&#10;AI-generated content may be incorrect.">
-                                            <a:hlinkClick r:id="rId19"/>
+                                            <a:hlinkClick r:id="rId24"/>
                                           </pic:cNvPr>
                                           <pic:cNvPicPr/>
                                         </pic:nvPicPr>
                                         <pic:blipFill rotWithShape="1">
-                                          <a:blip r:embed="rId18"/>
+                                          <a:blip r:embed="rId23"/>
                                           <a:srcRect t="19662"/>
                                           <a:stretch/>
                                         </pic:blipFill>
@@ -7376,7 +7462,7 @@
                             <w:r>
                               <w:t xml:space="preserve">. </w:t>
                             </w:r>
-                            <w:hyperlink r:id="rId20" w:history="1">
+                            <w:hyperlink r:id="rId25" w:history="1">
                               <w:r>
                                 <w:rPr>
                                   <w:rStyle w:val="Hyperlink"/>
@@ -7436,13 +7522,7 @@
                                   <w:rPr>
                                     <w:noProof/>
                                   </w:rPr>
-                                  <w:t xml:space="preserve"> </w:t>
-                                </w:r>
-                                <w:r>
-                                  <w:rPr>
-                                    <w:noProof/>
-                                  </w:rPr>
-                                  <w:t>[31]</w:t>
+                                  <w:t xml:space="preserve"> [30]</w:t>
                                 </w:r>
                                 <w:r>
                                   <w:fldChar w:fldCharType="end"/>
@@ -7468,13 +7548,7 @@
                                   <w:rPr>
                                     <w:noProof/>
                                   </w:rPr>
-                                  <w:t xml:space="preserve"> </w:t>
-                                </w:r>
-                                <w:r>
-                                  <w:rPr>
-                                    <w:noProof/>
-                                  </w:rPr>
-                                  <w:t>[58]</w:t>
+                                  <w:t xml:space="preserve"> [60]</w:t>
                                 </w:r>
                                 <w:r>
                                   <w:fldChar w:fldCharType="end"/>
@@ -7542,8 +7616,8 @@
         </w:tabs>
         <w:ind w:left="0" w:firstLine="0"/>
         <w:sectPr>
-          <w:headerReference w:type="default" r:id="rId21"/>
-          <w:footerReference w:type="default" r:id="rId22"/>
+          <w:headerReference w:type="default" r:id="rId26"/>
+          <w:footerReference w:type="default" r:id="rId27"/>
           <w:pgSz w:w="12240" w:h="15840" w:code="1"/>
           <w:pgMar w:top="1080" w:right="1080" w:bottom="1080" w:left="1080" w:header="432" w:footer="432" w:gutter="0"/>
           <w:cols w:num="2" w:space="288"/>
@@ -7585,7 +7659,7 @@
             <w:rPr>
               <w:noProof/>
             </w:rPr>
-            <w:t>[28]</w:t>
+            <w:t>[30]</w:t>
           </w:r>
           <w:r>
             <w:fldChar w:fldCharType="end"/>
@@ -7658,7 +7732,7 @@
             <w:rPr>
               <w:noProof/>
             </w:rPr>
-            <w:t xml:space="preserve"> [29]</w:t>
+            <w:t xml:space="preserve"> [31]</w:t>
           </w:r>
           <w:r>
             <w:fldChar w:fldCharType="end"/>
@@ -7690,7 +7764,7 @@
             <w:rPr>
               <w:noProof/>
             </w:rPr>
-            <w:t xml:space="preserve"> [30]</w:t>
+            <w:t xml:space="preserve"> [32]</w:t>
           </w:r>
           <w:r>
             <w:fldChar w:fldCharType="end"/>
@@ -7731,7 +7805,7 @@
             <w:rPr>
               <w:noProof/>
             </w:rPr>
-            <w:t xml:space="preserve"> [31]</w:t>
+            <w:t xml:space="preserve"> [33]</w:t>
           </w:r>
           <w:r>
             <w:fldChar w:fldCharType="end"/>
@@ -7757,7 +7831,7 @@
             <w:rPr>
               <w:noProof/>
             </w:rPr>
-            <w:t xml:space="preserve"> [32]</w:t>
+            <w:t xml:space="preserve"> [34]</w:t>
           </w:r>
           <w:r>
             <w:fldChar w:fldCharType="end"/>
@@ -7823,7 +7897,7 @@
             <w:rPr>
               <w:noProof/>
             </w:rPr>
-            <w:t xml:space="preserve"> [33]</w:t>
+            <w:t xml:space="preserve"> [35]</w:t>
           </w:r>
           <w:r>
             <w:fldChar w:fldCharType="end"/>
@@ -7849,7 +7923,7 @@
             <w:rPr>
               <w:noProof/>
             </w:rPr>
-            <w:t xml:space="preserve"> [34]</w:t>
+            <w:t xml:space="preserve"> [36]</w:t>
           </w:r>
           <w:r>
             <w:fldChar w:fldCharType="end"/>
@@ -7890,7 +7964,7 @@
             <w:rPr>
               <w:noProof/>
             </w:rPr>
-            <w:t xml:space="preserve"> [35]</w:t>
+            <w:t xml:space="preserve"> [37]</w:t>
           </w:r>
           <w:r>
             <w:fldChar w:fldCharType="end"/>
@@ -7916,7 +7990,7 @@
             <w:rPr>
               <w:noProof/>
             </w:rPr>
-            <w:t xml:space="preserve"> [36]</w:t>
+            <w:t xml:space="preserve"> [38]</w:t>
           </w:r>
           <w:r>
             <w:fldChar w:fldCharType="end"/>
@@ -7982,7 +8056,7 @@
             <w:rPr>
               <w:noProof/>
             </w:rPr>
-            <w:t xml:space="preserve"> [37]</w:t>
+            <w:t xml:space="preserve"> [39]</w:t>
           </w:r>
           <w:r>
             <w:fldChar w:fldCharType="end"/>
@@ -8348,7 +8422,7 @@
                   <w:rPr>
                     <w:lang w:val="es-ES"/>
                   </w:rPr>
-                  <w:t>[38]</w:t>
+                  <w:t>[40]</w:t>
                 </w:r>
                 <w:r>
                   <w:rPr>
@@ -10111,7 +10185,7 @@
             <w:rPr>
               <w:noProof/>
             </w:rPr>
-            <w:t xml:space="preserve"> [39]</w:t>
+            <w:t xml:space="preserve"> [41]</w:t>
           </w:r>
           <w:r>
             <w:fldChar w:fldCharType="end"/>
@@ -10137,7 +10211,7 @@
             <w:rPr>
               <w:noProof/>
             </w:rPr>
-            <w:t xml:space="preserve"> [40]</w:t>
+            <w:t xml:space="preserve"> [42]</w:t>
           </w:r>
           <w:r>
             <w:fldChar w:fldCharType="end"/>
@@ -10166,7 +10240,7 @@
             <w:rPr>
               <w:noProof/>
             </w:rPr>
-            <w:t xml:space="preserve"> [41]</w:t>
+            <w:t xml:space="preserve"> [43]</w:t>
           </w:r>
           <w:r>
             <w:fldChar w:fldCharType="end"/>
@@ -10214,7 +10288,7 @@
             <w:rPr>
               <w:noProof/>
             </w:rPr>
-            <w:t>[42]</w:t>
+            <w:t>[44]</w:t>
           </w:r>
           <w:r>
             <w:fldChar w:fldCharType="end"/>
@@ -10252,7 +10326,7 @@
             <w:rPr>
               <w:noProof/>
             </w:rPr>
-            <w:t xml:space="preserve"> [43]</w:t>
+            <w:t xml:space="preserve"> [45]</w:t>
           </w:r>
           <w:r>
             <w:fldChar w:fldCharType="end"/>
@@ -10284,7 +10358,7 @@
             <w:rPr>
               <w:noProof/>
             </w:rPr>
-            <w:t>[40]</w:t>
+            <w:t>[42]</w:t>
           </w:r>
           <w:r>
             <w:fldChar w:fldCharType="end"/>
@@ -10313,7 +10387,7 @@
             <w:rPr>
               <w:noProof/>
             </w:rPr>
-            <w:t xml:space="preserve"> [40]</w:t>
+            <w:t xml:space="preserve"> [42]</w:t>
           </w:r>
           <w:r>
             <w:fldChar w:fldCharType="end"/>
@@ -10414,7 +10488,7 @@
               <w:sz w:val="18"/>
               <w:szCs w:val="18"/>
             </w:rPr>
-            <w:t>[44]</w:t>
+            <w:t>[46]</w:t>
           </w:r>
           <w:r>
             <w:rPr>
@@ -10509,7 +10583,7 @@
               <w:sz w:val="18"/>
               <w:szCs w:val="18"/>
             </w:rPr>
-            <w:t>[45]</w:t>
+            <w:t>[47]</w:t>
           </w:r>
           <w:r>
             <w:rPr>
@@ -10565,7 +10639,7 @@
               <w:sz w:val="18"/>
               <w:szCs w:val="18"/>
             </w:rPr>
-            <w:t>[46]</w:t>
+            <w:t>[48]</w:t>
           </w:r>
           <w:r>
             <w:rPr>
@@ -10671,7 +10745,7 @@
               <w:szCs w:val="18"/>
               <w:lang w:val="es-ES"/>
             </w:rPr>
-            <w:t>[47]</w:t>
+            <w:t>[49]</w:t>
           </w:r>
           <w:r>
             <w:rPr>
@@ -10889,7 +10963,7 @@
             <w:rPr>
               <w:noProof/>
             </w:rPr>
-            <w:t xml:space="preserve"> [48]</w:t>
+            <w:t xml:space="preserve"> [50]</w:t>
           </w:r>
           <w:r>
             <w:fldChar w:fldCharType="end"/>
@@ -20212,7 +20286,7 @@
                                 <wp:inline distT="0" distB="0" distL="0" distR="0" wp14:anchorId="2A443BA2" wp14:editId="528ECB73">
                                   <wp:extent cx="3057525" cy="5381297"/>
                                   <wp:effectExtent l="0" t="0" r="3175" b="3810"/>
-                                  <wp:docPr id="1411853464" name="Graphic 1"/>
+                                  <wp:docPr id="299333803" name="Graphic 1"/>
                                   <wp:cNvGraphicFramePr>
                                     <a:graphicFrameLocks xmlns:a="http://schemas.openxmlformats.org/drawingml/2006/main" noChangeAspect="1"/>
                                   </wp:cNvGraphicFramePr>
@@ -20224,10 +20298,10 @@
                                           <pic:cNvPicPr/>
                                         </pic:nvPicPr>
                                         <pic:blipFill rotWithShape="1">
-                                          <a:blip r:embed="rId23">
+                                          <a:blip r:embed="rId28">
                                             <a:extLst>
                                               <a:ext uri="{96DAC541-7B7A-43D3-8B79-37D633B846F1}">
-                                                <asvg:svgBlip xmlns:asvg="http://schemas.microsoft.com/office/drawing/2016/SVG/main" r:embed="rId24"/>
+                                                <asvg:svgBlip xmlns:asvg="http://schemas.microsoft.com/office/drawing/2016/SVG/main" r:embed="rId29"/>
                                               </a:ext>
                                             </a:extLst>
                                           </a:blip>
@@ -20335,10 +20409,10 @@
                                     <pic:cNvPicPr/>
                                   </pic:nvPicPr>
                                   <pic:blipFill rotWithShape="1">
-                                    <a:blip r:embed="rId23">
+                                    <a:blip r:embed="rId30">
                                       <a:extLst>
                                         <a:ext uri="{96DAC541-7B7A-43D3-8B79-37D633B846F1}">
-                                          <asvg:svgBlip xmlns:asvg="http://schemas.microsoft.com/office/drawing/2016/SVG/main" r:embed="rId24"/>
+                                          <asvg:svgBlip xmlns:asvg="http://schemas.microsoft.com/office/drawing/2016/SVG/main" r:embed="rId31"/>
                                         </a:ext>
                                       </a:extLst>
                                     </a:blip>
@@ -34309,7 +34383,7 @@
               </w:tblGrid>
               <w:tr>
                 <w:trPr>
-                  <w:divId w:val="900870668"/>
+                  <w:divId w:val="190806714"/>
                   <w:tblCellSpacing w:w="15" w:type="dxa"/>
                 </w:trPr>
                 <w:tc>
@@ -34350,14 +34424,14 @@
                       <w:rPr>
                         <w:noProof/>
                       </w:rPr>
-                      <w:t>"Important factors influencing on steel pipe price," 2018. [Online]. Available: https://www.mrpipeoffer.com/post/what-is-the-main-factors-influencing-pipe-price.</w:t>
+                      <w:t>I.Mella, "Bare-vs-Coated-Water-Pipelines," 1 March 2025. [Online]. Available: https://github.com/ignaciomella/Bare-vs-Coated-Water-Pipelines/tree/main.</w:t>
                     </w:r>
                   </w:p>
                 </w:tc>
               </w:tr>
               <w:tr>
                 <w:trPr>
-                  <w:divId w:val="900870668"/>
+                  <w:divId w:val="190806714"/>
                   <w:tblCellSpacing w:w="15" w:type="dxa"/>
                 </w:trPr>
                 <w:tc>
@@ -34396,14 +34470,14 @@
                       <w:rPr>
                         <w:noProof/>
                       </w:rPr>
-                      <w:t>Union Victory, "How are API 5L PSL1 Pipes Manufactured?," 30 Apr 2024. [Online]. Available: https://www.vicsteelpipe.com/info/how-are-api-5l-psl1-pipes-manufactured-95245361.html.</w:t>
+                      <w:t>Chemical Engineering Education, "Calculate the Darcy friction factor (f) from the Colebrook equation By Newotn Raphson Method," 2024. [Online]. Available: https://www.youtube.com/watch?v=Y7DOzKcFG7c.</w:t>
                     </w:r>
                   </w:p>
                 </w:tc>
               </w:tr>
               <w:tr>
                 <w:trPr>
-                  <w:divId w:val="900870668"/>
+                  <w:divId w:val="190806714"/>
                   <w:tblCellSpacing w:w="15" w:type="dxa"/>
                 </w:trPr>
                 <w:tc>
@@ -34442,14 +34516,14 @@
                       <w:rPr>
                         <w:noProof/>
                       </w:rPr>
-                      <w:t>"Tubos India," [Online]. Available: https://www.tubos.in/iso-3183-l450-api5l-x65-psl1-psl2-pipe-manufacturer.html.</w:t>
+                      <w:t>"Important factors influencing on steel pipe price," 2018. [Online]. Available: https://www.mrpipeoffer.com/post/what-is-the-main-factors-influencing-pipe-price.</w:t>
                     </w:r>
                   </w:p>
                 </w:tc>
               </w:tr>
               <w:tr>
                 <w:trPr>
-                  <w:divId w:val="900870668"/>
+                  <w:divId w:val="190806714"/>
                   <w:tblCellSpacing w:w="15" w:type="dxa"/>
                 </w:trPr>
                 <w:tc>
@@ -34488,14 +34562,14 @@
                       <w:rPr>
                         <w:noProof/>
                       </w:rPr>
-                      <w:t>FastMarkets, "Steel forecasts," September 2024. [Online]. Available: https://www.fastmarkets.com/uploads/2024/09/fm-mb-steel-forecast.pdf.</w:t>
+                      <w:t>Union Victory, "How are API 5L PSL1 Pipes Manufactured?," 30 Apr 2024. [Online]. Available: https://www.vicsteelpipe.com/info/how-are-api-5l-psl1-pipes-manufactured-95245361.html.</w:t>
                     </w:r>
                   </w:p>
                 </w:tc>
               </w:tr>
               <w:tr>
                 <w:trPr>
-                  <w:divId w:val="900870668"/>
+                  <w:divId w:val="190806714"/>
                   <w:tblCellSpacing w:w="15" w:type="dxa"/>
                 </w:trPr>
                 <w:tc>
@@ -34515,6 +34589,98 @@
                         <w:noProof/>
                       </w:rPr>
                       <w:t xml:space="preserve">[5] </w:t>
+                    </w:r>
+                  </w:p>
+                </w:tc>
+                <w:tc>
+                  <w:tcPr>
+                    <w:tcW w:w="0" w:type="auto"/>
+                    <w:hideMark/>
+                  </w:tcPr>
+                  <w:p>
+                    <w:pPr>
+                      <w:pStyle w:val="Bibliography"/>
+                      <w:rPr>
+                        <w:noProof/>
+                      </w:rPr>
+                    </w:pPr>
+                    <w:r>
+                      <w:rPr>
+                        <w:noProof/>
+                      </w:rPr>
+                      <w:t>"Tubos India," [Online]. Available: https://www.tubos.in/iso-3183-l450-api5l-x65-psl1-psl2-pipe-manufacturer.html.</w:t>
+                    </w:r>
+                  </w:p>
+                </w:tc>
+              </w:tr>
+              <w:tr>
+                <w:trPr>
+                  <w:divId w:val="190806714"/>
+                  <w:tblCellSpacing w:w="15" w:type="dxa"/>
+                </w:trPr>
+                <w:tc>
+                  <w:tcPr>
+                    <w:tcW w:w="50" w:type="pct"/>
+                    <w:hideMark/>
+                  </w:tcPr>
+                  <w:p>
+                    <w:pPr>
+                      <w:pStyle w:val="Bibliography"/>
+                      <w:rPr>
+                        <w:noProof/>
+                      </w:rPr>
+                    </w:pPr>
+                    <w:r>
+                      <w:rPr>
+                        <w:noProof/>
+                      </w:rPr>
+                      <w:t xml:space="preserve">[6] </w:t>
+                    </w:r>
+                  </w:p>
+                </w:tc>
+                <w:tc>
+                  <w:tcPr>
+                    <w:tcW w:w="0" w:type="auto"/>
+                    <w:hideMark/>
+                  </w:tcPr>
+                  <w:p>
+                    <w:pPr>
+                      <w:pStyle w:val="Bibliography"/>
+                      <w:rPr>
+                        <w:noProof/>
+                      </w:rPr>
+                    </w:pPr>
+                    <w:r>
+                      <w:rPr>
+                        <w:noProof/>
+                      </w:rPr>
+                      <w:t>FastMarkets, "Steel forecasts," September 2024. [Online]. Available: https://www.fastmarkets.com/uploads/2024/09/fm-mb-steel-forecast.pdf.</w:t>
+                    </w:r>
+                  </w:p>
+                </w:tc>
+              </w:tr>
+              <w:tr>
+                <w:trPr>
+                  <w:divId w:val="190806714"/>
+                  <w:tblCellSpacing w:w="15" w:type="dxa"/>
+                </w:trPr>
+                <w:tc>
+                  <w:tcPr>
+                    <w:tcW w:w="50" w:type="pct"/>
+                    <w:hideMark/>
+                  </w:tcPr>
+                  <w:p>
+                    <w:pPr>
+                      <w:pStyle w:val="Bibliography"/>
+                      <w:rPr>
+                        <w:noProof/>
+                      </w:rPr>
+                    </w:pPr>
+                    <w:r>
+                      <w:rPr>
+                        <w:noProof/>
+                      </w:rPr>
+                      <w:t xml:space="preserve">[7] </w:t>
                     </w:r>
                   </w:p>
                 </w:tc>
@@ -34557,99 +34723,7 @@
               </w:tr>
               <w:tr>
                 <w:trPr>
-                  <w:divId w:val="900870668"/>
-                  <w:tblCellSpacing w:w="15" w:type="dxa"/>
-                </w:trPr>
-                <w:tc>
-                  <w:tcPr>
-                    <w:tcW w:w="50" w:type="pct"/>
-                    <w:hideMark/>
-                  </w:tcPr>
-                  <w:p>
-                    <w:pPr>
-                      <w:pStyle w:val="Bibliography"/>
-                      <w:rPr>
-                        <w:noProof/>
-                      </w:rPr>
-                    </w:pPr>
-                    <w:r>
-                      <w:rPr>
-                        <w:noProof/>
-                      </w:rPr>
-                      <w:t xml:space="preserve">[6] </w:t>
-                    </w:r>
-                  </w:p>
-                </w:tc>
-                <w:tc>
-                  <w:tcPr>
-                    <w:tcW w:w="0" w:type="auto"/>
-                    <w:hideMark/>
-                  </w:tcPr>
-                  <w:p>
-                    <w:pPr>
-                      <w:pStyle w:val="Bibliography"/>
-                      <w:rPr>
-                        <w:noProof/>
-                      </w:rPr>
-                    </w:pPr>
-                    <w:r>
-                      <w:rPr>
-                        <w:noProof/>
-                      </w:rPr>
-                      <w:t>"Fbe Coating Price," [Online]. Available: https://www.made-in-china.com/products-search/hot-china-products/Fbe_Coating_Price.html.</w:t>
-                    </w:r>
-                  </w:p>
-                </w:tc>
-              </w:tr>
-              <w:tr>
-                <w:trPr>
-                  <w:divId w:val="900870668"/>
-                  <w:tblCellSpacing w:w="15" w:type="dxa"/>
-                </w:trPr>
-                <w:tc>
-                  <w:tcPr>
-                    <w:tcW w:w="50" w:type="pct"/>
-                    <w:hideMark/>
-                  </w:tcPr>
-                  <w:p>
-                    <w:pPr>
-                      <w:pStyle w:val="Bibliography"/>
-                      <w:rPr>
-                        <w:noProof/>
-                      </w:rPr>
-                    </w:pPr>
-                    <w:r>
-                      <w:rPr>
-                        <w:noProof/>
-                      </w:rPr>
-                      <w:t xml:space="preserve">[7] </w:t>
-                    </w:r>
-                  </w:p>
-                </w:tc>
-                <w:tc>
-                  <w:tcPr>
-                    <w:tcW w:w="0" w:type="auto"/>
-                    <w:hideMark/>
-                  </w:tcPr>
-                  <w:p>
-                    <w:pPr>
-                      <w:pStyle w:val="Bibliography"/>
-                      <w:rPr>
-                        <w:noProof/>
-                      </w:rPr>
-                    </w:pPr>
-                    <w:r>
-                      <w:rPr>
-                        <w:noProof/>
-                      </w:rPr>
-                      <w:t>"INTERNAL PIPELINE COATING," [Online]. Available: https://relisleeve.com/products/internal-pipe-line-coating/.</w:t>
-                    </w:r>
-                  </w:p>
-                </w:tc>
-              </w:tr>
-              <w:tr>
-                <w:trPr>
-                  <w:divId w:val="900870668"/>
+                  <w:divId w:val="190806714"/>
                   <w:tblCellSpacing w:w="15" w:type="dxa"/>
                 </w:trPr>
                 <w:tc>
@@ -34688,14 +34762,14 @@
                       <w:rPr>
                         <w:noProof/>
                       </w:rPr>
-                      <w:t>J.Cox. DuPont Canada Inc., "DEVELOPMENT OF A COST EFFECTIVE POWDER COATED MULTI-COMPONENT COATING FOR UNDERGROUND PIPELINES," [Online]. Available: https://docs2.cer-rec.gc.ca/ll-eng/llisapi.dll/fetch/2000/90464/90552/384192/620327/624798/861762/B109-25_-_Northern_Gateway_Pipelines_Limited_Partnership_-_Attachment_1_JRP_IR_12.3_-_A3A0W2.pdf?nodeid=862007&amp;vernum=-2.</w:t>
+                      <w:t>"Fbe Coating Price," [Online]. Available: https://www.made-in-china.com/products-search/hot-china-products/Fbe_Coating_Price.html.</w:t>
                     </w:r>
                   </w:p>
                 </w:tc>
               </w:tr>
               <w:tr>
                 <w:trPr>
-                  <w:divId w:val="900870668"/>
+                  <w:divId w:val="190806714"/>
                   <w:tblCellSpacing w:w="15" w:type="dxa"/>
                 </w:trPr>
                 <w:tc>
@@ -34734,14 +34808,14 @@
                       <w:rPr>
                         <w:noProof/>
                       </w:rPr>
-                      <w:t>CRTS Inc, "INTERNAL FIELD JOINT COATING," [Online]. Available: https://www.iecengenharia.com.br/wp-content/uploads/2017/11/bt_img/crts---completo.pdf.</w:t>
+                      <w:t>"INTERNAL PIPELINE COATING," [Online]. Available: https://relisleeve.com/products/internal-pipe-line-coating/.</w:t>
                     </w:r>
                   </w:p>
                 </w:tc>
               </w:tr>
               <w:tr>
                 <w:trPr>
-                  <w:divId w:val="900870668"/>
+                  <w:divId w:val="190806714"/>
                   <w:tblCellSpacing w:w="15" w:type="dxa"/>
                 </w:trPr>
                 <w:tc>
@@ -34780,14 +34854,14 @@
                       <w:rPr>
                         <w:noProof/>
                       </w:rPr>
-                      <w:t>AEGION Coating Services, "ROBOTIC CORROSION PREVENTION," 2016. [Online]. Available: https://www.iecengenharia.com.br/wp-content/uploads/2018/01/Data-Sheet_RoboticCorrosionPrevention.pdf.</w:t>
+                      <w:t>J.Cox. DuPont Canada Inc., "DEVELOPMENT OF A COST EFFECTIVE POWDER COATED MULTI-COMPONENT COATING FOR UNDERGROUND PIPELINES," [Online]. Available: https://docs2.cer-rec.gc.ca/ll-eng/llisapi.dll/fetch/2000/90464/90552/384192/620327/624798/861762/B109-25_-_Northern_Gateway_Pipelines_Limited_Partnership_-_Attachment_1_JRP_IR_12.3_-_A3A0W2.pdf?nodeid=862007&amp;vernum=-2.</w:t>
                     </w:r>
                   </w:p>
                 </w:tc>
               </w:tr>
               <w:tr>
                 <w:trPr>
-                  <w:divId w:val="900870668"/>
+                  <w:divId w:val="190806714"/>
                   <w:tblCellSpacing w:w="15" w:type="dxa"/>
                 </w:trPr>
                 <w:tc>
@@ -34826,14 +34900,14 @@
                       <w:rPr>
                         <w:noProof/>
                       </w:rPr>
-                      <w:t>Lined Pipe Systems, "What are field joint coating considerations?," Nov 2022. [Online]. Available: https://www.linedpipesystems.com/what-are-field-joint-coating-considerations/.</w:t>
+                      <w:t>CRTS Inc, "INTERNAL FIELD JOINT COATING," [Online]. Available: https://www.iecengenharia.com.br/wp-content/uploads/2017/11/bt_img/crts---completo.pdf.</w:t>
                     </w:r>
                   </w:p>
                 </w:tc>
               </w:tr>
               <w:tr>
                 <w:trPr>
-                  <w:divId w:val="900870668"/>
+                  <w:divId w:val="190806714"/>
                   <w:tblCellSpacing w:w="15" w:type="dxa"/>
                 </w:trPr>
                 <w:tc>
@@ -34872,14 +34946,14 @@
                       <w:rPr>
                         <w:noProof/>
                       </w:rPr>
-                      <w:t>Coatings &amp; Linings, " Field Joint Coatings," Apr 2020. [Online]. Available: https://www.materialsperformance.com/articles/coating-linings/2018/08/field-joint-coatings.</w:t>
+                      <w:t>AEGION Coating Services, "ROBOTIC CORROSION PREVENTION," 2016. [Online]. Available: https://www.iecengenharia.com.br/wp-content/uploads/2018/01/Data-Sheet_RoboticCorrosionPrevention.pdf.</w:t>
                     </w:r>
                   </w:p>
                 </w:tc>
               </w:tr>
               <w:tr>
                 <w:trPr>
-                  <w:divId w:val="900870668"/>
+                  <w:divId w:val="190806714"/>
                   <w:tblCellSpacing w:w="15" w:type="dxa"/>
                 </w:trPr>
                 <w:tc>
@@ -34918,14 +34992,14 @@
                       <w:rPr>
                         <w:noProof/>
                       </w:rPr>
-                      <w:t>"Common Challenges with Field-Applied Liquid Epoxy Pipeline Coatings," 2024. [Online]. Available: https://pgjonline.com/magazine/2024/march-2024-vol-251-no-3/features/common-challenges-with-field-applied-liquid-epoxy-pipeline-coatings.</w:t>
+                      <w:t>Lined Pipe Systems, "What are field joint coating considerations?," Nov 2022. [Online]. Available: https://www.linedpipesystems.com/what-are-field-joint-coating-considerations/.</w:t>
                     </w:r>
                   </w:p>
                 </w:tc>
               </w:tr>
               <w:tr>
                 <w:trPr>
-                  <w:divId w:val="900870668"/>
+                  <w:divId w:val="190806714"/>
                   <w:tblCellSpacing w:w="15" w:type="dxa"/>
                 </w:trPr>
                 <w:tc>
@@ -34964,14 +35038,14 @@
                       <w:rPr>
                         <w:noProof/>
                       </w:rPr>
-                      <w:t>E. S. L. a. K.-J. Harris, "Challenges of Installing a New Pipeline," April 2020. [Online]. Available: https://www.materialsperformance.com/articles/cathodic-protection/2018/04/challenges-of-installing-a-new-pipeline.</w:t>
+                      <w:t>Coatings &amp; Linings, " Field Joint Coatings," Apr 2020. [Online]. Available: https://www.materialsperformance.com/articles/coating-linings/2018/08/field-joint-coatings.</w:t>
                     </w:r>
                   </w:p>
                 </w:tc>
               </w:tr>
               <w:tr>
                 <w:trPr>
-                  <w:divId w:val="900870668"/>
+                  <w:divId w:val="190806714"/>
                   <w:tblCellSpacing w:w="15" w:type="dxa"/>
                 </w:trPr>
                 <w:tc>
@@ -35010,14 +35084,14 @@
                       <w:rPr>
                         <w:noProof/>
                       </w:rPr>
-                      <w:t>LPS, "What’s Your Solution to Internal Corrosion?," 2021. [Online]. Available: https://www.linedpipesystems.com/lps-vs-robot/.</w:t>
+                      <w:t>"Common Challenges with Field-Applied Liquid Epoxy Pipeline Coatings," 2024. [Online]. Available: https://pgjonline.com/magazine/2024/march-2024-vol-251-no-3/features/common-challenges-with-field-applied-liquid-epoxy-pipeline-coatings.</w:t>
                     </w:r>
                   </w:p>
                 </w:tc>
               </w:tr>
               <w:tr>
                 <w:trPr>
-                  <w:divId w:val="900870668"/>
+                  <w:divId w:val="190806714"/>
                   <w:tblCellSpacing w:w="15" w:type="dxa"/>
                 </w:trPr>
                 <w:tc>
@@ -35056,14 +35130,14 @@
                       <w:rPr>
                         <w:noProof/>
                       </w:rPr>
-                      <w:t>Gas Technology Institute , "In-field Welding and Coating Protocols," May 2009. [Online]. Available: https://www.linedpipesystems.com/what-are-field-joint-coating-considerations/.</w:t>
+                      <w:t>E. S. L. a. K.-J. Harris, "Challenges of Installing a New Pipeline," April 2020. [Online]. Available: https://www.materialsperformance.com/articles/cathodic-protection/2018/04/challenges-of-installing-a-new-pipeline.</w:t>
                     </w:r>
                   </w:p>
                 </w:tc>
               </w:tr>
               <w:tr>
                 <w:trPr>
-                  <w:divId w:val="900870668"/>
+                  <w:divId w:val="190806714"/>
                   <w:tblCellSpacing w:w="15" w:type="dxa"/>
                 </w:trPr>
                 <w:tc>
@@ -35102,14 +35176,14 @@
                       <w:rPr>
                         <w:noProof/>
                       </w:rPr>
-                      <w:t>U.S. Department of Transportation, "Fact Sheet: Internal Corrosion," 2018. [Online]. Available: https://primis.phmsa.dot.gov/comm/FactSheets/FSInternalCorrosion.htm.</w:t>
+                      <w:t>LPS, "What’s Your Solution to Internal Corrosion?," 2021. [Online]. Available: https://www.linedpipesystems.com/lps-vs-robot/.</w:t>
                     </w:r>
                   </w:p>
                 </w:tc>
               </w:tr>
               <w:tr>
                 <w:trPr>
-                  <w:divId w:val="900870668"/>
+                  <w:divId w:val="190806714"/>
                   <w:tblCellSpacing w:w="15" w:type="dxa"/>
                 </w:trPr>
                 <w:tc>
@@ -35148,14 +35222,14 @@
                       <w:rPr>
                         <w:noProof/>
                       </w:rPr>
-                      <w:t>Advanced FRP Systems, "Internal Pipe Corrosion: What to Look For and How to Repair It," 28 Apr 2022. [Online]. Available: advancedfrpsystems.com/internal-pipe-corrosion/.</w:t>
+                      <w:t>Gas Technology Institute , "In-field Welding and Coating Protocols," May 2009. [Online]. Available: https://www.linedpipesystems.com/what-are-field-joint-coating-considerations/.</w:t>
                     </w:r>
                   </w:p>
                 </w:tc>
               </w:tr>
               <w:tr>
                 <w:trPr>
-                  <w:divId w:val="900870668"/>
+                  <w:divId w:val="190806714"/>
                   <w:tblCellSpacing w:w="15" w:type="dxa"/>
                 </w:trPr>
                 <w:tc>
@@ -35175,6 +35249,98 @@
                         <w:noProof/>
                       </w:rPr>
                       <w:t xml:space="preserve">[19] </w:t>
+                    </w:r>
+                  </w:p>
+                </w:tc>
+                <w:tc>
+                  <w:tcPr>
+                    <w:tcW w:w="0" w:type="auto"/>
+                    <w:hideMark/>
+                  </w:tcPr>
+                  <w:p>
+                    <w:pPr>
+                      <w:pStyle w:val="Bibliography"/>
+                      <w:rPr>
+                        <w:noProof/>
+                      </w:rPr>
+                    </w:pPr>
+                    <w:r>
+                      <w:rPr>
+                        <w:noProof/>
+                      </w:rPr>
+                      <w:t>U.S. Department of Transportation, "Fact Sheet: Internal Corrosion," 2018. [Online]. Available: https://primis.phmsa.dot.gov/comm/FactSheets/FSInternalCorrosion.htm.</w:t>
+                    </w:r>
+                  </w:p>
+                </w:tc>
+              </w:tr>
+              <w:tr>
+                <w:trPr>
+                  <w:divId w:val="190806714"/>
+                  <w:tblCellSpacing w:w="15" w:type="dxa"/>
+                </w:trPr>
+                <w:tc>
+                  <w:tcPr>
+                    <w:tcW w:w="50" w:type="pct"/>
+                    <w:hideMark/>
+                  </w:tcPr>
+                  <w:p>
+                    <w:pPr>
+                      <w:pStyle w:val="Bibliography"/>
+                      <w:rPr>
+                        <w:noProof/>
+                      </w:rPr>
+                    </w:pPr>
+                    <w:r>
+                      <w:rPr>
+                        <w:noProof/>
+                      </w:rPr>
+                      <w:t xml:space="preserve">[20] </w:t>
+                    </w:r>
+                  </w:p>
+                </w:tc>
+                <w:tc>
+                  <w:tcPr>
+                    <w:tcW w:w="0" w:type="auto"/>
+                    <w:hideMark/>
+                  </w:tcPr>
+                  <w:p>
+                    <w:pPr>
+                      <w:pStyle w:val="Bibliography"/>
+                      <w:rPr>
+                        <w:noProof/>
+                      </w:rPr>
+                    </w:pPr>
+                    <w:r>
+                      <w:rPr>
+                        <w:noProof/>
+                      </w:rPr>
+                      <w:t>Advanced FRP Systems, "Internal Pipe Corrosion: What to Look For and How to Repair It," 28 Apr 2022. [Online]. Available: advancedfrpsystems.com/internal-pipe-corrosion/.</w:t>
+                    </w:r>
+                  </w:p>
+                </w:tc>
+              </w:tr>
+              <w:tr>
+                <w:trPr>
+                  <w:divId w:val="190806714"/>
+                  <w:tblCellSpacing w:w="15" w:type="dxa"/>
+                </w:trPr>
+                <w:tc>
+                  <w:tcPr>
+                    <w:tcW w:w="50" w:type="pct"/>
+                    <w:hideMark/>
+                  </w:tcPr>
+                  <w:p>
+                    <w:pPr>
+                      <w:pStyle w:val="Bibliography"/>
+                      <w:rPr>
+                        <w:noProof/>
+                      </w:rPr>
+                    </w:pPr>
+                    <w:r>
+                      <w:rPr>
+                        <w:noProof/>
+                      </w:rPr>
+                      <w:t xml:space="preserve">[21] </w:t>
                     </w:r>
                   </w:p>
                 </w:tc>
@@ -35215,7 +35381,7 @@
               </w:tr>
               <w:tr>
                 <w:trPr>
-                  <w:divId w:val="900870668"/>
+                  <w:divId w:val="190806714"/>
                   <w:tblCellSpacing w:w="15" w:type="dxa"/>
                 </w:trPr>
                 <w:tc>
@@ -35234,7 +35400,7 @@
                       <w:rPr>
                         <w:noProof/>
                       </w:rPr>
-                      <w:t xml:space="preserve">[20] </w:t>
+                      <w:t xml:space="preserve">[22] </w:t>
                     </w:r>
                   </w:p>
                 </w:tc>
@@ -35261,7 +35427,7 @@
               </w:tr>
               <w:tr>
                 <w:trPr>
-                  <w:divId w:val="900870668"/>
+                  <w:divId w:val="190806714"/>
                   <w:tblCellSpacing w:w="15" w:type="dxa"/>
                 </w:trPr>
                 <w:tc>
@@ -35280,7 +35446,7 @@
                       <w:rPr>
                         <w:noProof/>
                       </w:rPr>
-                      <w:t xml:space="preserve">[21] </w:t>
+                      <w:t xml:space="preserve">[23] </w:t>
                     </w:r>
                   </w:p>
                 </w:tc>
@@ -35307,7 +35473,7 @@
               </w:tr>
               <w:tr>
                 <w:trPr>
-                  <w:divId w:val="900870668"/>
+                  <w:divId w:val="190806714"/>
                   <w:tblCellSpacing w:w="15" w:type="dxa"/>
                 </w:trPr>
                 <w:tc>
@@ -35326,7 +35492,7 @@
                       <w:rPr>
                         <w:noProof/>
                       </w:rPr>
-                      <w:t xml:space="preserve">[22] </w:t>
+                      <w:t xml:space="preserve">[24] </w:t>
                     </w:r>
                   </w:p>
                 </w:tc>
@@ -35367,7 +35533,7 @@
               </w:tr>
               <w:tr>
                 <w:trPr>
-                  <w:divId w:val="900870668"/>
+                  <w:divId w:val="190806714"/>
                   <w:tblCellSpacing w:w="15" w:type="dxa"/>
                 </w:trPr>
                 <w:tc>
@@ -35386,7 +35552,7 @@
                       <w:rPr>
                         <w:noProof/>
                       </w:rPr>
-                      <w:t xml:space="preserve">[23] </w:t>
+                      <w:t xml:space="preserve">[25] </w:t>
                     </w:r>
                   </w:p>
                 </w:tc>
@@ -35413,7 +35579,7 @@
               </w:tr>
               <w:tr>
                 <w:trPr>
-                  <w:divId w:val="900870668"/>
+                  <w:divId w:val="190806714"/>
                   <w:tblCellSpacing w:w="15" w:type="dxa"/>
                 </w:trPr>
                 <w:tc>
@@ -35432,7 +35598,8 @@
                       <w:rPr>
                         <w:noProof/>
                       </w:rPr>
-                      <w:t xml:space="preserve">[24] </w:t>
+                      <w:lastRenderedPageBreak/>
+                      <w:t xml:space="preserve">[26] </w:t>
                     </w:r>
                   </w:p>
                 </w:tc>
@@ -35459,100 +35626,7 @@
               </w:tr>
               <w:tr>
                 <w:trPr>
-                  <w:divId w:val="900870668"/>
-                  <w:tblCellSpacing w:w="15" w:type="dxa"/>
-                </w:trPr>
-                <w:tc>
-                  <w:tcPr>
-                    <w:tcW w:w="50" w:type="pct"/>
-                    <w:hideMark/>
-                  </w:tcPr>
-                  <w:p>
-                    <w:pPr>
-                      <w:pStyle w:val="Bibliography"/>
-                      <w:rPr>
-                        <w:noProof/>
-                      </w:rPr>
-                    </w:pPr>
-                    <w:r>
-                      <w:rPr>
-                        <w:noProof/>
-                      </w:rPr>
-                      <w:lastRenderedPageBreak/>
-                      <w:t xml:space="preserve">[25] </w:t>
-                    </w:r>
-                  </w:p>
-                </w:tc>
-                <w:tc>
-                  <w:tcPr>
-                    <w:tcW w:w="0" w:type="auto"/>
-                    <w:hideMark/>
-                  </w:tcPr>
-                  <w:p>
-                    <w:pPr>
-                      <w:pStyle w:val="Bibliography"/>
-                      <w:rPr>
-                        <w:noProof/>
-                      </w:rPr>
-                    </w:pPr>
-                    <w:r>
-                      <w:rPr>
-                        <w:noProof/>
-                      </w:rPr>
-                      <w:t>R. Zamorano, "Internal coating total gas transport cost reduction study," October 2002. [Online]. Available: https://www.researchgate.net/publication/279709947_Internal_coating_total_gas_transport_cost_reduction_study.</w:t>
-                    </w:r>
-                  </w:p>
-                </w:tc>
-              </w:tr>
-              <w:tr>
-                <w:trPr>
-                  <w:divId w:val="900870668"/>
-                  <w:tblCellSpacing w:w="15" w:type="dxa"/>
-                </w:trPr>
-                <w:tc>
-                  <w:tcPr>
-                    <w:tcW w:w="50" w:type="pct"/>
-                    <w:hideMark/>
-                  </w:tcPr>
-                  <w:p>
-                    <w:pPr>
-                      <w:pStyle w:val="Bibliography"/>
-                      <w:rPr>
-                        <w:noProof/>
-                      </w:rPr>
-                    </w:pPr>
-                    <w:r>
-                      <w:rPr>
-                        <w:noProof/>
-                      </w:rPr>
-                      <w:t xml:space="preserve">[26] </w:t>
-                    </w:r>
-                  </w:p>
-                </w:tc>
-                <w:tc>
-                  <w:tcPr>
-                    <w:tcW w:w="0" w:type="auto"/>
-                    <w:hideMark/>
-                  </w:tcPr>
-                  <w:p>
-                    <w:pPr>
-                      <w:pStyle w:val="Bibliography"/>
-                      <w:rPr>
-                        <w:noProof/>
-                      </w:rPr>
-                    </w:pPr>
-                    <w:r>
-                      <w:rPr>
-                        <w:noProof/>
-                      </w:rPr>
-                      <w:t>Lined Pipe Systems, "Flexsleeve," 2023. [Online]. Available: https://www.linedpipesystems.com/lps-vs-robot/.</w:t>
-                    </w:r>
-                  </w:p>
-                </w:tc>
-              </w:tr>
-              <w:tr>
-                <w:trPr>
-                  <w:divId w:val="900870668"/>
+                  <w:divId w:val="190806714"/>
                   <w:tblCellSpacing w:w="15" w:type="dxa"/>
                 </w:trPr>
                 <w:tc>
@@ -35591,14 +35665,14 @@
                       <w:rPr>
                         <w:noProof/>
                       </w:rPr>
-                      <w:t>ASICORP S.A., "Sidgman Welded Flange," 2023. [Online]. Available: https://www.asicorp.cl/en/sidgman-welded-flange/#diseno.</w:t>
+                      <w:t>R. Zamorano, "Internal coating total gas transport cost reduction study," October 2002. [Online]. Available: https://www.researchgate.net/publication/279709947_Internal_coating_total_gas_transport_cost_reduction_study.</w:t>
                     </w:r>
                   </w:p>
                 </w:tc>
               </w:tr>
               <w:tr>
                 <w:trPr>
-                  <w:divId w:val="900870668"/>
+                  <w:divId w:val="190806714"/>
                   <w:tblCellSpacing w:w="15" w:type="dxa"/>
                 </w:trPr>
                 <w:tc>
@@ -35637,14 +35711,14 @@
                       <w:rPr>
                         <w:noProof/>
                       </w:rPr>
-                      <w:t>I. Mella, "Victaulic X07 installed with LaValley's Deckhand on a 32" pipeline in Chile," 9 10 2024. [Online]. Available: https://youtu.be/e14DHsekBIg?si=N89lD3ft4ZJaisFm.</w:t>
+                      <w:t>Lined Pipe Systems, "Flexsleeve," 2023. [Online]. Available: https://www.linedpipesystems.com/lps-vs-robot/.</w:t>
                     </w:r>
                   </w:p>
                 </w:tc>
               </w:tr>
               <w:tr>
                 <w:trPr>
-                  <w:divId w:val="900870668"/>
+                  <w:divId w:val="190806714"/>
                   <w:tblCellSpacing w:w="15" w:type="dxa"/>
                 </w:trPr>
                 <w:tc>
@@ -35683,14 +35757,14 @@
                       <w:rPr>
                         <w:noProof/>
                       </w:rPr>
-                      <w:t>J. Eyo, "HOW DOES CORROSION INHIBITOR WORK," Aug 2024. [Online]. Available: https://www.gz-supplies.com/news/how-does-corrosion-inhibitor-work/.</w:t>
+                      <w:t>ASICORP S.A., "Sidgman Welded Flange," 2023. [Online]. Available: https://www.asicorp.cl/en/sidgman-welded-flange/#diseno.</w:t>
                     </w:r>
                   </w:p>
                 </w:tc>
               </w:tr>
               <w:tr>
                 <w:trPr>
-                  <w:divId w:val="900870668"/>
+                  <w:divId w:val="190806714"/>
                   <w:tblCellSpacing w:w="15" w:type="dxa"/>
                 </w:trPr>
                 <w:tc>
@@ -35729,14 +35803,14 @@
                       <w:rPr>
                         <w:noProof/>
                       </w:rPr>
-                      <w:t>LittleInch, "Is use of a corrosion allowance on long distance pipelines still valid?," 1 Nov 2013. [Online]. Available: https://www.eng-tips.com/threads/is-use-of-a-corrosion-allowance-on-long-distance-pipelines-still-valid.354438/.</w:t>
+                      <w:t>I. Mella, "Victaulic X07 installed with LaValley's Deckhand on a 32" pipeline in Chile," 9 10 2024. [Online]. Available: https://youtu.be/e14DHsekBIg?si=N89lD3ft4ZJaisFm.</w:t>
                     </w:r>
                   </w:p>
                 </w:tc>
               </w:tr>
               <w:tr>
                 <w:trPr>
-                  <w:divId w:val="900870668"/>
+                  <w:divId w:val="190806714"/>
                   <w:tblCellSpacing w:w="15" w:type="dxa"/>
                 </w:trPr>
                 <w:tc>
@@ -35775,14 +35849,14 @@
                       <w:rPr>
                         <w:noProof/>
                       </w:rPr>
-                      <w:t>T. M. P. R. J. S. C. H. N. S. W. M. M. H. E. D. Smith, "Development of the Pipe Loop System for F etermining Effectiveness of Corrosion *Control Chemicals in Potable Water Systems," 1988. [Online]. Available: https://www.govinfo.gov/content/pkg/GOVPUB-D103-PURL-gpo50403/pdf/GOVPUB-D103-PURL-gpo50403.pdf.</w:t>
+                      <w:t>J. Eyo, "HOW DOES CORROSION INHIBITOR WORK," Aug 2024. [Online]. Available: https://www.gz-supplies.com/news/how-does-corrosion-inhibitor-work/.</w:t>
                     </w:r>
                   </w:p>
                 </w:tc>
               </w:tr>
               <w:tr>
                 <w:trPr>
-                  <w:divId w:val="900870668"/>
+                  <w:divId w:val="190806714"/>
                   <w:tblCellSpacing w:w="15" w:type="dxa"/>
                 </w:trPr>
                 <w:tc>
@@ -35821,14 +35895,14 @@
                       <w:rPr>
                         <w:noProof/>
                       </w:rPr>
-                      <w:t>2. M. H. 3. S. 2. E. S. 5. a. A. F. A. M. Eldesoky 1, "Water Pipes Corrosion Inhibitors for Q235 Steel in Hydrochloric Acid Medium Using Spiropyrazoles Derivatives," 2020. [Online]. Available: https://www.mdpi.com/2079-6412/10/2/167.</w:t>
+                      <w:t>LittleInch, "Is use of a corrosion allowance on long distance pipelines still valid?," 1 Nov 2013. [Online]. Available: https://www.eng-tips.com/threads/is-use-of-a-corrosion-allowance-on-long-distance-pipelines-still-valid.354438/.</w:t>
                     </w:r>
                   </w:p>
                 </w:tc>
               </w:tr>
               <w:tr>
                 <w:trPr>
-                  <w:divId w:val="900870668"/>
+                  <w:divId w:val="190806714"/>
                   <w:tblCellSpacing w:w="15" w:type="dxa"/>
                 </w:trPr>
                 <w:tc>
@@ -35867,14 +35941,14 @@
                       <w:rPr>
                         <w:noProof/>
                       </w:rPr>
-                      <w:t>A. I. I. U. L. S. Fachrul Nurcholis*, "Corrosion Control of Metal Alloy Using Inhibitor Synergy: Phospate – Carbohydrazide," 2022. [Online]. Available: https://nstproceeding.com/index.php/nuscientech/article/download/808/767.</w:t>
+                      <w:t>T. M. P. R. J. S. C. H. N. S. W. M. M. H. E. D. Smith, "Development of the Pipe Loop System for F etermining Effectiveness of Corrosion *Control Chemicals in Potable Water Systems," 1988. [Online]. Available: https://www.govinfo.gov/content/pkg/GOVPUB-D103-PURL-gpo50403/pdf/GOVPUB-D103-PURL-gpo50403.pdf.</w:t>
                     </w:r>
                   </w:p>
                 </w:tc>
               </w:tr>
               <w:tr>
                 <w:trPr>
-                  <w:divId w:val="900870668"/>
+                  <w:divId w:val="190806714"/>
                   <w:tblCellSpacing w:w="15" w:type="dxa"/>
                 </w:trPr>
                 <w:tc>
@@ -35913,14 +35987,14 @@
                       <w:rPr>
                         <w:noProof/>
                       </w:rPr>
-                      <w:t>E. L. L. 2. S. K. 1. Y. W. 3. R. J. N. 2. P. J. M. 1. Lee K Kimbell 1, "Impact of corrosion inhibitors on antibiotic resistance, metal resistance, and microbial communities in drinking water," 8 Sep 2023. [Online]. Available: https://pmc.ncbi.nlm.nih.gov/articles/PMC10597465/.</w:t>
+                      <w:t>2. M. H. 3. S. 2. E. S. 5. a. A. F. A. M. Eldesoky 1, "Water Pipes Corrosion Inhibitors for Q235 Steel in Hydrochloric Acid Medium Using Spiropyrazoles Derivatives," 2020. [Online]. Available: https://www.mdpi.com/2079-6412/10/2/167.</w:t>
                     </w:r>
                   </w:p>
                 </w:tc>
               </w:tr>
               <w:tr>
                 <w:trPr>
-                  <w:divId w:val="900870668"/>
+                  <w:divId w:val="190806714"/>
                   <w:tblCellSpacing w:w="15" w:type="dxa"/>
                 </w:trPr>
                 <w:tc>
@@ -35959,14 +36033,14 @@
                       <w:rPr>
                         <w:noProof/>
                       </w:rPr>
-                      <w:t>H. Lee, 2011. [Online]. Available: https://utpedia.utp.edu.my/id/eprint/333/1/Sir_Ho_Wee_Lee.pdf.</w:t>
+                      <w:t>A. I. I. U. L. S. Fachrul Nurcholis*, "Corrosion Control of Metal Alloy Using Inhibitor Synergy: Phospate – Carbohydrazide," 2022. [Online]. Available: https://nstproceeding.com/index.php/nuscientech/article/download/808/767.</w:t>
                     </w:r>
                   </w:p>
                 </w:tc>
               </w:tr>
               <w:tr>
                 <w:trPr>
-                  <w:divId w:val="900870668"/>
+                  <w:divId w:val="190806714"/>
                   <w:tblCellSpacing w:w="15" w:type="dxa"/>
                 </w:trPr>
                 <w:tc>
@@ -36005,14 +36079,14 @@
                       <w:rPr>
                         <w:noProof/>
                       </w:rPr>
-                      <w:t>Water Research Foundation , "Optimization of Phosphorus-Based Corrosion Control Chemicals Using a Comprehensive Perspective of Water Quality," 2018. [Online]. Available: https://www.bu.edu/rccp/files/2018/12/Supplement_4_Corrosion_Study.pdf.</w:t>
+                      <w:t>E. L. L. 2. S. K. 1. Y. W. 3. R. J. N. 2. P. J. M. 1. Lee K Kimbell 1, "Impact of corrosion inhibitors on antibiotic resistance, metal resistance, and microbial communities in drinking water," 8 Sep 2023. [Online]. Available: https://pmc.ncbi.nlm.nih.gov/articles/PMC10597465/.</w:t>
                     </w:r>
                   </w:p>
                 </w:tc>
               </w:tr>
               <w:tr>
                 <w:trPr>
-                  <w:divId w:val="900870668"/>
+                  <w:divId w:val="190806714"/>
                   <w:tblCellSpacing w:w="15" w:type="dxa"/>
                 </w:trPr>
                 <w:tc>
@@ -36051,14 +36125,14 @@
                       <w:rPr>
                         <w:noProof/>
                       </w:rPr>
-                      <w:t>T. M. Williams, "Isothiazolone Biocides In Water Treatment Applications," March 2004. [Online]. Available: https://onepetro.org/NACECORR/proceedings-abstract/CORR04/All-CORR04/NACE-04083/115442.</w:t>
+                      <w:t>H. Lee, 2011. [Online]. Available: https://utpedia.utp.edu.my/id/eprint/333/1/Sir_Ho_Wee_Lee.pdf.</w:t>
                     </w:r>
                   </w:p>
                 </w:tc>
               </w:tr>
               <w:tr>
                 <w:trPr>
-                  <w:divId w:val="900870668"/>
+                  <w:divId w:val="190806714"/>
                   <w:tblCellSpacing w:w="15" w:type="dxa"/>
                 </w:trPr>
                 <w:tc>
@@ -36078,6 +36152,98 @@
                         <w:noProof/>
                       </w:rPr>
                       <w:t xml:space="preserve">[38] </w:t>
+                    </w:r>
+                  </w:p>
+                </w:tc>
+                <w:tc>
+                  <w:tcPr>
+                    <w:tcW w:w="0" w:type="auto"/>
+                    <w:hideMark/>
+                  </w:tcPr>
+                  <w:p>
+                    <w:pPr>
+                      <w:pStyle w:val="Bibliography"/>
+                      <w:rPr>
+                        <w:noProof/>
+                      </w:rPr>
+                    </w:pPr>
+                    <w:r>
+                      <w:rPr>
+                        <w:noProof/>
+                      </w:rPr>
+                      <w:t>Water Research Foundation , "Optimization of Phosphorus-Based Corrosion Control Chemicals Using a Comprehensive Perspective of Water Quality," 2018. [Online]. Available: https://www.bu.edu/rccp/files/2018/12/Supplement_4_Corrosion_Study.pdf.</w:t>
+                    </w:r>
+                  </w:p>
+                </w:tc>
+              </w:tr>
+              <w:tr>
+                <w:trPr>
+                  <w:divId w:val="190806714"/>
+                  <w:tblCellSpacing w:w="15" w:type="dxa"/>
+                </w:trPr>
+                <w:tc>
+                  <w:tcPr>
+                    <w:tcW w:w="50" w:type="pct"/>
+                    <w:hideMark/>
+                  </w:tcPr>
+                  <w:p>
+                    <w:pPr>
+                      <w:pStyle w:val="Bibliography"/>
+                      <w:rPr>
+                        <w:noProof/>
+                      </w:rPr>
+                    </w:pPr>
+                    <w:r>
+                      <w:rPr>
+                        <w:noProof/>
+                      </w:rPr>
+                      <w:t xml:space="preserve">[39] </w:t>
+                    </w:r>
+                  </w:p>
+                </w:tc>
+                <w:tc>
+                  <w:tcPr>
+                    <w:tcW w:w="0" w:type="auto"/>
+                    <w:hideMark/>
+                  </w:tcPr>
+                  <w:p>
+                    <w:pPr>
+                      <w:pStyle w:val="Bibliography"/>
+                      <w:rPr>
+                        <w:noProof/>
+                      </w:rPr>
+                    </w:pPr>
+                    <w:r>
+                      <w:rPr>
+                        <w:noProof/>
+                      </w:rPr>
+                      <w:t>T. M. Williams, "Isothiazolone Biocides In Water Treatment Applications," March 2004. [Online]. Available: https://onepetro.org/NACECORR/proceedings-abstract/CORR04/All-CORR04/NACE-04083/115442.</w:t>
+                    </w:r>
+                  </w:p>
+                </w:tc>
+              </w:tr>
+              <w:tr>
+                <w:trPr>
+                  <w:divId w:val="190806714"/>
+                  <w:tblCellSpacing w:w="15" w:type="dxa"/>
+                </w:trPr>
+                <w:tc>
+                  <w:tcPr>
+                    <w:tcW w:w="50" w:type="pct"/>
+                    <w:hideMark/>
+                  </w:tcPr>
+                  <w:p>
+                    <w:pPr>
+                      <w:pStyle w:val="Bibliography"/>
+                      <w:rPr>
+                        <w:noProof/>
+                      </w:rPr>
+                    </w:pPr>
+                    <w:r>
+                      <w:rPr>
+                        <w:noProof/>
+                      </w:rPr>
+                      <w:t xml:space="preserve">[40] </w:t>
                     </w:r>
                   </w:p>
                 </w:tc>
@@ -36120,99 +36286,7 @@
               </w:tr>
               <w:tr>
                 <w:trPr>
-                  <w:divId w:val="900870668"/>
-                  <w:tblCellSpacing w:w="15" w:type="dxa"/>
-                </w:trPr>
-                <w:tc>
-                  <w:tcPr>
-                    <w:tcW w:w="50" w:type="pct"/>
-                    <w:hideMark/>
-                  </w:tcPr>
-                  <w:p>
-                    <w:pPr>
-                      <w:pStyle w:val="Bibliography"/>
-                      <w:rPr>
-                        <w:noProof/>
-                      </w:rPr>
-                    </w:pPr>
-                    <w:r>
-                      <w:rPr>
-                        <w:noProof/>
-                      </w:rPr>
-                      <w:t xml:space="preserve">[39] </w:t>
-                    </w:r>
-                  </w:p>
-                </w:tc>
-                <w:tc>
-                  <w:tcPr>
-                    <w:tcW w:w="0" w:type="auto"/>
-                    <w:hideMark/>
-                  </w:tcPr>
-                  <w:p>
-                    <w:pPr>
-                      <w:pStyle w:val="Bibliography"/>
-                      <w:rPr>
-                        <w:noProof/>
-                      </w:rPr>
-                    </w:pPr>
-                    <w:r>
-                      <w:rPr>
-                        <w:noProof/>
-                      </w:rPr>
-                      <w:t>"Wholesale Electricity Price Projections for Chile," [Online]. Available: https://aim.afry.com/download/18.4fa6f584172a25f5dcf63897/1594029136600/AIMRFlyer_Chile20_v100.pdf.</w:t>
-                    </w:r>
-                  </w:p>
-                </w:tc>
-              </w:tr>
-              <w:tr>
-                <w:trPr>
-                  <w:divId w:val="900870668"/>
-                  <w:tblCellSpacing w:w="15" w:type="dxa"/>
-                </w:trPr>
-                <w:tc>
-                  <w:tcPr>
-                    <w:tcW w:w="50" w:type="pct"/>
-                    <w:hideMark/>
-                  </w:tcPr>
-                  <w:p>
-                    <w:pPr>
-                      <w:pStyle w:val="Bibliography"/>
-                      <w:rPr>
-                        <w:noProof/>
-                      </w:rPr>
-                    </w:pPr>
-                    <w:r>
-                      <w:rPr>
-                        <w:noProof/>
-                      </w:rPr>
-                      <w:t xml:space="preserve">[40] </w:t>
-                    </w:r>
-                  </w:p>
-                </w:tc>
-                <w:tc>
-                  <w:tcPr>
-                    <w:tcW w:w="0" w:type="auto"/>
-                    <w:hideMark/>
-                  </w:tcPr>
-                  <w:p>
-                    <w:pPr>
-                      <w:pStyle w:val="Bibliography"/>
-                      <w:rPr>
-                        <w:noProof/>
-                      </w:rPr>
-                    </w:pPr>
-                    <w:r>
-                      <w:rPr>
-                        <w:noProof/>
-                      </w:rPr>
-                      <w:t>Eduardo Milligan, ENGIE, "Press Release Engie," January 2025. [Online]. Available: https://www.engie.cl/wp-content/uploads/2024/10/Press-Release-EECL-4Q24-English-vf.pdf.</w:t>
-                    </w:r>
-                  </w:p>
-                </w:tc>
-              </w:tr>
-              <w:tr>
-                <w:trPr>
-                  <w:divId w:val="900870668"/>
+                  <w:divId w:val="190806714"/>
                   <w:tblCellSpacing w:w="15" w:type="dxa"/>
                 </w:trPr>
                 <w:tc>
@@ -36251,14 +36325,14 @@
                       <w:rPr>
                         <w:noProof/>
                       </w:rPr>
-                      <w:t>Megan Hylton, Global Legal Group, "Energy Laws and Regulations 2025 – Chile," 2024. [Online]. Available: https://www.globallegalinsights.com/practice-areas/energy-laws-and-regulations/chile/.</w:t>
+                      <w:t>"Wholesale Electricity Price Projections for Chile," [Online]. Available: https://aim.afry.com/download/18.4fa6f584172a25f5dcf63897/1594029136600/AIMRFlyer_Chile20_v100.pdf.</w:t>
                     </w:r>
                   </w:p>
                 </w:tc>
               </w:tr>
               <w:tr>
                 <w:trPr>
-                  <w:divId w:val="900870668"/>
+                  <w:divId w:val="190806714"/>
                   <w:tblCellSpacing w:w="15" w:type="dxa"/>
                 </w:trPr>
                 <w:tc>
@@ -36297,14 +36371,14 @@
                       <w:rPr>
                         <w:noProof/>
                       </w:rPr>
-                      <w:t>Statista, "Price of electricity for industries in Chile from February 2022 to July 2024," [Online]. Available: https://www.statista.com/statistics/1373368/monthly-industrial-electricity-price-chile/.</w:t>
+                      <w:t>Eduardo Milligan, ENGIE, "Press Release Engie," January 2025. [Online]. Available: https://www.engie.cl/wp-content/uploads/2024/10/Press-Release-EECL-4Q24-English-vf.pdf.</w:t>
                     </w:r>
                   </w:p>
                 </w:tc>
               </w:tr>
               <w:tr>
                 <w:trPr>
-                  <w:divId w:val="900870668"/>
+                  <w:divId w:val="190806714"/>
                   <w:tblCellSpacing w:w="15" w:type="dxa"/>
                 </w:trPr>
                 <w:tc>
@@ -36343,14 +36417,14 @@
                       <w:rPr>
                         <w:noProof/>
                       </w:rPr>
-                      <w:t>Global Petrol Prices, "Chile electricity prices," December 2024. [Online]. Available: https://www.globalpetrolprices.com/Chile/electricity_prices/.</w:t>
+                      <w:t>Megan Hylton, Global Legal Group, "Energy Laws and Regulations 2025 – Chile," 2024. [Online]. Available: https://www.globallegalinsights.com/practice-areas/energy-laws-and-regulations/chile/.</w:t>
                     </w:r>
                   </w:p>
                 </w:tc>
               </w:tr>
               <w:tr>
                 <w:trPr>
-                  <w:divId w:val="900870668"/>
+                  <w:divId w:val="190806714"/>
                   <w:tblCellSpacing w:w="15" w:type="dxa"/>
                 </w:trPr>
                 <w:tc>
@@ -36389,14 +36463,14 @@
                       <w:rPr>
                         <w:noProof/>
                       </w:rPr>
-                      <w:t>V. P. &amp;. I. M. L. Andrés Pérez M., "CHILE – Electricity price readjustments: A potential game changer on inflation, less so on rates," 15 Jun 2024. [Online]. Available: https://www.itau.com.br/itaubba-pt/analises-economicas/latam/chile-electricity-price-readjustments.</w:t>
+                      <w:t>Statista, "Price of electricity for industries in Chile from February 2022 to July 2024," [Online]. Available: https://www.statista.com/statistics/1373368/monthly-industrial-electricity-price-chile/.</w:t>
                     </w:r>
                   </w:p>
                 </w:tc>
               </w:tr>
               <w:tr>
                 <w:trPr>
-                  <w:divId w:val="900870668"/>
+                  <w:divId w:val="190806714"/>
                   <w:tblCellSpacing w:w="15" w:type="dxa"/>
                 </w:trPr>
                 <w:tc>
@@ -36435,14 +36509,14 @@
                       <w:rPr>
                         <w:noProof/>
                       </w:rPr>
-                      <w:t>G. Ledger, "Bad news for Chileans: electricity bills would not go down until 2035," 6 11 2024. [Online]. Available: https://www.americaeconomia.com/en/node/287725.</w:t>
+                      <w:t>Global Petrol Prices, "Chile electricity prices," December 2024. [Online]. Available: https://www.globalpetrolprices.com/Chile/electricity_prices/.</w:t>
                     </w:r>
                   </w:p>
                 </w:tc>
               </w:tr>
               <w:tr>
                 <w:trPr>
-                  <w:divId w:val="900870668"/>
+                  <w:divId w:val="190806714"/>
                   <w:tblCellSpacing w:w="15" w:type="dxa"/>
                 </w:trPr>
                 <w:tc>
@@ -36481,14 +36555,14 @@
                       <w:rPr>
                         <w:noProof/>
                       </w:rPr>
-                      <w:t>R. Raineri, "Chile’s Electricity Rate Debacle Has Lessons for Latin America," 11 November 2024. [Online]. Available: https://www.americasquarterly.org/article/chiles-electricity-rate-debacle-has-lessons-for-latin-america/.</w:t>
+                      <w:t>V. P. &amp;. I. M. L. Andrés Pérez M., "CHILE – Electricity price readjustments: A potential game changer on inflation, less so on rates," 15 Jun 2024. [Online]. Available: https://www.itau.com.br/itaubba-pt/analises-economicas/latam/chile-electricity-price-readjustments.</w:t>
                     </w:r>
                   </w:p>
                 </w:tc>
               </w:tr>
               <w:tr>
                 <w:trPr>
-                  <w:divId w:val="900870668"/>
+                  <w:divId w:val="190806714"/>
                   <w:tblCellSpacing w:w="15" w:type="dxa"/>
                 </w:trPr>
                 <w:tc>
@@ -36527,14 +36601,14 @@
                       <w:rPr>
                         <w:noProof/>
                       </w:rPr>
-                      <w:t>Systep, "Chilean Electricity Market," 28 Sept 2022. [Online]. Available: https://systep.cl/wp-content/uploads/Uchile-Chilean_electricity_market.pdf.</w:t>
+                      <w:t>G. Ledger, "Bad news for Chileans: electricity bills would not go down until 2035," 6 11 2024. [Online]. Available: https://www.americaeconomia.com/en/node/287725.</w:t>
                     </w:r>
                   </w:p>
                 </w:tc>
               </w:tr>
               <w:tr>
                 <w:trPr>
-                  <w:divId w:val="900870668"/>
+                  <w:divId w:val="190806714"/>
                   <w:tblCellSpacing w:w="15" w:type="dxa"/>
                 </w:trPr>
                 <w:tc>
@@ -36573,14 +36647,14 @@
                       <w:rPr>
                         <w:noProof/>
                       </w:rPr>
-                      <w:t>InvestChile Insights, "Energy Projection &amp; Opportunities," April 2021. [Online]. Available: https://investchile.gob.cl/wp-content/uploads/2021/04/03ebook-energia-eng-.pdf.</w:t>
+                      <w:t>R. Raineri, "Chile’s Electricity Rate Debacle Has Lessons for Latin America," 11 November 2024. [Online]. Available: https://www.americasquarterly.org/article/chiles-electricity-rate-debacle-has-lessons-for-latin-america/.</w:t>
                     </w:r>
                   </w:p>
                 </w:tc>
               </w:tr>
               <w:tr>
                 <w:trPr>
-                  <w:divId w:val="900870668"/>
+                  <w:divId w:val="190806714"/>
                   <w:tblCellSpacing w:w="15" w:type="dxa"/>
                 </w:trPr>
                 <w:tc>
@@ -36619,14 +36693,14 @@
                       <w:rPr>
                         <w:noProof/>
                       </w:rPr>
-                      <w:t xml:space="preserve">M. G. H. &amp;. M. A. Mohitpour, Pipeline Design &amp; Construction: A Practical Approach (3rd ed.), New York: ASME Press, 2007. </w:t>
+                      <w:t>Systep, "Chilean Electricity Market," 28 Sept 2022. [Online]. Available: https://systep.cl/wp-content/uploads/Uchile-Chilean_electricity_market.pdf.</w:t>
                     </w:r>
                   </w:p>
                 </w:tc>
               </w:tr>
               <w:tr>
                 <w:trPr>
-                  <w:divId w:val="900870668"/>
+                  <w:divId w:val="190806714"/>
                   <w:tblCellSpacing w:w="15" w:type="dxa"/>
                 </w:trPr>
                 <w:tc>
@@ -36645,7 +36719,6 @@
                       <w:rPr>
                         <w:noProof/>
                       </w:rPr>
-                      <w:lastRenderedPageBreak/>
                       <w:t xml:space="preserve">[50] </w:t>
                     </w:r>
                   </w:p>
@@ -36666,14 +36739,14 @@
                       <w:rPr>
                         <w:noProof/>
                       </w:rPr>
-                      <w:t xml:space="preserve">D. B. J. E. &amp;. M. R. Stalmasek, Pipe Steel Manufacturing and Pipe Manufacturing Practices, Houston, TX: Gulf Professional Publishing, 2005. </w:t>
+                      <w:t>InvestChile Insights, "Energy Projection &amp; Opportunities," April 2021. [Online]. Available: https://investchile.gob.cl/wp-content/uploads/2021/04/03ebook-energia-eng-.pdf.</w:t>
                     </w:r>
                   </w:p>
                 </w:tc>
               </w:tr>
               <w:tr>
                 <w:trPr>
-                  <w:divId w:val="900870668"/>
+                  <w:divId w:val="190806714"/>
                   <w:tblCellSpacing w:w="15" w:type="dxa"/>
                 </w:trPr>
                 <w:tc>
@@ -36692,6 +36765,7 @@
                       <w:rPr>
                         <w:noProof/>
                       </w:rPr>
+                      <w:lastRenderedPageBreak/>
                       <w:t xml:space="preserve">[51] </w:t>
                     </w:r>
                   </w:p>
@@ -36712,14 +36786,14 @@
                       <w:rPr>
                         <w:noProof/>
                       </w:rPr>
-                      <w:t>T. M. M. Kenneth P. Goodboy, "Evaluation of desalinated seawater vs. filtered raw seawater for heap leach copper extraction on mountaintop mines in arid regions," April 2020. [Online]. Available: https://www.sciencedirect.com/science/article/pii/S1944398624102810.</w:t>
+                      <w:t xml:space="preserve">M. G. H. &amp;. M. A. Mohitpour, Pipeline Design &amp; Construction: A Practical Approach (3rd ed.), New York: ASME Press, 2007. </w:t>
                     </w:r>
                   </w:p>
                 </w:tc>
               </w:tr>
               <w:tr>
                 <w:trPr>
-                  <w:divId w:val="900870668"/>
+                  <w:divId w:val="190806714"/>
                   <w:tblCellSpacing w:w="15" w:type="dxa"/>
                 </w:trPr>
                 <w:tc>
@@ -36758,14 +36832,14 @@
                       <w:rPr>
                         <w:noProof/>
                       </w:rPr>
-                      <w:t>S. A. I. A. F. A.-M. T. P. J. O. A.U. Malik, "Corrosion Protection Evaluation of Some Organic Coatings in Water Transmission Lines," Al-Jubail, Kingdom of Saudi Arabia, 1999.</w:t>
+                      <w:t xml:space="preserve">D. B. J. E. &amp;. M. R. Stalmasek, Pipe Steel Manufacturing and Pipe Manufacturing Practices, Houston, TX: Gulf Professional Publishing, 2005. </w:t>
                     </w:r>
                   </w:p>
                 </w:tc>
               </w:tr>
               <w:tr>
                 <w:trPr>
-                  <w:divId w:val="900870668"/>
+                  <w:divId w:val="190806714"/>
                   <w:tblCellSpacing w:w="15" w:type="dxa"/>
                 </w:trPr>
                 <w:tc>
@@ -36804,14 +36878,14 @@
                       <w:rPr>
                         <w:noProof/>
                       </w:rPr>
-                      <w:t>M. E. S. D. T. V. S. González, "Water in Mining," 9 June 2010. [Online]. Available: https://wisa.org.za/wp-content/uploads/2018/12/WISA2010-P049.pdf.</w:t>
+                      <w:t>T. M. M. Kenneth P. Goodboy, "Evaluation of desalinated seawater vs. filtered raw seawater for heap leach copper extraction on mountaintop mines in arid regions," April 2020. [Online]. Available: https://www.sciencedirect.com/science/article/pii/S1944398624102810.</w:t>
                     </w:r>
                   </w:p>
                 </w:tc>
               </w:tr>
               <w:tr>
                 <w:trPr>
-                  <w:divId w:val="900870668"/>
+                  <w:divId w:val="190806714"/>
                   <w:tblCellSpacing w:w="15" w:type="dxa"/>
                 </w:trPr>
                 <w:tc>
@@ -36850,14 +36924,14 @@
                       <w:rPr>
                         <w:noProof/>
                       </w:rPr>
-                      <w:t>Y. I. J. Hair, "The Sherwin-Williams Company," 2010. [Online]. Available: https://www.hartenergy.com/news/sherwin-williams-liquid-epoxy-coatings-offer-cost-effective-alternative-52270.</w:t>
+                      <w:t>S. A. I. A. F. A.-M. T. P. J. O. A.U. Malik, "Corrosion Protection Evaluation of Some Organic Coatings in Water Transmission Lines," Al-Jubail, Kingdom of Saudi Arabia, 1999.</w:t>
                     </w:r>
                   </w:p>
                 </w:tc>
               </w:tr>
               <w:tr>
                 <w:trPr>
-                  <w:divId w:val="900870668"/>
+                  <w:divId w:val="190806714"/>
                   <w:tblCellSpacing w:w="15" w:type="dxa"/>
                 </w:trPr>
                 <w:tc>
@@ -36896,14 +36970,14 @@
                       <w:rPr>
                         <w:noProof/>
                       </w:rPr>
-                      <w:t>J. C. A.-H. A.-M. Al-Anzi, "Intelligent Pigging of a Seawater Injection Pipeline in Kuwait," 2009. [Online]. Available: https://www.researchgate.net/publication/293204753_Intelligent_Pigging_of_a_Seawater_Injection_Pipeline_in_Kuwait.</w:t>
+                      <w:t>M. E. S. D. T. V. S. González, "Water in Mining," 9 June 2010. [Online]. Available: https://wisa.org.za/wp-content/uploads/2018/12/WISA2010-P049.pdf.</w:t>
                     </w:r>
                   </w:p>
                 </w:tc>
               </w:tr>
               <w:tr>
                 <w:trPr>
-                  <w:divId w:val="900870668"/>
+                  <w:divId w:val="190806714"/>
                   <w:tblCellSpacing w:w="15" w:type="dxa"/>
                 </w:trPr>
                 <w:tc>
@@ -36942,14 +37016,14 @@
                       <w:rPr>
                         <w:noProof/>
                       </w:rPr>
-                      <w:t>S. Shipping, "Freight Shipping from China to Chile," 2022. [Online]. Available: https://es.sino-shipping.com/freight-china-chile/.</w:t>
+                      <w:t>Y. I. J. Hair, "The Sherwin-Williams Company," 2010. [Online]. Available: https://www.hartenergy.com/news/sherwin-williams-liquid-epoxy-coatings-offer-cost-effective-alternative-52270.</w:t>
                     </w:r>
                   </w:p>
                 </w:tc>
               </w:tr>
               <w:tr>
                 <w:trPr>
-                  <w:divId w:val="900870668"/>
+                  <w:divId w:val="190806714"/>
                   <w:tblCellSpacing w:w="15" w:type="dxa"/>
                 </w:trPr>
                 <w:tc>
@@ -36988,14 +37062,14 @@
                       <w:rPr>
                         <w:noProof/>
                       </w:rPr>
-                      <w:t>"Shipping to Valparaiso," [Online]. Available: https://www.icontainers.com/ship-container/valparaiso/.</w:t>
+                      <w:t>J. C. A.-H. A.-M. Al-Anzi, "Intelligent Pigging of a Seawater Injection Pipeline in Kuwait," 2009. [Online]. Available: https://www.researchgate.net/publication/293204753_Intelligent_Pigging_of_a_Seawater_Injection_Pipeline_in_Kuwait.</w:t>
                     </w:r>
                   </w:p>
                 </w:tc>
               </w:tr>
               <w:tr>
                 <w:trPr>
-                  <w:divId w:val="900870668"/>
+                  <w:divId w:val="190806714"/>
                   <w:tblCellSpacing w:w="15" w:type="dxa"/>
                 </w:trPr>
                 <w:tc>
@@ -37034,14 +37108,14 @@
                       <w:rPr>
                         <w:noProof/>
                       </w:rPr>
-                      <w:t>LaValley, "DECKHAND® Pipe Handler," [Online]. Available: https://lavalleyindustries.com/products/deckhand-for-pipe-handling/.</w:t>
+                      <w:t>S. Shipping, "Freight Shipping from China to Chile," 2022. [Online]. Available: https://es.sino-shipping.com/freight-china-chile/.</w:t>
                     </w:r>
                   </w:p>
                 </w:tc>
               </w:tr>
               <w:tr>
                 <w:trPr>
-                  <w:divId w:val="900870668"/>
+                  <w:divId w:val="190806714"/>
                   <w:tblCellSpacing w:w="15" w:type="dxa"/>
                 </w:trPr>
                 <w:tc>
@@ -37080,14 +37154,14 @@
                       <w:rPr>
                         <w:noProof/>
                       </w:rPr>
-                      <w:t>Ignacio Mella, Victaulic, 1 March 2025. [Online]. Available: https://www.dropbox.com/t/6yZZum3GziOA6o0q.</w:t>
+                      <w:t>"Shipping to Valparaiso," [Online]. Available: https://www.icontainers.com/ship-container/valparaiso/.</w:t>
                     </w:r>
                   </w:p>
                 </w:tc>
               </w:tr>
               <w:tr>
                 <w:trPr>
-                  <w:divId w:val="900870668"/>
+                  <w:divId w:val="190806714"/>
                   <w:tblCellSpacing w:w="15" w:type="dxa"/>
                 </w:trPr>
                 <w:tc>
@@ -37126,14 +37200,14 @@
                       <w:rPr>
                         <w:noProof/>
                       </w:rPr>
-                      <w:t>D.-j. Peng, I. Annan, A. Salami, T. Wood, A. Taylor, H. Ndione and S. Jones, "Inhibitor Dosage Rates and Corrosion - A CFD Model Investigating Inhibitor Over-Dosing and Increased Corrosion Rates in Subsea Pipelines," 2013. [Online]. Available: https://onepetro.org/OTCBRASIL/proceedings-abstract/13OTCB/All-13OTCB/OTC-24438-MS/41031.</w:t>
+                      <w:t>LaValley, "DECKHAND® Pipe Handler," [Online]. Available: https://lavalleyindustries.com/products/deckhand-for-pipe-handling/.</w:t>
                     </w:r>
                   </w:p>
                 </w:tc>
               </w:tr>
               <w:tr>
                 <w:trPr>
-                  <w:divId w:val="900870668"/>
+                  <w:divId w:val="190806714"/>
                   <w:tblCellSpacing w:w="15" w:type="dxa"/>
                 </w:trPr>
                 <w:tc>
@@ -37172,6 +37246,98 @@
                       <w:rPr>
                         <w:noProof/>
                       </w:rPr>
+                      <w:t>Ignacio Mella, Victaulic, 1 March 2025. [Online]. Available: https://www.dropbox.com/t/6yZZum3GziOA6o0q.</w:t>
+                    </w:r>
+                  </w:p>
+                </w:tc>
+              </w:tr>
+              <w:tr>
+                <w:trPr>
+                  <w:divId w:val="190806714"/>
+                  <w:tblCellSpacing w:w="15" w:type="dxa"/>
+                </w:trPr>
+                <w:tc>
+                  <w:tcPr>
+                    <w:tcW w:w="50" w:type="pct"/>
+                    <w:hideMark/>
+                  </w:tcPr>
+                  <w:p>
+                    <w:pPr>
+                      <w:pStyle w:val="Bibliography"/>
+                      <w:rPr>
+                        <w:noProof/>
+                      </w:rPr>
+                    </w:pPr>
+                    <w:r>
+                      <w:rPr>
+                        <w:noProof/>
+                      </w:rPr>
+                      <w:t xml:space="preserve">[62] </w:t>
+                    </w:r>
+                  </w:p>
+                </w:tc>
+                <w:tc>
+                  <w:tcPr>
+                    <w:tcW w:w="0" w:type="auto"/>
+                    <w:hideMark/>
+                  </w:tcPr>
+                  <w:p>
+                    <w:pPr>
+                      <w:pStyle w:val="Bibliography"/>
+                      <w:rPr>
+                        <w:noProof/>
+                      </w:rPr>
+                    </w:pPr>
+                    <w:r>
+                      <w:rPr>
+                        <w:noProof/>
+                      </w:rPr>
+                      <w:t>D.-j. Peng, I. Annan, A. Salami, T. Wood, A. Taylor, H. Ndione and S. Jones, "Inhibitor Dosage Rates and Corrosion - A CFD Model Investigating Inhibitor Over-Dosing and Increased Corrosion Rates in Subsea Pipelines," 2013. [Online]. Available: https://onepetro.org/OTCBRASIL/proceedings-abstract/13OTCB/All-13OTCB/OTC-24438-MS/41031.</w:t>
+                    </w:r>
+                  </w:p>
+                </w:tc>
+              </w:tr>
+              <w:tr>
+                <w:trPr>
+                  <w:divId w:val="190806714"/>
+                  <w:tblCellSpacing w:w="15" w:type="dxa"/>
+                </w:trPr>
+                <w:tc>
+                  <w:tcPr>
+                    <w:tcW w:w="50" w:type="pct"/>
+                    <w:hideMark/>
+                  </w:tcPr>
+                  <w:p>
+                    <w:pPr>
+                      <w:pStyle w:val="Bibliography"/>
+                      <w:rPr>
+                        <w:noProof/>
+                      </w:rPr>
+                    </w:pPr>
+                    <w:r>
+                      <w:rPr>
+                        <w:noProof/>
+                      </w:rPr>
+                      <w:t xml:space="preserve">[63] </w:t>
+                    </w:r>
+                  </w:p>
+                </w:tc>
+                <w:tc>
+                  <w:tcPr>
+                    <w:tcW w:w="0" w:type="auto"/>
+                    <w:hideMark/>
+                  </w:tcPr>
+                  <w:p>
+                    <w:pPr>
+                      <w:pStyle w:val="Bibliography"/>
+                      <w:rPr>
+                        <w:noProof/>
+                      </w:rPr>
+                    </w:pPr>
+                    <w:r>
+                      <w:rPr>
+                        <w:noProof/>
+                      </w:rPr>
                       <w:t>A. I. I. U. L. S. Fachrul Nurcholis, "Corrosion Control of Metal Alloy Using Inhibitor Synergy: Phospate – Carbohydrazide," 2022. [Online]. Available: file:///Users/igna/Downloads/808-Article%20Text-2487-1-10-20221124.pdf.</w:t>
                     </w:r>
                   </w:p>
@@ -37180,7 +37346,7 @@
             </w:tbl>
             <w:p>
               <w:pPr>
-                <w:divId w:val="900870668"/>
+                <w:divId w:val="190806714"/>
                 <w:rPr>
                   <w:noProof/>
                 </w:rPr>
@@ -39146,11 +39312,13 @@
   <w:style w:type="character" w:default="1" w:styleId="DefaultParagraphFont">
     <w:name w:val="Default Paragraph Font"/>
     <w:uiPriority w:val="1"/>
+    <w:semiHidden/>
     <w:unhideWhenUsed/>
   </w:style>
   <w:style w:type="table" w:default="1" w:styleId="TableNormal">
     <w:name w:val="Normal Table"/>
     <w:uiPriority w:val="99"/>
+    <w:semiHidden/>
     <w:unhideWhenUsed/>
     <w:tblPr>
       <w:tblInd w:w="0" w:type="dxa"/>
@@ -40564,7 +40732,7 @@
     <b:Year>2024</b:Year>
     <b:Month>Apr</b:Month>
     <b:Day>30</b:Day>
-    <b:RefOrder>2</b:RefOrder>
+    <b:RefOrder>4</b:RefOrder>
   </b:Source>
   <b:Source>
     <b:Tag>Moh07</b:Tag>
@@ -40585,7 +40753,7 @@
     <b:Year>2007</b:Year>
     <b:City>New York</b:City>
     <b:Publisher>ASME Press</b:Publisher>
-    <b:RefOrder>49</b:RefOrder>
+    <b:RefOrder>51</b:RefOrder>
   </b:Source>
   <b:Source>
     <b:Tag>Sta05</b:Tag>
@@ -40606,7 +40774,7 @@
     <b:City>Houston, TX</b:City>
     <b:Publisher>Gulf Professional Publishing</b:Publisher>
     <b:Year>2005</b:Year>
-    <b:RefOrder>50</b:RefOrder>
+    <b:RefOrder>52</b:RefOrder>
   </b:Source>
   <b:Source>
     <b:Tag>Ken20</b:Tag>
@@ -40630,7 +40798,7 @@
     </b:Author>
     <b:URL>https://www.sciencedirect.com/science/article/pii/S1944398624102810</b:URL>
     <b:Month>April</b:Month>
-    <b:RefOrder>51</b:RefOrder>
+    <b:RefOrder>53</b:RefOrder>
   </b:Source>
   <b:Source>
     <b:Tag>Imp18</b:Tag>
@@ -40639,7 +40807,7 @@
     <b:Title>Important factors influencing on steel pipe price</b:Title>
     <b:Year>2018</b:Year>
     <b:URL>https://www.mrpipeoffer.com/post/what-is-the-main-factors-influencing-pipe-price</b:URL>
-    <b:RefOrder>1</b:RefOrder>
+    <b:RefOrder>3</b:RefOrder>
   </b:Source>
   <b:Source>
     <b:Tag>AUM99</b:Tag>
@@ -40662,7 +40830,7 @@
     <b:City>Al-Jubail, Kingdom of Saudi Arabia</b:City>
     <b:StandardNumber>No. TR 3804/APP 95009</b:StandardNumber>
     <b:Institution>Saline Water Conversion Corporation</b:Institution>
-    <b:RefOrder>52</b:RefOrder>
+    <b:RefOrder>54</b:RefOrder>
   </b:Source>
   <b:Source>
     <b:Tag>SGo10</b:Tag>
@@ -40684,7 +40852,7 @@
     <b:URL>https://wisa.org.za/wp-content/uploads/2018/12/WISA2010-P049.pdf</b:URL>
     <b:Month>June</b:Month>
     <b:Day>9</b:Day>
-    <b:RefOrder>53</b:RefOrder>
+    <b:RefOrder>55</b:RefOrder>
   </b:Source>
   <b:Source>
     <b:Tag>JHa10</b:Tag>
@@ -40704,7 +40872,7 @@
     <b:Title>The Sherwin-Williams Company</b:Title>
     <b:URL>https://www.hartenergy.com/news/sherwin-williams-liquid-epoxy-coatings-offer-cost-effective-alternative-52270</b:URL>
     <b:Year>2010</b:Year>
-    <b:RefOrder>54</b:RefOrder>
+    <b:RefOrder>56</b:RefOrder>
   </b:Source>
   <b:Source>
     <b:Tag>JCa09</b:Tag>
@@ -40724,7 +40892,7 @@
     <b:Title>Intelligent Pigging of a Seawater Injection Pipeline in Kuwait</b:Title>
     <b:URL>https://www.researchgate.net/publication/293204753_Intelligent_Pigging_of_a_Seawater_Injection_Pipeline_in_Kuwait</b:URL>
     <b:Year>2009</b:Year>
-    <b:RefOrder>55</b:RefOrder>
+    <b:RefOrder>57</b:RefOrder>
   </b:Source>
   <b:Source>
     <b:Tag>USD18</b:Tag>
@@ -40738,7 +40906,7 @@
     <b:Title>Fact Sheet: Internal Corrosion</b:Title>
     <b:URL>https://primis.phmsa.dot.gov/comm/FactSheets/FSInternalCorrosion.htm</b:URL>
     <b:Year>2018</b:Year>
-    <b:RefOrder>17</b:RefOrder>
+    <b:RefOrder>19</b:RefOrder>
   </b:Source>
   <b:Source>
     <b:Tag>Adv22</b:Tag>
@@ -40754,7 +40922,7 @@
     <b:Year>2022</b:Year>
     <b:Month>Apr</b:Month>
     <b:Day>28</b:Day>
-    <b:RefOrder>18</b:RefOrder>
+    <b:RefOrder>20</b:RefOrder>
   </b:Source>
   <b:Source>
     <b:Tag>Nat12</b:Tag>
@@ -40763,7 +40931,7 @@
     <b:Title>National Association of Corrosion Engineers Report</b:Title>
     <b:Year>2012</b:Year>
     <b:JournalName>NACE</b:JournalName>
-    <b:RefOrder>19</b:RefOrder>
+    <b:RefOrder>21</b:RefOrder>
   </b:Source>
   <b:Source>
     <b:Tag>LPS21</b:Tag>
@@ -40777,7 +40945,7 @@
       </b:Author>
     </b:Author>
     <b:URL>https://www.linedpipesystems.com/lps-vs-robot/</b:URL>
-    <b:RefOrder>15</b:RefOrder>
+    <b:RefOrder>17</b:RefOrder>
   </b:Source>
   <b:Source>
     <b:Tag>Lin23</b:Tag>
@@ -40791,7 +40959,7 @@
     <b:Title>Flexsleeve</b:Title>
     <b:URL>https://www.linedpipesystems.com/lps-vs-robot/</b:URL>
     <b:Year>2023</b:Year>
-    <b:RefOrder>26</b:RefOrder>
+    <b:RefOrder>28</b:RefOrder>
   </b:Source>
   <b:Source>
     <b:Tag>ASI23</b:Tag>
@@ -40805,7 +40973,7 @@
     <b:Title>Sidgman Welded Flange</b:Title>
     <b:URL>https://www.asicorp.cl/en/sidgman-welded-flange/#diseno</b:URL>
     <b:Year>2023</b:Year>
-    <b:RefOrder>27</b:RefOrder>
+    <b:RefOrder>29</b:RefOrder>
   </b:Source>
   <b:Source>
     <b:Tag>CRT</b:Tag>
@@ -40818,7 +40986,7 @@
     </b:Author>
     <b:Title>INTERNALLY COATED FIELD JOINTS ON WELDED STEEL PIPELINES. </b:Title>
     <b:URL>https://www.iecengenharia.com.br/wp-content/uploads/2017/11/bt_img/crts---completo.pdf</b:URL>
-    <b:RefOrder>20</b:RefOrder>
+    <b:RefOrder>22</b:RefOrder>
   </b:Source>
   <b:Source>
     <b:Tag>TYH23</b:Tag>
@@ -40832,7 +41000,7 @@
     <b:Title>Internal Field Joint Coating Robot</b:Title>
     <b:URL>https://www.tyhoogroup.com/index.php/default/category/25.html</b:URL>
     <b:Year>2023</b:Year>
-    <b:RefOrder>21</b:RefOrder>
+    <b:RefOrder>23</b:RefOrder>
   </b:Source>
   <b:Source>
     <b:Tag>Who</b:Tag>
@@ -40840,7 +41008,7 @@
     <b:Guid>{0B05B520-4CE8-7B4A-A4C7-0CA442D8D508}</b:Guid>
     <b:Title>Wholesale Electricity Price Projections for Chile</b:Title>
     <b:URL>https://aim.afry.com/download/18.4fa6f584172a25f5dcf63897/1594029136600/AIMRFlyer_Chile20_v100.pdf</b:URL>
-    <b:RefOrder>39</b:RefOrder>
+    <b:RefOrder>41</b:RefOrder>
   </b:Source>
   <b:Source>
     <b:Tag>Edu25</b:Tag>
@@ -40855,7 +41023,7 @@
     <b:URL>https://www.engie.cl/wp-content/uploads/2024/10/Press-Release-EECL-4Q24-English-vf.pdf</b:URL>
     <b:Year>2025</b:Year>
     <b:Month>January</b:Month>
-    <b:RefOrder>40</b:RefOrder>
+    <b:RefOrder>42</b:RefOrder>
   </b:Source>
   <b:Source>
     <b:Tag>Meg24</b:Tag>
@@ -40869,7 +41037,7 @@
     <b:Title>Energy Laws and Regulations 2025 – Chile</b:Title>
     <b:URL>https://www.globallegalinsights.com/practice-areas/energy-laws-and-regulations/chile/</b:URL>
     <b:Year>2024</b:Year>
-    <b:RefOrder>41</b:RefOrder>
+    <b:RefOrder>43</b:RefOrder>
   </b:Source>
   <b:Source>
     <b:Tag>Sta</b:Tag>
@@ -40882,7 +41050,7 @@
     </b:Author>
     <b:Title>Price of electricity for industries in Chile from February 2022 to July 2024</b:Title>
     <b:URL>https://www.statista.com/statistics/1373368/monthly-industrial-electricity-price-chile/</b:URL>
-    <b:RefOrder>42</b:RefOrder>
+    <b:RefOrder>44</b:RefOrder>
   </b:Source>
   <b:Source>
     <b:Tag>And24</b:Tag>
@@ -40904,7 +41072,7 @@
     <b:Year>2024</b:Year>
     <b:Month>Jun</b:Month>
     <b:Day>15</b:Day>
-    <b:RefOrder>44</b:RefOrder>
+    <b:RefOrder>46</b:RefOrder>
   </b:Source>
   <b:Source>
     <b:Tag>Gwe24</b:Tag>
@@ -40925,7 +41093,7 @@
     <b:Year>2024</b:Year>
     <b:Month>11</b:Month>
     <b:Day>6</b:Day>
-    <b:RefOrder>45</b:RefOrder>
+    <b:RefOrder>47</b:RefOrder>
   </b:Source>
   <b:Source>
     <b:Tag>Ric24</b:Tag>
@@ -40946,7 +41114,7 @@
     <b:Year>2024</b:Year>
     <b:Month>November</b:Month>
     <b:Day>11</b:Day>
-    <b:RefOrder>46</b:RefOrder>
+    <b:RefOrder>48</b:RefOrder>
   </b:Source>
   <b:Source>
     <b:Tag>Sys22</b:Tag>
@@ -40962,7 +41130,7 @@
     <b:Year>2022</b:Year>
     <b:Month>Sept</b:Month>
     <b:Day>28</b:Day>
-    <b:RefOrder>47</b:RefOrder>
+    <b:RefOrder>49</b:RefOrder>
   </b:Source>
   <b:Source>
     <b:Tag>Glo24</b:Tag>
@@ -40977,7 +41145,7 @@
     <b:URL>https://www.globalpetrolprices.com/Chile/electricity_prices/</b:URL>
     <b:Year>2024</b:Year>
     <b:Month>December</b:Month>
-    <b:RefOrder>43</b:RefOrder>
+    <b:RefOrder>45</b:RefOrder>
   </b:Source>
   <b:Source>
     <b:Tag>Fas24</b:Tag>
@@ -40992,7 +41160,7 @@
     <b:URL>https://www.fastmarkets.com/uploads/2024/09/fm-mb-steel-forecast.pdf</b:URL>
     <b:Year>2024</b:Year>
     <b:Month>September</b:Month>
-    <b:RefOrder>4</b:RefOrder>
+    <b:RefOrder>6</b:RefOrder>
   </b:Source>
   <b:Source>
     <b:Tag>Tub</b:Tag>
@@ -41000,7 +41168,7 @@
     <b:Guid>{BE4303F4-4BFE-104F-B154-1F55296F4B0A}</b:Guid>
     <b:Title>Tubos India</b:Title>
     <b:URL>https://www.tubos.in/iso-3183-l450-api5l-x65-psl1-psl2-pipe-manufacturer.html</b:URL>
-    <b:RefOrder>3</b:RefOrder>
+    <b:RefOrder>5</b:RefOrder>
   </b:Source>
   <b:Source>
     <b:Tag>SIN22</b:Tag>
@@ -41019,7 +41187,7 @@
     <b:Title>Freight Shipping from China to Chile</b:Title>
     <b:URL>https://es.sino-shipping.com/freight-china-chile/</b:URL>
     <b:Year>2022</b:Year>
-    <b:RefOrder>56</b:RefOrder>
+    <b:RefOrder>58</b:RefOrder>
   </b:Source>
   <b:Source>
     <b:Tag>Shi</b:Tag>
@@ -41027,7 +41195,7 @@
     <b:Guid>{83190508-5D2A-544F-919B-3CA8CE568D37}</b:Guid>
     <b:Title>Shipping to Valparaiso</b:Title>
     <b:URL>https://www.icontainers.com/ship-container/valparaiso/</b:URL>
-    <b:RefOrder>57</b:RefOrder>
+    <b:RefOrder>59</b:RefOrder>
   </b:Source>
   <b:Source>
     <b:Tag>Fbe</b:Tag>
@@ -41035,7 +41203,7 @@
     <b:Guid>{7697D753-1002-F847-8947-D87B8E9FDC9D}</b:Guid>
     <b:Title>Fbe Coating Price</b:Title>
     <b:URL>https://www.made-in-china.com/products-search/hot-china-products/Fbe_Coating_Price.html</b:URL>
-    <b:RefOrder>6</b:RefOrder>
+    <b:RefOrder>8</b:RefOrder>
   </b:Source>
   <b:Source>
     <b:Tag>INT</b:Tag>
@@ -41043,7 +41211,7 @@
     <b:Guid>{F0FC22E8-9138-684A-A108-EABFF1CD810A}</b:Guid>
     <b:Title>INTERNAL PIPELINE COATING</b:Title>
     <b:URL>https://relisleeve.com/products/internal-pipe-line-coating/</b:URL>
-    <b:RefOrder>7</b:RefOrder>
+    <b:RefOrder>9</b:RefOrder>
   </b:Source>
   <b:Source>
     <b:Tag>JCo</b:Tag>
@@ -41056,7 +41224,7 @@
     </b:Author>
     <b:Title>DEVELOPMENT OF A COST EFFECTIVE POWDER COATED MULTI-COMPONENT COATING FOR UNDERGROUND PIPELINES</b:Title>
     <b:URL>https://docs2.cer-rec.gc.ca/ll-eng/llisapi.dll/fetch/2000/90464/90552/384192/620327/624798/861762/B109-25_-_Northern_Gateway_Pipelines_Limited_Partnership_-_Attachment_1_JRP_IR_12.3_-_A3A0W2.pdf?nodeid=862007&amp;vernum=-2</b:URL>
-    <b:RefOrder>8</b:RefOrder>
+    <b:RefOrder>10</b:RefOrder>
   </b:Source>
   <b:Source>
     <b:Tag>LaV</b:Tag>
@@ -41069,7 +41237,7 @@
     </b:Author>
     <b:Title>DECKHAND® Pipe Handler</b:Title>
     <b:URL>https://lavalleyindustries.com/products/deckhand-for-pipe-handling/</b:URL>
-    <b:RefOrder>58</b:RefOrder>
+    <b:RefOrder>60</b:RefOrder>
   </b:Source>
   <b:Source>
     <b:Tag>Ign25</b:Tag>
@@ -41084,7 +41252,7 @@
     <b:Year>2025</b:Year>
     <b:Month>March</b:Month>
     <b:Day>1</b:Day>
-    <b:RefOrder>59</b:RefOrder>
+    <b:RefOrder>61</b:RefOrder>
   </b:Source>
   <b:Source>
     <b:Tag>Den13</b:Tag>
@@ -41127,7 +41295,7 @@
     <b:Title>Inhibitor Dosage Rates and Corrosion - A CFD Model Investigating Inhibitor Over-Dosing and Increased Corrosion Rates in Subsea Pipelines</b:Title>
     <b:URL>https://onepetro.org/OTCBRASIL/proceedings-abstract/13OTCB/All-13OTCB/OTC-24438-MS/41031</b:URL>
     <b:Year>2013</b:Year>
-    <b:RefOrder>60</b:RefOrder>
+    <b:RefOrder>62</b:RefOrder>
   </b:Source>
   <b:Source>
     <b:Tag>Fac22</b:Tag>
@@ -41147,7 +41315,7 @@
     <b:Title>Corrosion Control of Metal Alloy Using Inhibitor Synergy: Phospate – Carbohydrazide</b:Title>
     <b:URL>file:///Users/igna/Downloads/808-Article%20Text-2487-1-10-20221124.pdf</b:URL>
     <b:Year>2022</b:Year>
-    <b:RefOrder>61</b:RefOrder>
+    <b:RefOrder>63</b:RefOrder>
   </b:Source>
   <b:Source>
     <b:Tag>Fac221</b:Tag>
@@ -41167,7 +41335,7 @@
     <b:Title>Corrosion Control of Metal Alloy Using Inhibitor Synergy: Phospate – Carbohydrazide</b:Title>
     <b:URL>https://nstproceeding.com/index.php/nuscientech/article/download/808/767</b:URL>
     <b:Year>2022</b:Year>
-    <b:RefOrder>33</b:RefOrder>
+    <b:RefOrder>35</b:RefOrder>
   </b:Source>
   <b:Source>
     <b:Tag>Lee23</b:Tag>
@@ -41189,7 +41357,7 @@
     <b:Year>2023</b:Year>
     <b:Month>Sep</b:Month>
     <b:Day>8</b:Day>
-    <b:RefOrder>34</b:RefOrder>
+    <b:RefOrder>36</b:RefOrder>
   </b:Source>
   <b:Source>
     <b:Tag>HoW11</b:Tag>
@@ -41207,7 +41375,7 @@
     </b:Author>
     <b:URL>https://utpedia.utp.edu.my/id/eprint/333/1/Sir_Ho_Wee_Lee.pdf</b:URL>
     <b:Year>2011</b:Year>
-    <b:RefOrder>35</b:RefOrder>
+    <b:RefOrder>37</b:RefOrder>
   </b:Source>
   <b:Source>
     <b:Tag>Wat18</b:Tag>
@@ -41221,7 +41389,7 @@
     <b:Title>Optimization of Phosphorus-Based Corrosion Control Chemicals Using a Comprehensive Perspective of Water Quality</b:Title>
     <b:URL>https://www.bu.edu/rccp/files/2018/12/Supplement_4_Corrosion_Study.pdf</b:URL>
     <b:Year>2018</b:Year>
-    <b:RefOrder>36</b:RefOrder>
+    <b:RefOrder>38</b:RefOrder>
   </b:Source>
   <b:Source>
     <b:Tag>Lit13</b:Tag>
@@ -41241,7 +41409,7 @@
     <b:Year>2013</b:Year>
     <b:Month>Nov</b:Month>
     <b:Day>1</b:Day>
-    <b:RefOrder>30</b:RefOrder>
+    <b:RefOrder>32</b:RefOrder>
   </b:Source>
   <b:Source>
     <b:Tag>Jen24</b:Tag>
@@ -41261,7 +41429,7 @@
     <b:URL>https://www.gz-supplies.com/news/how-does-corrosion-inhibitor-work/</b:URL>
     <b:Year>2024</b:Year>
     <b:Month>Aug</b:Month>
-    <b:RefOrder>29</b:RefOrder>
+    <b:RefOrder>31</b:RefOrder>
   </b:Source>
   <b:Source>
     <b:Tag>Ter04</b:Tag>
@@ -41282,7 +41450,7 @@
     <b:URL>https://onepetro.org/NACECORR/proceedings-abstract/CORR04/All-CORR04/NACE-04083/115442</b:URL>
     <b:Year>2004</b:Year>
     <b:Month>March</b:Month>
-    <b:RefOrder>37</b:RefOrder>
+    <b:RefOrder>39</b:RefOrder>
   </b:Source>
   <b:Source>
     <b:Tag>Con22</b:Tag>
@@ -41301,7 +41469,7 @@
         </b:NameList>
       </b:Interviewee>
     </b:Author>
-    <b:RefOrder>38</b:RefOrder>
+    <b:RefOrder>40</b:RefOrder>
   </b:Source>
   <b:Source>
     <b:Tag>Tem88</b:Tag>
@@ -41321,7 +41489,7 @@
         </b:NameList>
       </b:Author>
     </b:Author>
-    <b:RefOrder>31</b:RefOrder>
+    <b:RefOrder>33</b:RefOrder>
   </b:Source>
   <b:Source>
     <b:Tag>AME20</b:Tag>
@@ -41341,7 +41509,7 @@
     <b:Title>Water Pipes Corrosion Inhibitors for Q235 Steel in Hydrochloric Acid Medium Using Spiropyrazoles Derivatives</b:Title>
     <b:URL>https://www.mdpi.com/2079-6412/10/2/167</b:URL>
     <b:Year>2020</b:Year>
-    <b:RefOrder>32</b:RefOrder>
+    <b:RefOrder>34</b:RefOrder>
   </b:Source>
   <b:Source>
     <b:Tag>Con221</b:Tag>
@@ -41359,7 +41527,7 @@
         </b:NameList>
       </b:Interviewee>
     </b:Author>
-    <b:RefOrder>5</b:RefOrder>
+    <b:RefOrder>7</b:RefOrder>
   </b:Source>
   <b:Source>
     <b:Tag>Con24</b:Tag>
@@ -41377,7 +41545,7 @@
     <b:Title>Internal Girth Weld Coating · Firm Proposal</b:Title>
     <b:Year>2024</b:Year>
     <b:Month>Sept</b:Month>
-    <b:RefOrder>22</b:RefOrder>
+    <b:RefOrder>24</b:RefOrder>
   </b:Source>
   <b:Source>
     <b:Tag>CRT1</b:Tag>
@@ -41390,7 +41558,7 @@
         <b:Corporate>CRTS Inc</b:Corporate>
       </b:Author>
     </b:Author>
-    <b:RefOrder>9</b:RefOrder>
+    <b:RefOrder>11</b:RefOrder>
   </b:Source>
   <b:Source>
     <b:Tag>AEG16</b:Tag>
@@ -41404,7 +41572,7 @@
     <b:Title>ROBOTIC CORROSION PREVENTION</b:Title>
     <b:URL>https://www.iecengenharia.com.br/wp-content/uploads/2018/01/Data-Sheet_RoboticCorrosionPrevention.pdf</b:URL>
     <b:Year>2016</b:Year>
-    <b:RefOrder>10</b:RefOrder>
+    <b:RefOrder>12</b:RefOrder>
   </b:Source>
   <b:Source>
     <b:Tag>Lin22</b:Tag>
@@ -41419,7 +41587,7 @@
     <b:URL>https://www.linedpipesystems.com/what-are-field-joint-coating-considerations/</b:URL>
     <b:Year>2022</b:Year>
     <b:Month>Nov</b:Month>
-    <b:RefOrder>11</b:RefOrder>
+    <b:RefOrder>13</b:RefOrder>
   </b:Source>
   <b:Source>
     <b:Tag>Coa20</b:Tag>
@@ -41434,7 +41602,7 @@
     <b:URL>https://www.materialsperformance.com/articles/coating-linings/2018/08/field-joint-coatings</b:URL>
     <b:Year>2020</b:Year>
     <b:Month>Apr</b:Month>
-    <b:RefOrder>12</b:RefOrder>
+    <b:RefOrder>14</b:RefOrder>
   </b:Source>
   <b:Source>
     <b:Tag>Gas09</b:Tag>
@@ -41449,7 +41617,7 @@
     <b:URL>https://www.linedpipesystems.com/what-are-field-joint-coating-considerations/</b:URL>
     <b:Year>2009</b:Year>
     <b:Month>May</b:Month>
-    <b:RefOrder>16</b:RefOrder>
+    <b:RefOrder>18</b:RefOrder>
   </b:Source>
   <b:Source>
     <b:Tag>Com24</b:Tag>
@@ -41458,7 +41626,7 @@
     <b:Title>Common Challenges with Field-Applied Liquid Epoxy Pipeline Coatings</b:Title>
     <b:URL>https://pgjonline.com/magazine/2024/march-2024-vol-251-no-3/features/common-challenges-with-field-applied-liquid-epoxy-pipeline-coatings</b:URL>
     <b:Year>2024</b:Year>
-    <b:RefOrder>13</b:RefOrder>
+    <b:RefOrder>15</b:RefOrder>
   </b:Source>
   <b:Source>
     <b:Tag>Eri20</b:Tag>
@@ -41479,7 +41647,7 @@
     <b:URL>https://www.materialsperformance.com/articles/cathodic-protection/2018/04/challenges-of-installing-a-new-pipeline</b:URL>
     <b:Year>2020</b:Year>
     <b:Month>April</b:Month>
-    <b:RefOrder>14</b:RefOrder>
+    <b:RefOrder>16</b:RefOrder>
   </b:Source>
   <b:Source>
     <b:Tag>Zah20</b:Tag>
@@ -41500,7 +41668,7 @@
         </b:NameList>
       </b:Author>
     </b:Author>
-    <b:RefOrder>24</b:RefOrder>
+    <b:RefOrder>26</b:RefOrder>
   </b:Source>
   <b:Source>
     <b:Tag>RZa02</b:Tag>
@@ -41520,7 +41688,7 @@
     <b:URL>https://www.researchgate.net/publication/279709947_Internal_coating_total_gas_transport_cost_reduction_study</b:URL>
     <b:Year>2002</b:Year>
     <b:Month>October</b:Month>
-    <b:RefOrder>25</b:RefOrder>
+    <b:RefOrder>27</b:RefOrder>
   </b:Source>
   <b:Source>
     <b:Tag>Gle12</b:Tag>
@@ -41539,7 +41707,7 @@
     <b:Title>KEY FACTORS FOR THE ESTIMATION OF CROSS-COUNTRY PIPELINES FAILURE RATES</b:Title>
     <b:URL>https://www.icheme.org/media/9042/xxiii-paper-40.pdf</b:URL>
     <b:Year>2012</b:Year>
-    <b:RefOrder>23</b:RefOrder>
+    <b:RefOrder>25</b:RefOrder>
   </b:Source>
   <b:Source>
     <b:Tag>IMe24</b:Tag>
@@ -41560,7 +41728,7 @@
     <b:Year>2024</b:Year>
     <b:Month>10</b:Month>
     <b:Day>9</b:Day>
-    <b:RefOrder>28</b:RefOrder>
+    <b:RefOrder>30</b:RefOrder>
   </b:Source>
   <b:Source>
     <b:Tag>Inv21</b:Tag>
@@ -41575,13 +41743,47 @@
     <b:URL>https://investchile.gob.cl/wp-content/uploads/2021/04/03ebook-energia-eng-.pdf</b:URL>
     <b:Year>2021</b:Year>
     <b:Month>April</b:Month>
-    <b:RefOrder>48</b:RefOrder>
+    <b:RefOrder>50</b:RefOrder>
+  </b:Source>
+  <b:Source xmlns:b="http://schemas.openxmlformats.org/officeDocument/2006/bibliography">
+    <b:Tag>IMe25</b:Tag>
+    <b:SourceType>DocumentFromInternetSite</b:SourceType>
+    <b:Guid>{02FFBACD-CDE0-014A-A1E9-75067EA2B61E}</b:Guid>
+    <b:Author>
+      <b:Author>
+        <b:NameList>
+          <b:Person>
+            <b:Last>I.Mella</b:Last>
+          </b:Person>
+        </b:NameList>
+      </b:Author>
+    </b:Author>
+    <b:Title>Bare-vs-Coated-Water-Pipelines</b:Title>
+    <b:URL>https://github.com/ignaciomella/Bare-vs-Coated-Water-Pipelines/tree/main</b:URL>
+    <b:Year>2025</b:Year>
+    <b:Month>March</b:Month>
+    <b:Day>1</b:Day>
+    <b:RefOrder>1</b:RefOrder>
+  </b:Source>
+  <b:Source>
+    <b:Tag>Che24</b:Tag>
+    <b:SourceType>DocumentFromInternetSite</b:SourceType>
+    <b:Guid>{E0B92FFC-E6D2-6A4A-88D9-FBE214FE1630}</b:Guid>
+    <b:Author>
+      <b:Author>
+        <b:Corporate>Chemical Engineering Education</b:Corporate>
+      </b:Author>
+    </b:Author>
+    <b:Title>Calculate the Darcy friction factor (f) from the Colebrook equation By Newotn Raphson Method</b:Title>
+    <b:URL>https://www.youtube.com/watch?v=Y7DOzKcFG7c</b:URL>
+    <b:Year>2024</b:Year>
+    <b:RefOrder>2</b:RefOrder>
   </b:Source>
 </b:Sources>
 </file>
 
 <file path=customXml/itemProps1.xml><?xml version="1.0" encoding="utf-8"?>
-<ds:datastoreItem xmlns:ds="http://schemas.openxmlformats.org/officeDocument/2006/customXml" ds:itemID="{7F3A2A76-BB5A-BE46-A8A2-8B37812FE5F5}">
+<ds:datastoreItem xmlns:ds="http://schemas.openxmlformats.org/officeDocument/2006/customXml" ds:itemID="{3356C09B-ECBB-F544-8BB2-C9736EA5A555}">
   <ds:schemaRefs>
     <ds:schemaRef ds:uri="http://schemas.openxmlformats.org/officeDocument/2006/bibliography"/>
   </ds:schemaRefs>

</xml_diff>

<commit_message>
Added DOI via Zenodo
</commit_message>
<xml_diff>
--- a/Bare-vs-Coated-Water-Pipelines.docx
+++ b/Bare-vs-Coated-Water-Pipelines.docx
@@ -26,10 +26,11 @@
       <w:pPr>
         <w:pStyle w:val="Title"/>
         <w:framePr w:wrap="notBeside"/>
-        <w:spacing w:before="240"/>
+        <w:spacing w:before="0"/>
         <w:rPr>
           <w:sz w:val="24"/>
           <w:szCs w:val="24"/>
+          <w:lang w:val="en-CL"/>
         </w:rPr>
       </w:pPr>
       <w:r>
@@ -41,6 +42,71 @@
       <w:r>
         <w:t xml:space="preserve"> in Water Pipeline Systems</w:t>
       </w:r>
+      <w:r>
+        <w:br/>
+      </w:r>
+      <w:hyperlink r:id="rId8" w:history="1">
+        <w:r>
+          <w:rPr>
+            <w:rStyle w:val="Hyperlink"/>
+            <w:b w:val="0"/>
+            <w:bCs/>
+            <w:noProof/>
+            <w:u w:val="none"/>
+          </w:rPr>
+          <w:drawing>
+            <wp:inline distT="0" distB="0" distL="0" distR="0" wp14:anchorId="0F72463A" wp14:editId="1702EBA3">
+              <wp:extent cx="1080000" cy="113039"/>
+              <wp:effectExtent l="0" t="0" r="0" b="1270"/>
+              <wp:docPr id="2" name="Picture 2"/>
+              <wp:cNvGraphicFramePr>
+                <a:graphicFrameLocks xmlns:a="http://schemas.openxmlformats.org/drawingml/2006/main" noChangeAspect="1"/>
+              </wp:cNvGraphicFramePr>
+              <a:graphic xmlns:a="http://schemas.openxmlformats.org/drawingml/2006/main">
+                <a:graphicData uri="http://schemas.openxmlformats.org/drawingml/2006/picture">
+                  <pic:pic xmlns:pic="http://schemas.openxmlformats.org/drawingml/2006/picture">
+                    <pic:nvPicPr>
+                      <pic:cNvPr id="0" name="Picture 2"/>
+                      <pic:cNvPicPr>
+                        <a:picLocks/>
+                      </pic:cNvPicPr>
+                    </pic:nvPicPr>
+                    <pic:blipFill>
+                      <a:blip r:embed="rId9">
+                        <a:extLst>
+                          <a:ext uri="{28A0092B-C50C-407E-A947-70E740481C1C}">
+                            <a14:useLocalDpi xmlns:a14="http://schemas.microsoft.com/office/drawing/2010/main" val="0"/>
+                          </a:ext>
+                          <a:ext uri="{96DAC541-7B7A-43D3-8B79-37D633B846F1}">
+                            <asvg:svgBlip xmlns:asvg="http://schemas.microsoft.com/office/drawing/2016/SVG/main" r:link="rId10"/>
+                          </a:ext>
+                        </a:extLst>
+                      </a:blip>
+                      <a:srcRect/>
+                      <a:stretch>
+                        <a:fillRect/>
+                      </a:stretch>
+                    </pic:blipFill>
+                    <pic:spPr bwMode="auto">
+                      <a:xfrm>
+                        <a:off x="0" y="0"/>
+                        <a:ext cx="1080000" cy="113039"/>
+                      </a:xfrm>
+                      <a:prstGeom prst="rect">
+                        <a:avLst/>
+                      </a:prstGeom>
+                      <a:noFill/>
+                      <a:ln>
+                        <a:noFill/>
+                      </a:ln>
+                    </pic:spPr>
+                  </pic:pic>
+                </a:graphicData>
+              </a:graphic>
+            </wp:inline>
+          </w:drawing>
+        </w:r>
+      </w:hyperlink>
     </w:p>
     <w:p>
       <w:pPr>
@@ -61,6 +127,9 @@
           <w:rStyle w:val="FootnoteReference"/>
         </w:rPr>
         <w:footnoteReference w:id="2"/>
+      </w:r>
+      <w:r>
+        <w:t xml:space="preserve"> </w:t>
       </w:r>
     </w:p>
     <w:p>
@@ -1472,7 +1541,7 @@
       <w:r>
         <w:t xml:space="preserve">All computational models and datasets are </w:t>
       </w:r>
-      <w:hyperlink r:id="rId8" w:history="1">
+      <w:hyperlink r:id="rId11" w:history="1">
         <w:r>
           <w:rPr>
             <w:rStyle w:val="Hyperlink"/>
@@ -1546,19 +1615,7 @@
         <w:t>ε/D</w:t>
       </w:r>
       <w:r>
-        <w:t xml:space="preserve"> roughness coefficients ranging from 0.015</w:t>
-      </w:r>
-      <w:r>
-        <w:t xml:space="preserve"> </w:t>
-      </w:r>
-      <w:r>
-        <w:t>mm for epoxy-lined surfaces to 2.5</w:t>
-      </w:r>
-      <w:r>
-        <w:t xml:space="preserve"> </w:t>
-      </w:r>
-      <w:r>
-        <w:t>mm for corroding steel.</w:t>
+        <w:t xml:space="preserve"> roughness coefficients ranging from 0.015 mm for epoxy-lined surfaces to 2.5 mm for corroding steel.</w:t>
       </w:r>
     </w:p>
     <w:p>
@@ -1748,7 +1805,7 @@
                                 <wp:inline distT="0" distB="0" distL="0" distR="0" wp14:anchorId="7C1FFE23" wp14:editId="7A4884F7">
                                   <wp:extent cx="3156937" cy="1023401"/>
                                   <wp:effectExtent l="0" t="0" r="0" b="5715"/>
-                                  <wp:docPr id="865607344" name="Graphic 1"/>
+                                  <wp:docPr id="477491827" name="Graphic 1"/>
                                   <wp:cNvGraphicFramePr>
                                     <a:graphicFrameLocks xmlns:a="http://schemas.openxmlformats.org/drawingml/2006/main" noChangeAspect="1"/>
                                   </wp:cNvGraphicFramePr>
@@ -1760,10 +1817,10 @@
                                           <pic:cNvPicPr/>
                                         </pic:nvPicPr>
                                         <pic:blipFill rotWithShape="1">
-                                          <a:blip r:embed="rId9">
+                                          <a:blip r:embed="rId12">
                                             <a:extLst>
                                               <a:ext uri="{96DAC541-7B7A-43D3-8B79-37D633B846F1}">
-                                                <asvg:svgBlip xmlns:asvg="http://schemas.microsoft.com/office/drawing/2016/SVG/main" r:embed="rId10"/>
+                                                <asvg:svgBlip xmlns:asvg="http://schemas.microsoft.com/office/drawing/2016/SVG/main" r:embed="rId13"/>
                                               </a:ext>
                                             </a:extLst>
                                           </a:blip>
@@ -1860,7 +1917,7 @@
                           <wp:inline distT="0" distB="0" distL="0" distR="0" wp14:anchorId="7C1FFE23" wp14:editId="7A4884F7">
                             <wp:extent cx="3156937" cy="1023401"/>
                             <wp:effectExtent l="0" t="0" r="0" b="5715"/>
-                            <wp:docPr id="865607344" name="Graphic 1"/>
+                            <wp:docPr id="477491827" name="Graphic 1"/>
                             <wp:cNvGraphicFramePr>
                               <a:graphicFrameLocks xmlns:a="http://schemas.openxmlformats.org/drawingml/2006/main" noChangeAspect="1"/>
                             </wp:cNvGraphicFramePr>
@@ -1872,10 +1929,10 @@
                                     <pic:cNvPicPr/>
                                   </pic:nvPicPr>
                                   <pic:blipFill rotWithShape="1">
-                                    <a:blip r:embed="rId9">
+                                    <a:blip r:embed="rId12">
                                       <a:extLst>
                                         <a:ext uri="{96DAC541-7B7A-43D3-8B79-37D633B846F1}">
-                                          <asvg:svgBlip xmlns:asvg="http://schemas.microsoft.com/office/drawing/2016/SVG/main" r:embed="rId10"/>
+                                          <asvg:svgBlip xmlns:asvg="http://schemas.microsoft.com/office/drawing/2016/SVG/main" r:embed="rId13"/>
                                         </a:ext>
                                       </a:extLst>
                                     </a:blip>
@@ -1928,7 +1985,13 @@
         <w:fldChar w:fldCharType="begin"/>
       </w:r>
       <w:r>
-        <w:instrText xml:space="preserve"> LINK Excel.Sheet.12 "/Users/igna/Dropbox/Victaulic/FBE_vs_Bare/GitHub/Bare-vs-Coated-Water-Pipelines.xlsx" "Parameters!hrc_price_usd_t" \a \t </w:instrText>
+        <w:instrText xml:space="preserve"> LINK </w:instrText>
+      </w:r>
+      <w:r>
+        <w:instrText xml:space="preserve">Excel.Sheet.12 /Users/igna/Dropbox/Victaulic/FBE_vs_Bare/GitHub/Bare-vs-Coated-Water-Pipelines.xlsx Parameters!hrc_price_usd_t </w:instrText>
+      </w:r>
+      <w:r>
+        <w:instrText xml:space="preserve">\a \t </w:instrText>
       </w:r>
       <w:r>
         <w:fldChar w:fldCharType="separate"/>
@@ -1946,7 +2009,13 @@
         <w:fldChar w:fldCharType="begin"/>
       </w:r>
       <w:r>
-        <w:instrText xml:space="preserve"> LINK Excel.Sheet.12 "/Users/igna/Dropbox/Victaulic/FBE_vs_Bare/GitHub/Bare-vs-Coated-Water-Pipelines.xlsx" "Parameters!hrc_price_usd_t" \a \t </w:instrText>
+        <w:instrText xml:space="preserve"> LINK </w:instrText>
+      </w:r>
+      <w:r>
+        <w:instrText xml:space="preserve">Excel.Sheet.12 /Users/igna/Dropbox/Victaulic/FBE_vs_Bare/GitHub/Bare-vs-Coated-Water-Pipelines.xlsx Parameters!hrc_price_usd_t </w:instrText>
+      </w:r>
+      <w:r>
+        <w:instrText xml:space="preserve">\a \t </w:instrText>
       </w:r>
       <w:r>
         <w:fldChar w:fldCharType="separate"/>
@@ -1967,7 +2036,13 @@
         <w:fldChar w:fldCharType="begin"/>
       </w:r>
       <w:r>
-        <w:instrText xml:space="preserve"> LINK Excel.Sheet.12 "/Users/igna/Dropbox/Victaulic/FBE_vs_Bare/GitHub/Bare-vs-Coated-Water-Pipelines.xlsx" "Steel!freight_cost_t" \a \t </w:instrText>
+        <w:instrText xml:space="preserve"> LINK </w:instrText>
+      </w:r>
+      <w:r>
+        <w:instrText xml:space="preserve">Excel.Sheet.12 /Users/igna/Dropbox/Victaulic/FBE_vs_Bare/GitHub/Bare-vs-Coated-Water-Pipelines.xlsx Steel!freight_cost_t </w:instrText>
+      </w:r>
+      <w:r>
+        <w:instrText xml:space="preserve">\a \t </w:instrText>
       </w:r>
       <w:r>
         <w:fldChar w:fldCharType="separate"/>
@@ -2253,7 +2328,13 @@
         <w:fldChar w:fldCharType="begin"/>
       </w:r>
       <w:r>
-        <w:instrText xml:space="preserve"> LINK Excel.Sheet.12 /Users/igna/Dropbox/Victaulic/FBE_vs_Bare/GitHub/Bare-vs-Coated-Water-Pipelines.xlsx Parameters!outside_diameter \a \t </w:instrText>
+        <w:instrText xml:space="preserve"> LINK </w:instrText>
+      </w:r>
+      <w:r>
+        <w:instrText xml:space="preserve">Excel.Sheet.12 /Users/igna/Dropbox/Victaulic/FBE_vs_Bare/GitHub/Bare-vs-Coated-Water-Pipelines.xlsx Parameters!outside_diameter </w:instrText>
+      </w:r>
+      <w:r>
+        <w:instrText xml:space="preserve">\a \t </w:instrText>
       </w:r>
       <w:r>
         <w:fldChar w:fldCharType="separate"/>
@@ -2265,13 +2346,7 @@
         <w:fldChar w:fldCharType="end"/>
       </w:r>
       <w:r>
-        <w:t xml:space="preserve"> m</w:t>
-      </w:r>
-      <w:r>
-        <w:t xml:space="preserve"> </w:t>
-      </w:r>
-      <w:r>
-        <w:t xml:space="preserve">(external diameter), </w:t>
+        <w:t xml:space="preserve"> m (external diameter), </w:t>
       </w:r>
       <w:r>
         <w:rPr>
@@ -2287,7 +2362,13 @@
         <w:fldChar w:fldCharType="begin"/>
       </w:r>
       <w:r>
-        <w:instrText xml:space="preserve"> LINK Excel.Sheet.12 /Users/igna/Dropbox/Victaulic/FBE_vs_Bare/GitHub/Bare-vs-Coated-Water-Pipelines.xlsx Parameters!bare_wall__yr_1_mm \a \t </w:instrText>
+        <w:instrText xml:space="preserve"> LINK </w:instrText>
+      </w:r>
+      <w:r>
+        <w:instrText xml:space="preserve">Excel.Sheet.12 /Users/igna/Dropbox/Victaulic/FBE_vs_Bare/GitHub/Bare-vs-Coated-Water-Pipelines.xlsx Parameters!bare_wall__yr_1_mm </w:instrText>
+      </w:r>
+      <w:r>
+        <w:instrText xml:space="preserve">\a \t </w:instrText>
       </w:r>
       <w:r>
         <w:fldChar w:fldCharType="separate"/>
@@ -2299,13 +2380,7 @@
         <w:fldChar w:fldCharType="end"/>
       </w:r>
       <w:r>
-        <w:t xml:space="preserve"> mm</w:t>
-      </w:r>
-      <w:r>
-        <w:t xml:space="preserve"> </w:t>
-      </w:r>
-      <w:r>
-        <w:t xml:space="preserve">(bare pipe) or </w:t>
+        <w:t xml:space="preserve"> mm (bare pipe) or </w:t>
       </w:r>
       <w:r>
         <w:fldChar w:fldCharType="begin"/>
@@ -2323,13 +2398,7 @@
         <w:fldChar w:fldCharType="end"/>
       </w:r>
       <w:r>
-        <w:t xml:space="preserve"> mm</w:t>
-      </w:r>
-      <w:r>
-        <w:t xml:space="preserve"> </w:t>
-      </w:r>
-      <w:r>
-        <w:t xml:space="preserve">(coated system), </w:t>
+        <w:t xml:space="preserve"> mm (coated system), </w:t>
       </w:r>
       <w:r>
         <w:rPr>
@@ -2345,7 +2414,13 @@
         <w:fldChar w:fldCharType="begin"/>
       </w:r>
       <w:r>
-        <w:instrText xml:space="preserve"> LINK Word.Document.12 "/Users/igna/Dropbox/Victaulic/FBE_vs_Bare/GitHub/Bare-vs-Coated-Water-Pipelines.docx" "OLE_LINK10" \a \t </w:instrText>
+        <w:instrText xml:space="preserve"> LINK </w:instrText>
+      </w:r>
+      <w:r>
+        <w:instrText xml:space="preserve">Word.Document.12 /Users/igna/Dropbox/Victaulic/FBE_vs_Bare/GitHub/Bare-vs-Coated-Water-Pipelines.docx OLE_LINK10 </w:instrText>
+      </w:r>
+      <w:r>
+        <w:instrText xml:space="preserve">\a \t </w:instrText>
       </w:r>
       <w:r>
         <w:fldChar w:fldCharType="separate"/>
@@ -2357,13 +2432,7 @@
         <w:fldChar w:fldCharType="end"/>
       </w:r>
       <w:r>
-        <w:t xml:space="preserve"> km</w:t>
-      </w:r>
-      <w:r>
-        <w:t xml:space="preserve"> </w:t>
-      </w:r>
-      <w:r>
-        <w:t xml:space="preserve">(pipeline length), and </w:t>
+        <w:t xml:space="preserve"> km (pipeline length), and </w:t>
       </w:r>
       <w:r>
         <w:rPr>
@@ -2379,7 +2448,13 @@
         <w:fldChar w:fldCharType="begin"/>
       </w:r>
       <w:r>
-        <w:instrText xml:space="preserve"> LINK Excel.Sheet.12 /Users/igna/Dropbox/Victaulic/FBE_vs_Bare/GitHub/Bare-vs-Coated-Water-Pipelines.xlsx Parameters!x70_steel_density \a \t </w:instrText>
+        <w:instrText xml:space="preserve"> LINK </w:instrText>
+      </w:r>
+      <w:r>
+        <w:instrText xml:space="preserve">Excel.Sheet.12 /Users/igna/Dropbox/Victaulic/FBE_vs_Bare/GitHub/Bare-vs-Coated-Water-Pipelines.xlsx Parameters!x70_steel_density </w:instrText>
+      </w:r>
+      <w:r>
+        <w:instrText xml:space="preserve">\a \t </w:instrText>
       </w:r>
       <w:r>
         <w:fldChar w:fldCharType="separate"/>
@@ -2398,6 +2473,32 @@
       </w:r>
       <w:r>
         <w:t>Replacing these values in eq (1):</w:t>
+      </w:r>
+    </w:p>
+    <w:p>
+      <w:pPr>
+        <w:pStyle w:val="TableTitle"/>
+      </w:pPr>
+      <w:r>
+        <w:t xml:space="preserve">Table </w:t>
+      </w:r>
+      <w:r>
+        <w:fldChar w:fldCharType="begin"/>
+      </w:r>
+      <w:r>
+        <w:instrText xml:space="preserve"> SEQ Table \* ARABIC </w:instrText>
+      </w:r>
+      <w:r>
+        <w:fldChar w:fldCharType="separate"/>
+      </w:r>
+      <w:r>
+        <w:t>2</w:t>
+      </w:r>
+      <w:r>
+        <w:fldChar w:fldCharType="end"/>
+      </w:r>
+      <w:r>
+        <w:t>. Steel cost for each strategy</w:t>
       </w:r>
     </w:p>
     <w:tbl>
@@ -2595,7 +2696,13 @@
               <w:fldChar w:fldCharType="begin"/>
             </w:r>
             <w:r>
-              <w:instrText xml:space="preserve"> LINK Excel.Sheet.12 /Users/igna/Dropbox/Victaulic/FBE_vs_Bare/GitHub/Bare-vs-Coated-Water-Pipelines.xlsx Steel!Steel_b1 \a \t  \* MERGEFORMAT </w:instrText>
+              <w:instrText xml:space="preserve"> LINK </w:instrText>
+            </w:r>
+            <w:r>
+              <w:instrText xml:space="preserve">Excel.Sheet.12 /Users/igna/Dropbox/Victaulic/FBE_vs_Bare/GitHub/Bare-vs-Coated-Water-Pipelines.xlsx Steel!Steel_b1 </w:instrText>
+            </w:r>
+            <w:r>
+              <w:instrText xml:space="preserve">\a \t  \* MERGEFORMAT </w:instrText>
             </w:r>
             <w:r>
               <w:fldChar w:fldCharType="separate"/>
@@ -2644,7 +2751,13 @@
               <w:fldChar w:fldCharType="begin"/>
             </w:r>
             <w:r>
-              <w:instrText xml:space="preserve"> LINK Excel.Sheet.12 /Users/igna/Dropbox/Victaulic/FBE_vs_Bare/GitHub/Bare-vs-Coated-Water-Pipelines.xlsx Steel!Steel_a2 \a \t  \* MERGEFORMAT </w:instrText>
+              <w:instrText xml:space="preserve"> LINK </w:instrText>
+            </w:r>
+            <w:r>
+              <w:instrText xml:space="preserve">Excel.Sheet.12 /Users/igna/Dropbox/Victaulic/FBE_vs_Bare/GitHub/Bare-vs-Coated-Water-Pipelines.xlsx Steel!Steel_a2 </w:instrText>
+            </w:r>
+            <w:r>
+              <w:instrText xml:space="preserve">\a \t  \* MERGEFORMAT </w:instrText>
             </w:r>
             <w:r>
               <w:fldChar w:fldCharType="separate"/>
@@ -2673,7 +2786,13 @@
               <w:fldChar w:fldCharType="begin"/>
             </w:r>
             <w:r>
-              <w:instrText xml:space="preserve"> LINK Excel.Sheet.12 /Users/igna/Dropbox/Victaulic/FBE_vs_Bare/GitHub/Bare-vs-Coated-Water-Pipelines.xlsx Steel!Steel_b2 \a \t  \* MERGEFORMAT </w:instrText>
+              <w:instrText xml:space="preserve"> LINK </w:instrText>
+            </w:r>
+            <w:r>
+              <w:instrText xml:space="preserve">Excel.Sheet.12 /Users/igna/Dropbox/Victaulic/FBE_vs_Bare/GitHub/Bare-vs-Coated-Water-Pipelines.xlsx Steel!Steel_b2 </w:instrText>
+            </w:r>
+            <w:r>
+              <w:instrText xml:space="preserve">\a \t  \* MERGEFORMAT </w:instrText>
             </w:r>
             <w:r>
               <w:fldChar w:fldCharType="separate"/>
@@ -2728,7 +2847,13 @@
               <w:fldChar w:fldCharType="begin"/>
             </w:r>
             <w:r>
-              <w:instrText xml:space="preserve"> LINK Excel.Sheet.12 /Users/igna/Dropbox/Victaulic/FBE_vs_Bare/GitHub/Bare-vs-Coated-Water-Pipelines.xlsx Steel!Steel_c1 \a \t  \* MERGEFORMAT </w:instrText>
+              <w:instrText xml:space="preserve"> LINK </w:instrText>
+            </w:r>
+            <w:r>
+              <w:instrText xml:space="preserve">Excel.Sheet.12 /Users/igna/Dropbox/Victaulic/FBE_vs_Bare/GitHub/Bare-vs-Coated-Water-Pipelines.xlsx Steel!Steel_c1 </w:instrText>
+            </w:r>
+            <w:r>
+              <w:instrText xml:space="preserve">\a \t  \* MERGEFORMAT </w:instrText>
             </w:r>
             <w:r>
               <w:fldChar w:fldCharType="separate"/>
@@ -2757,7 +2882,13 @@
               <w:fldChar w:fldCharType="begin"/>
             </w:r>
             <w:r>
-              <w:instrText xml:space="preserve"> LINK Excel.Sheet.12 /Users/igna/Dropbox/Victaulic/FBE_vs_Bare/GitHub/Bare-vs-Coated-Water-Pipelines.xlsx Steel!Steel_c2 \a \t  \* MERGEFORMAT </w:instrText>
+              <w:instrText xml:space="preserve"> LINK </w:instrText>
+            </w:r>
+            <w:r>
+              <w:instrText xml:space="preserve">Excel.Sheet.12 /Users/igna/Dropbox/Victaulic/FBE_vs_Bare/GitHub/Bare-vs-Coated-Water-Pipelines.xlsx Steel!Steel_c2 </w:instrText>
+            </w:r>
+            <w:r>
+              <w:instrText xml:space="preserve">\a \t  \* MERGEFORMAT </w:instrText>
             </w:r>
             <w:r>
               <w:fldChar w:fldCharType="separate"/>
@@ -2807,10 +2938,10 @@
                           <pic:cNvPicPr/>
                         </pic:nvPicPr>
                         <pic:blipFill>
-                          <a:blip r:embed="rId11">
+                          <a:blip r:embed="rId14">
                             <a:extLst>
                               <a:ext uri="{96DAC541-7B7A-43D3-8B79-37D633B846F1}">
-                                <asvg:svgBlip xmlns:asvg="http://schemas.microsoft.com/office/drawing/2016/SVG/main" r:embed="rId12"/>
+                                <asvg:svgBlip xmlns:asvg="http://schemas.microsoft.com/office/drawing/2016/SVG/main" r:embed="rId15"/>
                               </a:ext>
                             </a:extLst>
                           </a:blip>
@@ -2852,10 +2983,7 @@
         <w:ind w:firstLine="289"/>
       </w:pPr>
       <w:r>
-        <w:t>B</w:t>
-      </w:r>
-      <w:r>
-        <w:t>are pipelines require integrated chemical dosing plants to maintain corrosion inhibition and biological control. These facilities combine storage tanks, injection pumps, precision metering systems, and automated controls to proportionally administer treatments relative to flow rates (0.7 m³/s baseline). Continuous operation ensures maintained inhibitor concentrations targeting a 0.15 mm/yr corrosion rate.</w:t>
+        <w:t>Bare pipelines require integrated chemical dosing plants to maintain corrosion inhibition and biological control. These facilities combine storage tanks, injection pumps, precision metering systems, and automated controls to proportionally administer treatments relative to flow rates (0.7 m³/s baseline). Continuous operation ensures maintained inhibitor concentrations targeting a 0.15 mm/yr corrosion rate.</w:t>
       </w:r>
     </w:p>
     <w:p>
@@ -2893,10 +3021,7 @@
         <w:ind w:firstLine="289"/>
       </w:pPr>
       <w:r>
-        <w:t>A critical limitation of corrosion allowance strategies lies in their presumption of uniform material degradation. Practical failure modes predominantly stem from localized pitting corrosion, where concentrated material loss penetrates wall thicknesses before nominal corrosion allowances are consumed. This discrepancy underscores the importance of complementary protective measures beyond structural overengineering</w:t>
-      </w:r>
-      <w:r>
-        <w:t>.</w:t>
+        <w:t>A critical limitation of corrosion allowance strategies lies in their presumption of uniform material degradation. Practical failure modes predominantly stem from localized pitting corrosion, where concentrated material loss penetrates wall thicknesses before nominal corrosion allowances are consumed. This discrepancy underscores the importance of complementary protective measures beyond structural overengineering.</w:t>
       </w:r>
     </w:p>
     <w:p>
@@ -2916,136 +3041,34 @@
         <w:t>Shop-applied fusion-bonded epoxy (FBE) coatings (0.3 mm thickness) demonstrate cost efficiencies through industrialized application processes. Current pricing of $3.50–$5.00/m² encompasses material inputs, thermal energy requirements, and automated surface treatment systems characteristic of modern pipe mills</w:t>
       </w:r>
       <w:r>
+        <w:t>.</w:t>
+      </w:r>
+      <w:r>
+        <w:t xml:space="preserve"> This analysis adopts a conservative </w:t>
+      </w:r>
+      <w:r>
+        <w:fldChar w:fldCharType="begin"/>
+      </w:r>
+      <w:r>
+        <w:instrText xml:space="preserve"> LINK Excel.Sheet.12 /Users/igna/Dropbox/Victaulic/FBE_vs_Bare/GitHub/Bare-vs-Coated-Water-Pipelines.xlsx SC!FBE_cost_per_surface \t </w:instrText>
+      </w:r>
+      <w:r>
+        <w:fldChar w:fldCharType="separate"/>
+      </w:r>
+      <w:r>
+        <w:t>$5.00</w:t>
+      </w:r>
+      <w:r>
+        <w:fldChar w:fldCharType="end"/>
+      </w:r>
+      <w:r>
         <w:t xml:space="preserve"> </w:t>
       </w:r>
-      <w:sdt>
-        <w:sdtPr>
-          <w:id w:val="-805395665"/>
-          <w:citation/>
-        </w:sdtPr>
-        <w:sdtContent>
-          <w:r>
-            <w:fldChar w:fldCharType="begin"/>
-          </w:r>
-          <w:r>
-            <w:instrText xml:space="preserve"> CITATION Fbe \l 3082 </w:instrText>
-          </w:r>
-          <w:r>
-            <w:fldChar w:fldCharType="separate"/>
-          </w:r>
-          <w:r>
-            <w:rPr>
-              <w:noProof/>
-            </w:rPr>
-            <w:t xml:space="preserve"> </w:t>
-          </w:r>
-          <w:r>
-            <w:rPr>
-              <w:noProof/>
-            </w:rPr>
-            <w:t>[7]</w:t>
-          </w:r>
-          <w:r>
-            <w:fldChar w:fldCharType="end"/>
-          </w:r>
-        </w:sdtContent>
-      </w:sdt>
-      <w:sdt>
-        <w:sdtPr>
-          <w:id w:val="-1000339329"/>
-          <w:citation/>
-        </w:sdtPr>
-        <w:sdtContent>
-          <w:r>
-            <w:fldChar w:fldCharType="begin"/>
-          </w:r>
-          <w:r>
-            <w:instrText xml:space="preserve"> CITATION INT \l 3082 </w:instrText>
-          </w:r>
-          <w:r>
-            <w:fldChar w:fldCharType="separate"/>
-          </w:r>
-          <w:r>
-            <w:rPr>
-              <w:noProof/>
-            </w:rPr>
-            <w:t xml:space="preserve"> </w:t>
-          </w:r>
-          <w:r>
-            <w:rPr>
-              <w:noProof/>
-            </w:rPr>
-            <w:t>[8]</w:t>
-          </w:r>
-          <w:r>
-            <w:fldChar w:fldCharType="end"/>
-          </w:r>
-        </w:sdtContent>
-      </w:sdt>
-      <w:sdt>
-        <w:sdtPr>
-          <w:id w:val="1284388518"/>
-          <w:citation/>
-        </w:sdtPr>
-        <w:sdtContent>
-          <w:r>
-            <w:fldChar w:fldCharType="begin"/>
-          </w:r>
-          <w:r>
-            <w:instrText xml:space="preserve"> CITATION JCo \l 3082 </w:instrText>
-          </w:r>
-          <w:r>
-            <w:fldChar w:fldCharType="separate"/>
-          </w:r>
-          <w:r>
-            <w:rPr>
-              <w:noProof/>
-            </w:rPr>
-            <w:t xml:space="preserve"> </w:t>
-          </w:r>
-          <w:r>
-            <w:rPr>
-              <w:noProof/>
-            </w:rPr>
-            <w:t>[9]</w:t>
-          </w:r>
-          <w:r>
-            <w:fldChar w:fldCharType="end"/>
-          </w:r>
-        </w:sdtContent>
-      </w:sdt>
-      <w:r>
-        <w:t>.</w:t>
-      </w:r>
-      <w:r>
-        <w:t xml:space="preserve"> This analysis adopts a </w:t>
-      </w:r>
-      <w:r>
-        <w:t xml:space="preserve">conservative </w:t>
-      </w:r>
-      <w:r>
-        <w:fldChar w:fldCharType="begin"/>
-      </w:r>
-      <w:r>
-        <w:instrText xml:space="preserve"> LINK Excel.Sheet.12 /Users/igna/Dropbox/Victaulic/FBE_vs_Bare/GitHub/Bare-vs-Coated-Water-Pipelines.xlsx SC!FBE_cost_per_surface \t </w:instrText>
-      </w:r>
-      <w:r>
-        <w:fldChar w:fldCharType="separate"/>
-      </w:r>
-      <w:r>
-        <w:t>$5.00</w:t>
-      </w:r>
-      <w:r>
-        <w:fldChar w:fldCharType="end"/>
-      </w:r>
-      <w:r>
-        <w:t xml:space="preserve"> per square meter</w:t>
-      </w:r>
-      <w:r>
-        <w:t xml:space="preserve"> </w:t>
-      </w:r>
-      <w:r>
-        <w:t>cost per interior surface area (CPS) to calculate coating expenditures:</w:t>
+      <w:r>
+        <w:t>per square meter</w:t>
+      </w:r>
+      <w:r>
+        <w:t xml:space="preserve"> cost per interior surface area (CPS) to calculate coating expenditures:</w:t>
       </w:r>
     </w:p>
     <w:p>
@@ -3190,7 +3213,13 @@
         <w:fldChar w:fldCharType="begin"/>
       </w:r>
       <w:r>
-        <w:instrText xml:space="preserve"> LINK Word.Document.12 "/Users/igna/Dropbox/Victaulic/FBE_vs_Bare/GitHub/Bare-vs-Coated-Water-Pipelines.docx" "OLE_LINK10" \a \t </w:instrText>
+        <w:instrText xml:space="preserve"> LINK </w:instrText>
+      </w:r>
+      <w:r>
+        <w:instrText xml:space="preserve">Word.Document.12 /Users/igna/Dropbox/Victaulic/FBE_vs_Bare/GitHub/Bare-vs-Coated-Water-Pipelines.docx OLE_LINK10 </w:instrText>
+      </w:r>
+      <w:r>
+        <w:instrText xml:space="preserve">\a \t </w:instrText>
       </w:r>
       <w:r>
         <w:fldChar w:fldCharType="separate"/>
@@ -3235,7 +3264,13 @@
         <w:fldChar w:fldCharType="begin"/>
       </w:r>
       <w:r>
-        <w:instrText xml:space="preserve"> LINK Excel.Sheet.12 "/Users/igna/Dropbox/Victaulic/FBE_vs_Bare/GitHub/Bare-vs-Coated-Water-Pipelines.xlsx" "SC!FBE_Steel_Perecentage" \a \t </w:instrText>
+        <w:instrText xml:space="preserve"> LINK </w:instrText>
+      </w:r>
+      <w:r>
+        <w:instrText xml:space="preserve">Excel.Sheet.12 /Users/igna/Dropbox/Victaulic/FBE_vs_Bare/GitHub/Bare-vs-Coated-Water-Pipelines.xlsx SC!FBE_Steel_Perecentage </w:instrText>
+      </w:r>
+      <w:r>
+        <w:instrText xml:space="preserve">\a \t </w:instrText>
       </w:r>
       <w:r>
         <w:fldChar w:fldCharType="separate"/>
@@ -3354,7 +3389,7 @@
                                 <wp:inline distT="0" distB="0" distL="0" distR="0" wp14:anchorId="3376E80F" wp14:editId="6D28E52B">
                                   <wp:extent cx="2702681" cy="641896"/>
                                   <wp:effectExtent l="0" t="0" r="0" b="0"/>
-                                  <wp:docPr id="440974427" name="Graphic 1"/>
+                                  <wp:docPr id="166396664" name="Graphic 1"/>
                                   <wp:cNvGraphicFramePr>
                                     <a:graphicFrameLocks xmlns:a="http://schemas.openxmlformats.org/drawingml/2006/main" noChangeAspect="1"/>
                                   </wp:cNvGraphicFramePr>
@@ -3366,10 +3401,10 @@
                                           <pic:cNvPicPr/>
                                         </pic:nvPicPr>
                                         <pic:blipFill rotWithShape="1">
-                                          <a:blip r:embed="rId13">
+                                          <a:blip r:embed="rId16">
                                             <a:extLst>
                                               <a:ext uri="{96DAC541-7B7A-43D3-8B79-37D633B846F1}">
-                                                <asvg:svgBlip xmlns:asvg="http://schemas.microsoft.com/office/drawing/2016/SVG/main" r:embed="rId14"/>
+                                                <asvg:svgBlip xmlns:asvg="http://schemas.microsoft.com/office/drawing/2016/SVG/main" r:embed="rId17"/>
                                               </a:ext>
                                             </a:extLst>
                                           </a:blip>
@@ -3469,7 +3504,7 @@
                           <wp:inline distT="0" distB="0" distL="0" distR="0" wp14:anchorId="3376E80F" wp14:editId="6D28E52B">
                             <wp:extent cx="2702681" cy="641896"/>
                             <wp:effectExtent l="0" t="0" r="0" b="0"/>
-                            <wp:docPr id="440974427" name="Graphic 1"/>
+                            <wp:docPr id="166396664" name="Graphic 1"/>
                             <wp:cNvGraphicFramePr>
                               <a:graphicFrameLocks xmlns:a="http://schemas.openxmlformats.org/drawingml/2006/main" noChangeAspect="1"/>
                             </wp:cNvGraphicFramePr>
@@ -3481,10 +3516,10 @@
                                     <pic:cNvPicPr/>
                                   </pic:nvPicPr>
                                   <pic:blipFill rotWithShape="1">
-                                    <a:blip r:embed="rId13">
+                                    <a:blip r:embed="rId16">
                                       <a:extLst>
                                         <a:ext uri="{96DAC541-7B7A-43D3-8B79-37D633B846F1}">
-                                          <asvg:svgBlip xmlns:asvg="http://schemas.microsoft.com/office/drawing/2016/SVG/main" r:embed="rId14"/>
+                                          <asvg:svgBlip xmlns:asvg="http://schemas.microsoft.com/office/drawing/2016/SVG/main" r:embed="rId17"/>
                                         </a:ext>
                                       </a:extLst>
                                     </a:blip>
@@ -3529,10 +3564,7 @@
         <w:pStyle w:val="BodyText"/>
       </w:pPr>
       <w:r>
-        <w:t>Industry benchmarks from the Saline Water Conversion Corporation's R&amp;D Center corroborate this 5% average ratio of coating-to-steel costs in large-diameter pipelines</w:t>
-      </w:r>
-      <w:r>
-        <w:t xml:space="preserve"> </w:t>
+        <w:t xml:space="preserve">Industry benchmarks from the Saline Water Conversion Corporation's R&amp;D Center corroborate this 5% average ratio of coating-to-steel costs in large-diameter pipelines </w:t>
       </w:r>
       <w:r>
         <w:rPr>
@@ -3570,67 +3602,6 @@
         <w:t>Post-weld interior coating requires specialized robotic systems to address heat-affected zone degradation of factory-applied FBE layers. These crawler-mounted units perform abrasive blasting (achieving ISO 8501-1 Sa 2.5 cleanliness) followed by epoxy application via rotating nozzles - utilizing either powder or liquid formulations</w:t>
       </w:r>
       <w:r>
-        <w:t xml:space="preserve"> </w:t>
-      </w:r>
-      <w:sdt>
-        <w:sdtPr>
-          <w:id w:val="-1906451553"/>
-          <w:citation/>
-        </w:sdtPr>
-        <w:sdtContent>
-          <w:r>
-            <w:fldChar w:fldCharType="begin"/>
-          </w:r>
-          <w:r>
-            <w:instrText xml:space="preserve"> CITATION CRT1 \l 3082 </w:instrText>
-          </w:r>
-          <w:r>
-            <w:fldChar w:fldCharType="separate"/>
-          </w:r>
-          <w:r>
-            <w:rPr>
-              <w:noProof/>
-            </w:rPr>
-            <w:t>[10]</w:t>
-          </w:r>
-          <w:r>
-            <w:fldChar w:fldCharType="end"/>
-          </w:r>
-        </w:sdtContent>
-      </w:sdt>
-      <w:sdt>
-        <w:sdtPr>
-          <w:id w:val="429016237"/>
-          <w:citation/>
-        </w:sdtPr>
-        <w:sdtContent>
-          <w:r>
-            <w:fldChar w:fldCharType="begin"/>
-          </w:r>
-          <w:r>
-            <w:instrText xml:space="preserve"> CITATION AEG16 \l 3082 </w:instrText>
-          </w:r>
-          <w:r>
-            <w:fldChar w:fldCharType="separate"/>
-          </w:r>
-          <w:r>
-            <w:rPr>
-              <w:noProof/>
-            </w:rPr>
-            <w:t xml:space="preserve"> </w:t>
-          </w:r>
-          <w:r>
-            <w:rPr>
-              <w:noProof/>
-            </w:rPr>
-            <w:t>[11]</w:t>
-          </w:r>
-          <w:r>
-            <w:fldChar w:fldCharType="end"/>
-          </w:r>
-        </w:sdtContent>
-      </w:sdt>
-      <w:r>
         <w:t>.</w:t>
       </w:r>
       <w:r>
@@ -3642,366 +3613,8 @@
         <w:pStyle w:val="BodyText"/>
       </w:pPr>
       <w:r>
-        <w:t>Field conditions, including temperature fluctuations (±15°C), humidity (30–95% RH), and airborne particulates, undermine coating adhesion and curing consistency. Studies reveal a 45–60% higher failure rate for field-applied coatings compared to shop-applied systems, with 60% of pipeline failures attributed to internal corrosion. Poor surface preparation further exacerbates these vulnerabilities, creating weak points prone to premature degradation.</w:t>
-      </w:r>
-      <w:sdt>
-        <w:sdtPr>
-          <w:id w:val="199829313"/>
-          <w:citation/>
-        </w:sdtPr>
-        <w:sdtContent>
-          <w:r>
-            <w:fldChar w:fldCharType="begin"/>
-          </w:r>
-          <w:r>
-            <w:instrText xml:space="preserve"> CITATION Gle12 \l 3082 </w:instrText>
-          </w:r>
-          <w:r>
-            <w:fldChar w:fldCharType="separate"/>
-          </w:r>
-          <w:r>
-            <w:rPr>
-              <w:noProof/>
-            </w:rPr>
-            <w:t xml:space="preserve"> </w:t>
-          </w:r>
-          <w:r>
-            <w:rPr>
-              <w:noProof/>
-            </w:rPr>
-            <w:t>[24]</w:t>
-          </w:r>
-          <w:r>
-            <w:fldChar w:fldCharType="end"/>
-          </w:r>
-        </w:sdtContent>
-      </w:sdt>
-      <w:sdt>
-        <w:sdtPr>
-          <w:id w:val="-1302922914"/>
-          <w:citation/>
-        </w:sdtPr>
-        <w:sdtContent>
-          <w:r>
-            <w:fldChar w:fldCharType="begin"/>
-          </w:r>
-          <w:r>
-            <w:instrText xml:space="preserve"> CITATION Zah20 \l 3082 </w:instrText>
-          </w:r>
-          <w:r>
-            <w:fldChar w:fldCharType="separate"/>
-          </w:r>
-          <w:r>
-            <w:rPr>
-              <w:noProof/>
-            </w:rPr>
-            <w:t xml:space="preserve"> </w:t>
-          </w:r>
-          <w:r>
-            <w:rPr>
-              <w:noProof/>
-            </w:rPr>
-            <w:t>[25]</w:t>
-          </w:r>
-          <w:r>
-            <w:fldChar w:fldCharType="end"/>
-          </w:r>
-        </w:sdtContent>
-      </w:sdt>
-      <w:sdt>
-        <w:sdtPr>
-          <w:id w:val="-522237675"/>
-          <w:citation/>
-        </w:sdtPr>
-        <w:sdtContent>
-          <w:r>
-            <w:fldChar w:fldCharType="begin"/>
-          </w:r>
-          <w:r>
-            <w:instrText xml:space="preserve"> CITATION RZa02 \l 3082 </w:instrText>
-          </w:r>
-          <w:r>
-            <w:fldChar w:fldCharType="separate"/>
-          </w:r>
-          <w:r>
-            <w:rPr>
-              <w:noProof/>
-            </w:rPr>
-            <w:t xml:space="preserve"> </w:t>
-          </w:r>
-          <w:r>
-            <w:rPr>
-              <w:noProof/>
-            </w:rPr>
-            <w:t>[26]</w:t>
-          </w:r>
-          <w:r>
-            <w:fldChar w:fldCharType="end"/>
-          </w:r>
-        </w:sdtContent>
-      </w:sdt>
-      <w:r>
-        <w:t xml:space="preserve">, </w:t>
-      </w:r>
-      <w:sdt>
-        <w:sdtPr>
-          <w:id w:val="830796645"/>
-          <w:citation/>
-        </w:sdtPr>
-        <w:sdtContent>
-          <w:r>
-            <w:fldChar w:fldCharType="begin"/>
-          </w:r>
-          <w:r>
-            <w:instrText xml:space="preserve"> CITATION Lin22 \l 3082 </w:instrText>
-          </w:r>
-          <w:r>
-            <w:instrText xml:space="preserve"> \m Coa20</w:instrText>
-          </w:r>
-          <w:r>
-            <w:fldChar w:fldCharType="separate"/>
-          </w:r>
-          <w:r>
-            <w:rPr>
-              <w:noProof/>
-            </w:rPr>
-            <w:t xml:space="preserve"> </w:t>
-          </w:r>
-          <w:r>
-            <w:rPr>
-              <w:noProof/>
-            </w:rPr>
-            <w:t>[12, 13]</w:t>
-          </w:r>
-          <w:r>
-            <w:fldChar w:fldCharType="end"/>
-          </w:r>
-        </w:sdtContent>
-      </w:sdt>
-      <w:sdt>
-        <w:sdtPr>
-          <w:id w:val="-1258903130"/>
-          <w:citation/>
-        </w:sdtPr>
-        <w:sdtContent>
-          <w:r>
-            <w:fldChar w:fldCharType="begin"/>
-          </w:r>
-          <w:r>
-            <w:instrText xml:space="preserve"> CITATION Com24 \l 3082 </w:instrText>
-          </w:r>
-          <w:r>
-            <w:fldChar w:fldCharType="separate"/>
-          </w:r>
-          <w:r>
-            <w:rPr>
-              <w:noProof/>
-            </w:rPr>
-            <w:t xml:space="preserve"> </w:t>
-          </w:r>
-          <w:r>
-            <w:rPr>
-              <w:noProof/>
-            </w:rPr>
-            <w:t>[14]</w:t>
-          </w:r>
-          <w:r>
-            <w:fldChar w:fldCharType="end"/>
-          </w:r>
-        </w:sdtContent>
-      </w:sdt>
-      <w:sdt>
-        <w:sdtPr>
-          <w:id w:val="427619372"/>
-          <w:citation/>
-        </w:sdtPr>
-        <w:sdtContent>
-          <w:r>
-            <w:fldChar w:fldCharType="begin"/>
-          </w:r>
-          <w:r>
-            <w:instrText xml:space="preserve"> CITATION Eri20 \l 3082 </w:instrText>
-          </w:r>
-          <w:r>
-            <w:fldChar w:fldCharType="separate"/>
-          </w:r>
-          <w:r>
-            <w:rPr>
-              <w:noProof/>
-            </w:rPr>
-            <w:t xml:space="preserve"> </w:t>
-          </w:r>
-          <w:r>
-            <w:rPr>
-              <w:noProof/>
-            </w:rPr>
-            <w:t>[15]</w:t>
-          </w:r>
-          <w:r>
-            <w:fldChar w:fldCharType="end"/>
-          </w:r>
-        </w:sdtContent>
-      </w:sdt>
-      <w:sdt>
-        <w:sdtPr>
-          <w:id w:val="1174843815"/>
-          <w:citation/>
-        </w:sdtPr>
-        <w:sdtContent>
-          <w:r>
-            <w:fldChar w:fldCharType="begin"/>
-          </w:r>
-          <w:r>
-            <w:instrText xml:space="preserve"> CITATION LPS21 \l 3082 </w:instrText>
-          </w:r>
-          <w:r>
-            <w:fldChar w:fldCharType="separate"/>
-          </w:r>
-          <w:r>
-            <w:rPr>
-              <w:noProof/>
-            </w:rPr>
-            <w:t xml:space="preserve"> </w:t>
-          </w:r>
-          <w:r>
-            <w:rPr>
-              <w:noProof/>
-            </w:rPr>
-            <w:t>[16]</w:t>
-          </w:r>
-          <w:r>
-            <w:fldChar w:fldCharType="end"/>
-          </w:r>
-        </w:sdtContent>
-      </w:sdt>
-      <w:sdt>
-        <w:sdtPr>
-          <w:id w:val="-1690832328"/>
-          <w:citation/>
-        </w:sdtPr>
-        <w:sdtContent>
-          <w:r>
-            <w:fldChar w:fldCharType="begin"/>
-          </w:r>
-          <w:r>
-            <w:instrText xml:space="preserve"> CITATION Gas09 \l 3082 </w:instrText>
-          </w:r>
-          <w:r>
-            <w:fldChar w:fldCharType="separate"/>
-          </w:r>
-          <w:r>
-            <w:rPr>
-              <w:noProof/>
-            </w:rPr>
-            <w:t xml:space="preserve"> </w:t>
-          </w:r>
-          <w:r>
-            <w:rPr>
-              <w:noProof/>
-            </w:rPr>
-            <w:t>[17]</w:t>
-          </w:r>
-          <w:r>
-            <w:fldChar w:fldCharType="end"/>
-          </w:r>
-        </w:sdtContent>
-      </w:sdt>
-      <w:sdt>
-        <w:sdtPr>
-          <w:id w:val="-1403439925"/>
-          <w:citation/>
-        </w:sdtPr>
-        <w:sdtContent>
-          <w:r>
-            <w:fldChar w:fldCharType="begin"/>
-          </w:r>
-          <w:r>
-            <w:instrText xml:space="preserve"> CITATION USD18 \l 3082 </w:instrText>
-          </w:r>
-          <w:r>
-            <w:fldChar w:fldCharType="separate"/>
-          </w:r>
-          <w:r>
-            <w:rPr>
-              <w:noProof/>
-            </w:rPr>
-            <w:t xml:space="preserve"> </w:t>
-          </w:r>
-          <w:r>
-            <w:rPr>
-              <w:noProof/>
-            </w:rPr>
-            <w:t>[18]</w:t>
-          </w:r>
-          <w:r>
-            <w:fldChar w:fldCharType="end"/>
-          </w:r>
-        </w:sdtContent>
-      </w:sdt>
-      <w:sdt>
-        <w:sdtPr>
-          <w:id w:val="-1235780881"/>
-          <w:citation/>
-        </w:sdtPr>
-        <w:sdtContent>
-          <w:r>
-            <w:fldChar w:fldCharType="begin"/>
-          </w:r>
-          <w:r>
-            <w:instrText xml:space="preserve"> CITATION Adv22 \l 3082 </w:instrText>
-          </w:r>
-          <w:r>
-            <w:fldChar w:fldCharType="separate"/>
-          </w:r>
-          <w:r>
-            <w:rPr>
-              <w:noProof/>
-            </w:rPr>
-            <w:t xml:space="preserve"> </w:t>
-          </w:r>
-          <w:r>
-            <w:rPr>
-              <w:noProof/>
-            </w:rPr>
-            <w:t>[19]</w:t>
-          </w:r>
-          <w:r>
-            <w:fldChar w:fldCharType="end"/>
-          </w:r>
-        </w:sdtContent>
-      </w:sdt>
-      <w:sdt>
-        <w:sdtPr>
-          <w:id w:val="-1880701729"/>
-          <w:citation/>
-        </w:sdtPr>
-        <w:sdtContent>
-          <w:r>
-            <w:fldChar w:fldCharType="begin"/>
-          </w:r>
-          <w:r>
-            <w:instrText xml:space="preserve"> CITATION Nat12 \l 3082 </w:instrText>
-          </w:r>
-          <w:r>
-            <w:fldChar w:fldCharType="separate"/>
-          </w:r>
-          <w:r>
-            <w:rPr>
-              <w:noProof/>
-            </w:rPr>
-            <w:t xml:space="preserve"> </w:t>
-          </w:r>
-          <w:r>
-            <w:rPr>
-              <w:noProof/>
-            </w:rPr>
-            <w:t>[20]</w:t>
-          </w:r>
-          <w:r>
-            <w:fldChar w:fldCharType="end"/>
-          </w:r>
-        </w:sdtContent>
-      </w:sdt>
+        <w:t>Field conditions, including temperature fluctuations (±15°C), humidity (30–95% RH), and airborne particulates, undermine coating adhesion and curing consistency. Studies reveal a 45–60% higher failure rate for field-applied coatings compared to shop-applied systems, with 60% of pipeline failures attributed to internal corrosion. Poor surface preparation further exacerbates these vulnerabilities, creating weak points prone to premature degradation</w:t>
+      </w:r>
       <w:r>
         <w:t>.</w:t>
       </w:r>
@@ -4085,7 +3698,7 @@
                                     <w:pStyle w:val="BodyText"/>
                                     <w:adjustRightInd w:val="0"/>
                                     <w:snapToGrid w:val="0"/>
-                                    <w:spacing w:after="0" w:line="240" w:lineRule="auto"/>
+                                    <w:spacing w:before="120" w:after="0" w:line="240" w:lineRule="auto"/>
                                     <w:ind w:firstLine="0"/>
                                     <w:jc w:val="center"/>
                                   </w:pPr>
@@ -4097,7 +3710,7 @@
                                       <wp:inline distT="0" distB="0" distL="0" distR="0" wp14:anchorId="44CDEB31" wp14:editId="1ABE8708">
                                         <wp:extent cx="1342800" cy="1621894"/>
                                         <wp:effectExtent l="0" t="0" r="3810" b="3810"/>
-                                        <wp:docPr id="1933433491" name="Graphic 1"/>
+                                        <wp:docPr id="914812169" name="Graphic 1"/>
                                         <wp:cNvGraphicFramePr>
                                           <a:graphicFrameLocks xmlns:a="http://schemas.openxmlformats.org/drawingml/2006/main" noChangeAspect="1"/>
                                         </wp:cNvGraphicFramePr>
@@ -4109,10 +3722,10 @@
                                                 <pic:cNvPicPr/>
                                               </pic:nvPicPr>
                                               <pic:blipFill>
-                                                <a:blip r:embed="rId15">
+                                                <a:blip r:embed="rId18">
                                                   <a:extLst>
                                                     <a:ext uri="{96DAC541-7B7A-43D3-8B79-37D633B846F1}">
-                                                      <asvg:svgBlip xmlns:asvg="http://schemas.microsoft.com/office/drawing/2016/SVG/main" r:embed="rId16"/>
+                                                      <asvg:svgBlip xmlns:asvg="http://schemas.microsoft.com/office/drawing/2016/SVG/main" r:embed="rId19"/>
                                                     </a:ext>
                                                   </a:extLst>
                                                 </a:blip>
@@ -4147,7 +3760,7 @@
                                     <w:pStyle w:val="BodyText"/>
                                     <w:adjustRightInd w:val="0"/>
                                     <w:snapToGrid w:val="0"/>
-                                    <w:spacing w:after="0" w:line="240" w:lineRule="auto"/>
+                                    <w:spacing w:before="120" w:after="0" w:line="240" w:lineRule="auto"/>
                                     <w:ind w:firstLine="0"/>
                                     <w:jc w:val="center"/>
                                   </w:pPr>
@@ -4159,7 +3772,7 @@
                                       <wp:inline distT="0" distB="0" distL="0" distR="0" wp14:anchorId="1B68D0D3" wp14:editId="75D4DAB3">
                                         <wp:extent cx="1821323" cy="1620000"/>
                                         <wp:effectExtent l="0" t="0" r="0" b="5715"/>
-                                        <wp:docPr id="390194895" name="Picture 1"/>
+                                        <wp:docPr id="101164664" name="Picture 1"/>
                                         <wp:cNvGraphicFramePr>
                                           <a:graphicFrameLocks xmlns:a="http://schemas.openxmlformats.org/drawingml/2006/main" noChangeAspect="1"/>
                                         </wp:cNvGraphicFramePr>
@@ -4171,7 +3784,7 @@
                                                 <pic:cNvPicPr/>
                                               </pic:nvPicPr>
                                               <pic:blipFill>
-                                                <a:blip r:embed="rId17"/>
+                                                <a:blip r:embed="rId20"/>
                                                 <a:stretch>
                                                   <a:fillRect/>
                                                 </a:stretch>
@@ -4388,7 +4001,7 @@
                               <w:pStyle w:val="BodyText"/>
                               <w:adjustRightInd w:val="0"/>
                               <w:snapToGrid w:val="0"/>
-                              <w:spacing w:after="0" w:line="240" w:lineRule="auto"/>
+                              <w:spacing w:before="120" w:after="0" w:line="240" w:lineRule="auto"/>
                               <w:ind w:firstLine="0"/>
                               <w:jc w:val="center"/>
                             </w:pPr>
@@ -4400,7 +4013,7 @@
                                 <wp:inline distT="0" distB="0" distL="0" distR="0" wp14:anchorId="44CDEB31" wp14:editId="1ABE8708">
                                   <wp:extent cx="1342800" cy="1621894"/>
                                   <wp:effectExtent l="0" t="0" r="3810" b="3810"/>
-                                  <wp:docPr id="1933433491" name="Graphic 1"/>
+                                  <wp:docPr id="914812169" name="Graphic 1"/>
                                   <wp:cNvGraphicFramePr>
                                     <a:graphicFrameLocks xmlns:a="http://schemas.openxmlformats.org/drawingml/2006/main" noChangeAspect="1"/>
                                   </wp:cNvGraphicFramePr>
@@ -4412,10 +4025,10 @@
                                           <pic:cNvPicPr/>
                                         </pic:nvPicPr>
                                         <pic:blipFill>
-                                          <a:blip r:embed="rId15">
+                                          <a:blip r:embed="rId18">
                                             <a:extLst>
                                               <a:ext uri="{96DAC541-7B7A-43D3-8B79-37D633B846F1}">
-                                                <asvg:svgBlip xmlns:asvg="http://schemas.microsoft.com/office/drawing/2016/SVG/main" r:embed="rId16"/>
+                                                <asvg:svgBlip xmlns:asvg="http://schemas.microsoft.com/office/drawing/2016/SVG/main" r:embed="rId19"/>
                                               </a:ext>
                                             </a:extLst>
                                           </a:blip>
@@ -4450,7 +4063,7 @@
                               <w:pStyle w:val="BodyText"/>
                               <w:adjustRightInd w:val="0"/>
                               <w:snapToGrid w:val="0"/>
-                              <w:spacing w:after="0" w:line="240" w:lineRule="auto"/>
+                              <w:spacing w:before="120" w:after="0" w:line="240" w:lineRule="auto"/>
                               <w:ind w:firstLine="0"/>
                               <w:jc w:val="center"/>
                             </w:pPr>
@@ -4462,7 +4075,7 @@
                                 <wp:inline distT="0" distB="0" distL="0" distR="0" wp14:anchorId="1B68D0D3" wp14:editId="75D4DAB3">
                                   <wp:extent cx="1821323" cy="1620000"/>
                                   <wp:effectExtent l="0" t="0" r="0" b="5715"/>
-                                  <wp:docPr id="390194895" name="Picture 1"/>
+                                  <wp:docPr id="101164664" name="Picture 1"/>
                                   <wp:cNvGraphicFramePr>
                                     <a:graphicFrameLocks xmlns:a="http://schemas.openxmlformats.org/drawingml/2006/main" noChangeAspect="1"/>
                                   </wp:cNvGraphicFramePr>
@@ -4474,7 +4087,7 @@
                                           <pic:cNvPicPr/>
                                         </pic:nvPicPr>
                                         <pic:blipFill>
-                                          <a:blip r:embed="rId17"/>
+                                          <a:blip r:embed="rId20"/>
                                           <a:stretch>
                                             <a:fillRect/>
                                           </a:stretch>
@@ -4698,7 +4311,10 @@
             <w:fldChar w:fldCharType="separate"/>
           </w:r>
           <w:r>
-            <w:t>[21]</w:t>
+            <w:rPr>
+              <w:noProof/>
+            </w:rPr>
+            <w:t>[5]</w:t>
           </w:r>
           <w:r>
             <w:fldChar w:fldCharType="end"/>
@@ -4749,7 +4365,7 @@
             <w:rPr>
               <w:noProof/>
             </w:rPr>
-            <w:t>[22]</w:t>
+            <w:t>[6]</w:t>
           </w:r>
           <w:r>
             <w:fldChar w:fldCharType="end"/>
@@ -4781,7 +4397,7 @@
         <w:rPr>
           <w:noProof/>
         </w:rPr>
-        <w:t>2</w:t>
+        <w:t>3</w:t>
       </w:r>
       <w:r>
         <w:fldChar w:fldCharType="end"/>
@@ -5220,7 +4836,13 @@
         <w:fldChar w:fldCharType="begin"/>
       </w:r>
       <w:r>
-        <w:instrText xml:space="preserve"> LINK Excel.Sheet.12 "/Users/igna/Dropbox/Victaulic/FBE_vs_Bare/GitHub/Bare-vs-Coated-Water-Pipelines.xlsx" "FJC!joint_number" \a \t </w:instrText>
+        <w:instrText xml:space="preserve"> LINK </w:instrText>
+      </w:r>
+      <w:r>
+        <w:instrText xml:space="preserve">Excel.Sheet.12 /Users/igna/Dropbox/Victaulic/FBE_vs_Bare/GitHub/Bare-vs-Coated-Water-Pipelines.xlsx FJC!joint_number </w:instrText>
+      </w:r>
+      <w:r>
+        <w:instrText xml:space="preserve">\a \t </w:instrText>
       </w:r>
       <w:r>
         <w:fldChar w:fldCharType="separate"/>
@@ -5273,7 +4895,7 @@
         <w:rPr>
           <w:noProof/>
         </w:rPr>
-        <w:t>3</w:t>
+        <w:t>4</w:t>
       </w:r>
       <w:r>
         <w:fldChar w:fldCharType="end"/>
@@ -5667,7 +5289,7 @@
                                 <wp:inline distT="0" distB="0" distL="0" distR="0" wp14:anchorId="271A69C4" wp14:editId="4980E369">
                                   <wp:extent cx="2367070" cy="2451876"/>
                                   <wp:effectExtent l="0" t="0" r="0" b="0"/>
-                                  <wp:docPr id="1473481682" name="Graphic 1"/>
+                                  <wp:docPr id="1801079055" name="Graphic 1"/>
                                   <wp:cNvGraphicFramePr>
                                     <a:graphicFrameLocks xmlns:a="http://schemas.openxmlformats.org/drawingml/2006/main" noChangeAspect="1"/>
                                   </wp:cNvGraphicFramePr>
@@ -5679,10 +5301,10 @@
                                           <pic:cNvPicPr/>
                                         </pic:nvPicPr>
                                         <pic:blipFill rotWithShape="1">
-                                          <a:blip r:embed="rId18">
+                                          <a:blip r:embed="rId21">
                                             <a:extLst>
                                               <a:ext uri="{96DAC541-7B7A-43D3-8B79-37D633B846F1}">
-                                                <asvg:svgBlip xmlns:asvg="http://schemas.microsoft.com/office/drawing/2016/SVG/main" r:embed="rId19"/>
+                                                <asvg:svgBlip xmlns:asvg="http://schemas.microsoft.com/office/drawing/2016/SVG/main" r:embed="rId22"/>
                                               </a:ext>
                                             </a:extLst>
                                           </a:blip>
@@ -5776,7 +5398,7 @@
                           <wp:inline distT="0" distB="0" distL="0" distR="0" wp14:anchorId="271A69C4" wp14:editId="4980E369">
                             <wp:extent cx="2367070" cy="2451876"/>
                             <wp:effectExtent l="0" t="0" r="0" b="0"/>
-                            <wp:docPr id="1473481682" name="Graphic 1"/>
+                            <wp:docPr id="1801079055" name="Graphic 1"/>
                             <wp:cNvGraphicFramePr>
                               <a:graphicFrameLocks xmlns:a="http://schemas.openxmlformats.org/drawingml/2006/main" noChangeAspect="1"/>
                             </wp:cNvGraphicFramePr>
@@ -5788,10 +5410,10 @@
                                     <pic:cNvPicPr/>
                                   </pic:nvPicPr>
                                   <pic:blipFill rotWithShape="1">
-                                    <a:blip r:embed="rId18">
+                                    <a:blip r:embed="rId21">
                                       <a:extLst>
                                         <a:ext uri="{96DAC541-7B7A-43D3-8B79-37D633B846F1}">
-                                          <asvg:svgBlip xmlns:asvg="http://schemas.microsoft.com/office/drawing/2016/SVG/main" r:embed="rId19"/>
+                                          <asvg:svgBlip xmlns:asvg="http://schemas.microsoft.com/office/drawing/2016/SVG/main" r:embed="rId22"/>
                                         </a:ext>
                                       </a:extLst>
                                     </a:blip>
@@ -6177,8 +5799,8 @@
                                       <wp:inline distT="0" distB="0" distL="0" distR="0" wp14:anchorId="43D4D440" wp14:editId="56DF63A1">
                                         <wp:extent cx="3352800" cy="1795429"/>
                                         <wp:effectExtent l="12700" t="12700" r="12700" b="8255"/>
-                                        <wp:docPr id="2031466174" name="Picture 4" descr="A long pipe on a road&#10;&#10;AI-generated content may be incorrect.">
-                                          <a:hlinkClick xmlns:a="http://schemas.openxmlformats.org/drawingml/2006/main" r:id="rId20"/>
+                                        <wp:docPr id="1357436495" name="Picture 4" descr="A long pipe on a road&#10;&#10;AI-generated content may be incorrect.">
+                                          <a:hlinkClick xmlns:a="http://schemas.openxmlformats.org/drawingml/2006/main" r:id="rId23"/>
                                         </wp:docPr>
                                         <wp:cNvGraphicFramePr>
                                           <a:graphicFrameLocks xmlns:a="http://schemas.openxmlformats.org/drawingml/2006/main" noChangeAspect="1"/>
@@ -6188,12 +5810,12 @@
                                             <pic:pic xmlns:pic="http://schemas.openxmlformats.org/drawingml/2006/picture">
                                               <pic:nvPicPr>
                                                 <pic:cNvPr id="65050050" name="Picture 4" descr="A long pipe on a road&#10;&#10;AI-generated content may be incorrect.">
-                                                  <a:hlinkClick r:id="rId20"/>
+                                                  <a:hlinkClick r:id="rId23"/>
                                                 </pic:cNvPr>
                                                 <pic:cNvPicPr/>
                                               </pic:nvPicPr>
                                               <pic:blipFill rotWithShape="1">
-                                                <a:blip r:embed="rId21"/>
+                                                <a:blip r:embed="rId24"/>
                                                 <a:srcRect t="19662"/>
                                                 <a:stretch/>
                                               </pic:blipFill>
@@ -6274,7 +5896,7 @@
                                   <w:r>
                                     <w:t xml:space="preserve">. </w:t>
                                   </w:r>
-                                  <w:hyperlink r:id="rId22" w:history="1">
+                                  <w:hyperlink r:id="rId25" w:history="1">
                                     <w:r>
                                       <w:rPr>
                                         <w:rStyle w:val="Hyperlink"/>
@@ -6470,8 +6092,8 @@
                                 <wp:inline distT="0" distB="0" distL="0" distR="0" wp14:anchorId="43D4D440" wp14:editId="56DF63A1">
                                   <wp:extent cx="3352800" cy="1795429"/>
                                   <wp:effectExtent l="12700" t="12700" r="12700" b="8255"/>
-                                  <wp:docPr id="2031466174" name="Picture 4" descr="A long pipe on a road&#10;&#10;AI-generated content may be incorrect.">
-                                    <a:hlinkClick xmlns:a="http://schemas.openxmlformats.org/drawingml/2006/main" r:id="rId22"/>
+                                  <wp:docPr id="1357436495" name="Picture 4" descr="A long pipe on a road&#10;&#10;AI-generated content may be incorrect.">
+                                    <a:hlinkClick xmlns:a="http://schemas.openxmlformats.org/drawingml/2006/main" r:id="rId25"/>
                                   </wp:docPr>
                                   <wp:cNvGraphicFramePr>
                                     <a:graphicFrameLocks xmlns:a="http://schemas.openxmlformats.org/drawingml/2006/main" noChangeAspect="1"/>
@@ -6481,12 +6103,12 @@
                                       <pic:pic xmlns:pic="http://schemas.openxmlformats.org/drawingml/2006/picture">
                                         <pic:nvPicPr>
                                           <pic:cNvPr id="65050050" name="Picture 4" descr="A long pipe on a road&#10;&#10;AI-generated content may be incorrect.">
-                                            <a:hlinkClick r:id="rId20"/>
+                                            <a:hlinkClick r:id="rId25"/>
                                           </pic:cNvPr>
                                           <pic:cNvPicPr/>
                                         </pic:nvPicPr>
                                         <pic:blipFill rotWithShape="1">
-                                          <a:blip r:embed="rId21"/>
+                                          <a:blip r:embed="rId24"/>
                                           <a:srcRect t="19662"/>
                                           <a:stretch/>
                                         </pic:blipFill>
@@ -6567,7 +6189,7 @@
                             <w:r>
                               <w:t xml:space="preserve">. </w:t>
                             </w:r>
-                            <w:hyperlink r:id="rId23" w:history="1">
+                            <w:hyperlink r:id="rId26" w:history="1">
                               <w:r>
                                 <w:rPr>
                                   <w:rStyle w:val="Hyperlink"/>
@@ -6896,7 +6518,13 @@
         <w:fldChar w:fldCharType="begin"/>
       </w:r>
       <w:r>
-        <w:instrText xml:space="preserve"> LINK Excel.Sheet.12 "/Users/igna/Dropbox/Victaulic/FBE_vs_Bare/GitHub/Bare-vs-Coated-Water-Pipelines.xlsx" "Parameters!wall_corrosion_rate_mm_yr" \a \t </w:instrText>
+        <w:instrText xml:space="preserve"> LINK </w:instrText>
+      </w:r>
+      <w:r>
+        <w:instrText xml:space="preserve">Excel.Sheet.12 /Users/igna/Dropbox/Victaulic/FBE_vs_Bare/GitHub/Bare-vs-Coated-Water-Pipelines.xlsx Parameters!wall_corrosion_rate_mm_yr </w:instrText>
+      </w:r>
+      <w:r>
+        <w:instrText xml:space="preserve">\a \t </w:instrText>
       </w:r>
       <w:r>
         <w:fldChar w:fldCharType="separate"/>
@@ -7096,7 +6724,13 @@
         <w:fldChar w:fldCharType="begin"/>
       </w:r>
       <w:r>
-        <w:instrText xml:space="preserve"> LINK Excel.Sheet.12 "/Users/igna/Dropbox/Victaulic/FBE_vs_Bare/GitHub/Bare-vs-Coated-Water-Pipelines.xlsx" "Parameters!annual_hours_operation_h_yr" \a \t </w:instrText>
+        <w:instrText xml:space="preserve"> LINK </w:instrText>
+      </w:r>
+      <w:r>
+        <w:instrText xml:space="preserve">Excel.Sheet.12 /Users/igna/Dropbox/Victaulic/FBE_vs_Bare/GitHub/Bare-vs-Coated-Water-Pipelines.xlsx Parameters!annual_hours_operation_h_yr </w:instrText>
+      </w:r>
+      <w:r>
+        <w:instrText xml:space="preserve">\a \t </w:instrText>
       </w:r>
       <w:r>
         <w:fldChar w:fldCharType="separate"/>
@@ -7173,7 +6807,7 @@
         <w:rPr>
           <w:noProof/>
         </w:rPr>
-        <w:t>4</w:t>
+        <w:t>5</w:t>
       </w:r>
       <w:r>
         <w:fldChar w:fldCharType="end"/>
@@ -8503,7 +8137,7 @@
         <w:rPr>
           <w:noProof/>
         </w:rPr>
-        <w:t>5</w:t>
+        <w:t>6</w:t>
       </w:r>
       <w:r>
         <w:fldChar w:fldCharType="end"/>
@@ -8843,7 +8477,13 @@
         <w:fldChar w:fldCharType="begin"/>
       </w:r>
       <w:r>
-        <w:instrText xml:space="preserve"> LINK Excel.Sheet.12 /Users/igna/Dropbox/Victaulic/FBE_vs_Bare/GitHub/Bare-vs-Coated-Water-Pipelines.xlsx Inspections!bare_inspection_per_km \a \t </w:instrText>
+        <w:instrText xml:space="preserve"> LINK </w:instrText>
+      </w:r>
+      <w:r>
+        <w:instrText xml:space="preserve">Excel.Sheet.12 /Users/igna/Dropbox/Victaulic/FBE_vs_Bare/GitHub/Bare-vs-Coated-Water-Pipelines.xlsx Inspections!bare_inspection_per_km </w:instrText>
+      </w:r>
+      <w:r>
+        <w:instrText xml:space="preserve">\a \t </w:instrText>
       </w:r>
       <w:r>
         <w:fldChar w:fldCharType="separate"/>
@@ -8864,7 +8504,13 @@
         <w:fldChar w:fldCharType="begin"/>
       </w:r>
       <w:r>
-        <w:instrText xml:space="preserve"> LINK Excel.Sheet.12 /Users/igna/Dropbox/Victaulic/FBE_vs_Bare/GitHub/Bare-vs-Coated-Water-Pipelines.xlsx Inspections!fbe_inspection_per_km \a \t </w:instrText>
+        <w:instrText xml:space="preserve"> LINK </w:instrText>
+      </w:r>
+      <w:r>
+        <w:instrText xml:space="preserve">Excel.Sheet.12 /Users/igna/Dropbox/Victaulic/FBE_vs_Bare/GitHub/Bare-vs-Coated-Water-Pipelines.xlsx Inspections!fbe_inspection_per_km </w:instrText>
+      </w:r>
+      <w:r>
+        <w:instrText xml:space="preserve">\a \t </w:instrText>
       </w:r>
       <w:r>
         <w:fldChar w:fldCharType="separate"/>
@@ -8882,7 +8528,13 @@
         <w:fldChar w:fldCharType="begin"/>
       </w:r>
       <w:r>
-        <w:instrText xml:space="preserve"> LINK Excel.Sheet.12 /Users/igna/Dropbox/Victaulic/FBE_vs_Bare/GitHub/Bare-vs-Coated-Water-Pipelines.xlsx Parameters!pipeline_length_km \a \t </w:instrText>
+        <w:instrText xml:space="preserve"> LINK </w:instrText>
+      </w:r>
+      <w:r>
+        <w:instrText xml:space="preserve">Excel.Sheet.12 /Users/igna/Dropbox/Victaulic/FBE_vs_Bare/GitHub/Bare-vs-Coated-Water-Pipelines.xlsx Parameters!pipeline_length_km </w:instrText>
+      </w:r>
+      <w:r>
+        <w:instrText xml:space="preserve">\a \t </w:instrText>
       </w:r>
       <w:r>
         <w:fldChar w:fldCharType="separate"/>
@@ -8916,7 +8568,13 @@
         <w:fldChar w:fldCharType="begin"/>
       </w:r>
       <w:r>
-        <w:instrText xml:space="preserve"> LINK Excel.Sheet.12 /Users/igna/Dropbox/Victaulic/FBE_vs_Bare/GitHub/Bare-vs-Coated-Water-Pipelines.xlsx Inspections!R5C3 \a \t </w:instrText>
+        <w:instrText xml:space="preserve"> LINK </w:instrText>
+      </w:r>
+      <w:r>
+        <w:instrText xml:space="preserve">Excel.Sheet.12 /Users/igna/Dropbox/Victaulic/FBE_vs_Bare/GitHub/Bare-vs-Coated-Water-Pipelines.xlsx Inspections!R5C3 </w:instrText>
+      </w:r>
+      <w:r>
+        <w:instrText xml:space="preserve">\a \t </w:instrText>
       </w:r>
       <w:r>
         <w:fldChar w:fldCharType="separate"/>
@@ -8947,7 +8605,13 @@
         <w:fldChar w:fldCharType="begin"/>
       </w:r>
       <w:r>
-        <w:instrText xml:space="preserve"> LINK Excel.Sheet.12 /Users/igna/Dropbox/Victaulic/FBE_vs_Bare/GitHub/Bare-vs-Coated-Water-Pipelines.xlsx Inspections!R6C3 \a \t </w:instrText>
+        <w:instrText xml:space="preserve"> LINK </w:instrText>
+      </w:r>
+      <w:r>
+        <w:instrText xml:space="preserve">Excel.Sheet.12 /Users/igna/Dropbox/Victaulic/FBE_vs_Bare/GitHub/Bare-vs-Coated-Water-Pipelines.xlsx Inspections!R6C3 </w:instrText>
+      </w:r>
+      <w:r>
+        <w:instrText xml:space="preserve">\a \t </w:instrText>
       </w:r>
       <w:r>
         <w:fldChar w:fldCharType="separate"/>
@@ -8974,7 +8638,13 @@
         <w:fldChar w:fldCharType="begin"/>
       </w:r>
       <w:r>
-        <w:instrText xml:space="preserve"> LINK Excel.Sheet.12 /Users/igna/Dropbox/Victaulic/FBE_vs_Bare/GitHub/Bare-vs-Coated-Water-Pipelines.xlsx Parameters!annual_discount_rate_percent \a \t </w:instrText>
+        <w:instrText xml:space="preserve"> LINK </w:instrText>
+      </w:r>
+      <w:r>
+        <w:instrText xml:space="preserve">Excel.Sheet.12 /Users/igna/Dropbox/Victaulic/FBE_vs_Bare/GitHub/Bare-vs-Coated-Water-Pipelines.xlsx Parameters!annual_discount_rate_percent </w:instrText>
+      </w:r>
+      <w:r>
+        <w:instrText xml:space="preserve">\a \t </w:instrText>
       </w:r>
       <w:r>
         <w:fldChar w:fldCharType="separate"/>
@@ -9008,7 +8678,13 @@
         <w:fldChar w:fldCharType="begin"/>
       </w:r>
       <w:r>
-        <w:instrText xml:space="preserve"> LINK Excel.Sheet.12 /Users/igna/Dropbox/Victaulic/FBE_vs_Bare/GitHub/Bare-vs-Coated-Water-Pipelines.xlsx Inspections!bare_inspections_PV \a \t </w:instrText>
+        <w:instrText xml:space="preserve"> LINK </w:instrText>
+      </w:r>
+      <w:r>
+        <w:instrText xml:space="preserve">Excel.Sheet.12 /Users/igna/Dropbox/Victaulic/FBE_vs_Bare/GitHub/Bare-vs-Coated-Water-Pipelines.xlsx Inspections!bare_inspections_PV </w:instrText>
+      </w:r>
+      <w:r>
+        <w:instrText xml:space="preserve">\a \t </w:instrText>
       </w:r>
       <w:r>
         <w:fldChar w:fldCharType="separate"/>
@@ -9039,7 +8715,13 @@
         <w:fldChar w:fldCharType="begin"/>
       </w:r>
       <w:r>
-        <w:instrText xml:space="preserve"> LINK Excel.Sheet.12 /Users/igna/Dropbox/Victaulic/FBE_vs_Bare/GitHub/Bare-vs-Coated-Water-Pipelines.xlsx Inspections!fbe_inspections_PV \a \t </w:instrText>
+        <w:instrText xml:space="preserve"> LINK </w:instrText>
+      </w:r>
+      <w:r>
+        <w:instrText xml:space="preserve">Excel.Sheet.12 /Users/igna/Dropbox/Victaulic/FBE_vs_Bare/GitHub/Bare-vs-Coated-Water-Pipelines.xlsx Inspections!fbe_inspections_PV </w:instrText>
+      </w:r>
+      <w:r>
+        <w:instrText xml:space="preserve">\a \t </w:instrText>
       </w:r>
       <w:r>
         <w:fldChar w:fldCharType="separate"/>
@@ -9142,10 +8824,7 @@
         <w:t xml:space="preserve">. Transmission and distribution costs remain regulated, </w:t>
       </w:r>
       <w:r>
-        <w:t>with recent tariff adjustments adding complexity to pricing calculations.</w:t>
-      </w:r>
-      <w:r>
-        <w:t xml:space="preserve"> </w:t>
+        <w:t xml:space="preserve">with recent tariff adjustments adding complexity to pricing calculations. </w:t>
       </w:r>
       <w:sdt>
         <w:sdtPr>
@@ -10052,7 +9731,7 @@
         <w:rPr>
           <w:noProof/>
         </w:rPr>
-        <w:t>6</w:t>
+        <w:t>7</w:t>
       </w:r>
       <w:r>
         <w:fldChar w:fldCharType="end"/>
@@ -10902,7 +10581,7 @@
         <w:fldChar w:fldCharType="separate"/>
       </w:r>
       <w:r>
-        <w:t>8400</w:t>
+        <w:t xml:space="preserve"> 8,400 </w:t>
       </w:r>
       <w:r>
         <w:fldChar w:fldCharType="end"/>
@@ -15131,7 +14810,7 @@
         <w:rPr>
           <w:noProof/>
         </w:rPr>
-        <w:t>7</w:t>
+        <w:t>8</w:t>
       </w:r>
       <w:r>
         <w:fldChar w:fldCharType="end"/>
@@ -15692,8 +15371,12 @@
     <w:p>
       <w:pPr>
         <w:sectPr>
-          <w:headerReference w:type="default" r:id="rId24"/>
-          <w:footerReference w:type="default" r:id="rId25"/>
+          <w:headerReference w:type="even" r:id="rId27"/>
+          <w:headerReference w:type="default" r:id="rId28"/>
+          <w:footerReference w:type="even" r:id="rId29"/>
+          <w:footerReference w:type="default" r:id="rId30"/>
+          <w:headerReference w:type="first" r:id="rId31"/>
+          <w:footerReference w:type="first" r:id="rId32"/>
           <w:pgSz w:w="12240" w:h="15840" w:code="1"/>
           <w:pgMar w:top="1080" w:right="1080" w:bottom="1080" w:left="1080" w:header="432" w:footer="432" w:gutter="0"/>
           <w:cols w:num="2" w:space="288"/>
@@ -15730,14 +15413,7 @@
           <w:sz w:val="21"/>
           <w:szCs w:val="21"/>
         </w:rPr>
-        <w:t>As shown in Table 9, a comparison of CAPEX and the Present Value (PV) of OPEX over the</w:t>
-      </w:r>
-      <w:r>
-        <w:rPr>
-          <w:sz w:val="21"/>
-          <w:szCs w:val="21"/>
-        </w:rPr>
-        <w:t xml:space="preserve"> </w:t>
+        <w:t xml:space="preserve">As shown in Table 9, a comparison of CAPEX and the Present Value (PV) of OPEX over the </w:t>
       </w:r>
       <w:r>
         <w:rPr>
@@ -15927,7 +15603,7 @@
         <w:rPr>
           <w:noProof/>
         </w:rPr>
-        <w:t>8</w:t>
+        <w:t>9</w:t>
       </w:r>
       <w:r>
         <w:fldChar w:fldCharType="end"/>
@@ -16254,63 +15930,104 @@
               </w:rPr>
             </w:pPr>
             <w:r>
-              <w:fldChar w:fldCharType="begin"/>
-            </w:r>
-            <w:r>
               <w:rPr>
                 <w:b w:val="0"/>
                 <w:bCs w:val="0"/>
-              </w:rPr>
-              <w:instrText xml:space="preserve"> LINK Excel.Sheet.12 /Users/igna/Dropbox/Victaulic/FBE_vs_Bare/GitHub/Bare-vs-Coated-Water-Pipelines.xlsx Charts!R19C5 \t  \* MERGEFORMAT </w:instrText>
-            </w:r>
-            <w:r>
-              <w:fldChar w:fldCharType="separate"/>
+                <w:sz w:val="21"/>
+                <w:szCs w:val="21"/>
+              </w:rPr>
+              <w:fldChar w:fldCharType="begin"/>
             </w:r>
             <w:r>
               <w:rPr>
                 <w:b w:val="0"/>
                 <w:bCs w:val="0"/>
-              </w:rPr>
-              <w:t>$7,100,398</w:t>
-            </w:r>
-            <w:r>
-              <w:fldChar w:fldCharType="end"/>
-            </w:r>
-            <w:r>
-              <w:fldChar w:fldCharType="begin"/>
+                <w:sz w:val="21"/>
+                <w:szCs w:val="21"/>
+              </w:rPr>
+              <w:instrText xml:space="preserve"> LINK Excel.Sheet.12 /Users/igna/Dropbox/Victaulic/FBE_vs_Bare/GitHub/Bare-vs-Coated-Water-Pipelines.xlsx Steel!Steel_cost_difference \t </w:instrText>
             </w:r>
             <w:r>
               <w:rPr>
                 <w:b w:val="0"/>
                 <w:bCs w:val="0"/>
-              </w:rPr>
-              <w:instrText xml:space="preserve"> LINK </w:instrText>
+                <w:sz w:val="21"/>
+                <w:szCs w:val="21"/>
+              </w:rPr>
+              <w:instrText xml:space="preserve"> \* MERGEFORMAT </w:instrText>
             </w:r>
             <w:r>
               <w:rPr>
                 <w:b w:val="0"/>
                 <w:bCs w:val="0"/>
-              </w:rPr>
-              <w:instrText xml:space="preserve">Excel.Sheet.12 /Users/igna/Dropbox/Victaulic/FBE_vs_Bare/GitHub/Bare-vs-Coated-Water-Pipelines.xlsx Charts!R3C12 </w:instrText>
+                <w:sz w:val="21"/>
+                <w:szCs w:val="21"/>
+              </w:rPr>
+              <w:fldChar w:fldCharType="separate"/>
             </w:r>
             <w:r>
               <w:rPr>
                 <w:b w:val="0"/>
                 <w:bCs w:val="0"/>
               </w:rPr>
-              <w:instrText xml:space="preserve">\t </w:instrText>
+              <w:t>$6,328,077</w:t>
             </w:r>
             <w:r>
               <w:rPr>
                 <w:b w:val="0"/>
                 <w:bCs w:val="0"/>
+                <w:sz w:val="21"/>
+                <w:szCs w:val="21"/>
+              </w:rPr>
+              <w:fldChar w:fldCharType="end"/>
+            </w:r>
+            <w:r>
+              <w:rPr>
+                <w:b w:val="0"/>
+                <w:bCs w:val="0"/>
+              </w:rPr>
+              <w:fldChar w:fldCharType="begin"/>
+            </w:r>
+            <w:r>
+              <w:rPr>
+                <w:b w:val="0"/>
+                <w:bCs w:val="0"/>
+              </w:rPr>
+              <w:instrText xml:space="preserve"> LINK </w:instrText>
+            </w:r>
+            <w:r>
+              <w:rPr>
+                <w:b w:val="0"/>
+                <w:bCs w:val="0"/>
+              </w:rPr>
+              <w:instrText xml:space="preserve">Excel.Sheet.12 /Users/igna/Dropbox/Victaulic/FBE_vs_Bare/GitHub/Bare-vs-Coated-Water-Pipelines.xlsx Charts!R3C12 </w:instrText>
+            </w:r>
+            <w:r>
+              <w:rPr>
+                <w:b w:val="0"/>
+                <w:bCs w:val="0"/>
+              </w:rPr>
+              <w:instrText xml:space="preserve">\t </w:instrText>
+            </w:r>
+            <w:r>
+              <w:rPr>
+                <w:b w:val="0"/>
+                <w:bCs w:val="0"/>
               </w:rPr>
               <w:instrText xml:space="preserve"> \* MERGEFORMAT </w:instrText>
             </w:r>
             <w:r>
+              <w:rPr>
+                <w:b w:val="0"/>
+                <w:bCs w:val="0"/>
+              </w:rPr>
               <w:fldChar w:fldCharType="separate"/>
             </w:r>
             <w:r>
+              <w:rPr>
+                <w:b w:val="0"/>
+                <w:bCs w:val="0"/>
+              </w:rPr>
               <w:fldChar w:fldCharType="end"/>
             </w:r>
           </w:p>
@@ -17477,7 +17194,7 @@
         <w:rPr>
           <w:noProof/>
         </w:rPr>
-        <w:t>9</w:t>
+        <w:t>10</w:t>
       </w:r>
       <w:r>
         <w:fldChar w:fldCharType="end"/>
@@ -18670,7 +18387,21 @@
           <w:sz w:val="21"/>
           <w:szCs w:val="21"/>
         </w:rPr>
-        <w:t xml:space="preserve">savins </w:t>
+        <w:t>savin</w:t>
+      </w:r>
+      <w:r>
+        <w:rPr>
+          <w:sz w:val="21"/>
+          <w:szCs w:val="21"/>
+        </w:rPr>
+        <w:t>g</w:t>
+      </w:r>
+      <w:r>
+        <w:rPr>
+          <w:sz w:val="21"/>
+          <w:szCs w:val="21"/>
+        </w:rPr>
+        <w:t xml:space="preserve">s </w:t>
       </w:r>
       <w:r>
         <w:rPr>
@@ -18967,7 +18698,7 @@
                                 <wp:inline distT="0" distB="0" distL="0" distR="0" wp14:anchorId="2A443BA2" wp14:editId="528ECB73">
                                   <wp:extent cx="3057525" cy="5381297"/>
                                   <wp:effectExtent l="0" t="0" r="3175" b="3810"/>
-                                  <wp:docPr id="299333803" name="Graphic 1"/>
+                                  <wp:docPr id="335826423" name="Graphic 1"/>
                                   <wp:cNvGraphicFramePr>
                                     <a:graphicFrameLocks xmlns:a="http://schemas.openxmlformats.org/drawingml/2006/main" noChangeAspect="1"/>
                                   </wp:cNvGraphicFramePr>
@@ -18979,10 +18710,10 @@
                                           <pic:cNvPicPr/>
                                         </pic:nvPicPr>
                                         <pic:blipFill rotWithShape="1">
-                                          <a:blip r:embed="rId26">
+                                          <a:blip r:embed="rId33">
                                             <a:extLst>
                                               <a:ext uri="{96DAC541-7B7A-43D3-8B79-37D633B846F1}">
-                                                <asvg:svgBlip xmlns:asvg="http://schemas.microsoft.com/office/drawing/2016/SVG/main" r:embed="rId27"/>
+                                                <asvg:svgBlip xmlns:asvg="http://schemas.microsoft.com/office/drawing/2016/SVG/main" r:embed="rId34"/>
                                               </a:ext>
                                             </a:extLst>
                                           </a:blip>
@@ -19078,7 +18809,7 @@
                           <wp:inline distT="0" distB="0" distL="0" distR="0" wp14:anchorId="2A443BA2" wp14:editId="528ECB73">
                             <wp:extent cx="3057525" cy="5381297"/>
                             <wp:effectExtent l="0" t="0" r="3175" b="3810"/>
-                            <wp:docPr id="299333803" name="Graphic 1"/>
+                            <wp:docPr id="335826423" name="Graphic 1"/>
                             <wp:cNvGraphicFramePr>
                               <a:graphicFrameLocks xmlns:a="http://schemas.openxmlformats.org/drawingml/2006/main" noChangeAspect="1"/>
                             </wp:cNvGraphicFramePr>
@@ -19090,10 +18821,10 @@
                                     <pic:cNvPicPr/>
                                   </pic:nvPicPr>
                                   <pic:blipFill rotWithShape="1">
-                                    <a:blip r:embed="rId26">
+                                    <a:blip r:embed="rId33">
                                       <a:extLst>
                                         <a:ext uri="{96DAC541-7B7A-43D3-8B79-37D633B846F1}">
-                                          <asvg:svgBlip xmlns:asvg="http://schemas.microsoft.com/office/drawing/2016/SVG/main" r:embed="rId27"/>
+                                          <asvg:svgBlip xmlns:asvg="http://schemas.microsoft.com/office/drawing/2016/SVG/main" r:embed="rId34"/>
                                         </a:ext>
                                       </a:extLst>
                                     </a:blip>
@@ -20097,7 +19828,7 @@
         <w:rPr>
           <w:noProof/>
         </w:rPr>
-        <w:t>10</w:t>
+        <w:t>11</w:t>
       </w:r>
       <w:r>
         <w:fldChar w:fldCharType="end"/>
@@ -24948,7 +24679,7 @@
         <w:rPr>
           <w:noProof/>
         </w:rPr>
-        <w:t>11</w:t>
+        <w:t>12</w:t>
       </w:r>
       <w:r>
         <w:fldChar w:fldCharType="end"/>
@@ -36087,6 +35818,16 @@
   <w:p>
     <w:pPr>
       <w:pStyle w:val="Footer"/>
+    </w:pPr>
+  </w:p>
+</w:ftr>
+</file>
+
+<file path=word/footer2.xml><?xml version="1.0" encoding="utf-8"?>
+<w:ftr xmlns:wpc="http://schemas.microsoft.com/office/word/2010/wordprocessingCanvas" xmlns:cx="http://schemas.microsoft.com/office/drawing/2014/chartex" xmlns:cx1="http://schemas.microsoft.com/office/drawing/2015/9/8/chartex" xmlns:cx2="http://schemas.microsoft.com/office/drawing/2015/10/21/chartex" xmlns:cx3="http://schemas.microsoft.com/office/drawing/2016/5/9/chartex" xmlns:cx4="http://schemas.microsoft.com/office/drawing/2016/5/10/chartex" xmlns:cx5="http://schemas.microsoft.com/office/drawing/2016/5/11/chartex" xmlns:cx6="http://schemas.microsoft.com/office/drawing/2016/5/12/chartex" xmlns:cx7="http://schemas.microsoft.com/office/drawing/2016/5/13/chartex" xmlns:cx8="http://schemas.microsoft.com/office/drawing/2016/5/14/chartex" xmlns:mc="http://schemas.openxmlformats.org/markup-compatibility/2006" xmlns:aink="http://schemas.microsoft.com/office/drawing/2016/ink" xmlns:am3d="http://schemas.microsoft.com/office/drawing/2017/model3d" xmlns:o="urn:schemas-microsoft-com:office:office" xmlns:oel="http://schemas.microsoft.com/office/2019/extlst" xmlns:r="http://schemas.openxmlformats.org/officeDocument/2006/relationships" xmlns:m="http://schemas.openxmlformats.org/officeDocument/2006/math" xmlns:v="urn:schemas-microsoft-com:vml" xmlns:wp14="http://schemas.microsoft.com/office/word/2010/wordprocessingDrawing" xmlns:wp="http://schemas.openxmlformats.org/drawingml/2006/wordprocessingDrawing" xmlns:w10="urn:schemas-microsoft-com:office:word" xmlns:w="http://schemas.openxmlformats.org/wordprocessingml/2006/main" xmlns:w14="http://schemas.microsoft.com/office/word/2010/wordml" xmlns:w15="http://schemas.microsoft.com/office/word/2012/wordml" xmlns:w16cex="http://schemas.microsoft.com/office/word/2018/wordml/cex" xmlns:w16cid="http://schemas.microsoft.com/office/word/2016/wordml/cid" xmlns:w16="http://schemas.microsoft.com/office/word/2018/wordml" xmlns:w16du="http://schemas.microsoft.com/office/word/2023/wordml/word16du" xmlns:w16sdtdh="http://schemas.microsoft.com/office/word/2020/wordml/sdtdatahash" xmlns:w16sdtfl="http://schemas.microsoft.com/office/word/2024/wordml/sdtformatlock" xmlns:w16se="http://schemas.microsoft.com/office/word/2015/wordml/symex" xmlns:wpg="http://schemas.microsoft.com/office/word/2010/wordprocessingGroup" xmlns:wpi="http://schemas.microsoft.com/office/word/2010/wordprocessingInk" xmlns:wne="http://schemas.microsoft.com/office/word/2006/wordml" xmlns:wps="http://schemas.microsoft.com/office/word/2010/wordprocessingShape" mc:Ignorable="w14 w15 w16se w16cid w16 w16cex w16sdtdh w16sdtfl w16du wp14">
+  <w:p>
+    <w:pPr>
+      <w:pStyle w:val="Footer"/>
       <w:jc w:val="center"/>
       <w:rPr>
         <w:caps/>
@@ -36140,6 +35881,16 @@
 </w:ftr>
 </file>
 
+<file path=word/footer3.xml><?xml version="1.0" encoding="utf-8"?>
+<w:ftr xmlns:wpc="http://schemas.microsoft.com/office/word/2010/wordprocessingCanvas" xmlns:cx="http://schemas.microsoft.com/office/drawing/2014/chartex" xmlns:cx1="http://schemas.microsoft.com/office/drawing/2015/9/8/chartex" xmlns:cx2="http://schemas.microsoft.com/office/drawing/2015/10/21/chartex" xmlns:cx3="http://schemas.microsoft.com/office/drawing/2016/5/9/chartex" xmlns:cx4="http://schemas.microsoft.com/office/drawing/2016/5/10/chartex" xmlns:cx5="http://schemas.microsoft.com/office/drawing/2016/5/11/chartex" xmlns:cx6="http://schemas.microsoft.com/office/drawing/2016/5/12/chartex" xmlns:cx7="http://schemas.microsoft.com/office/drawing/2016/5/13/chartex" xmlns:cx8="http://schemas.microsoft.com/office/drawing/2016/5/14/chartex" xmlns:mc="http://schemas.openxmlformats.org/markup-compatibility/2006" xmlns:aink="http://schemas.microsoft.com/office/drawing/2016/ink" xmlns:am3d="http://schemas.microsoft.com/office/drawing/2017/model3d" xmlns:o="urn:schemas-microsoft-com:office:office" xmlns:oel="http://schemas.microsoft.com/office/2019/extlst" xmlns:r="http://schemas.openxmlformats.org/officeDocument/2006/relationships" xmlns:m="http://schemas.openxmlformats.org/officeDocument/2006/math" xmlns:v="urn:schemas-microsoft-com:vml" xmlns:wp14="http://schemas.microsoft.com/office/word/2010/wordprocessingDrawing" xmlns:wp="http://schemas.openxmlformats.org/drawingml/2006/wordprocessingDrawing" xmlns:w10="urn:schemas-microsoft-com:office:word" xmlns:w="http://schemas.openxmlformats.org/wordprocessingml/2006/main" xmlns:w14="http://schemas.microsoft.com/office/word/2010/wordml" xmlns:w15="http://schemas.microsoft.com/office/word/2012/wordml" xmlns:w16cex="http://schemas.microsoft.com/office/word/2018/wordml/cex" xmlns:w16cid="http://schemas.microsoft.com/office/word/2016/wordml/cid" xmlns:w16="http://schemas.microsoft.com/office/word/2018/wordml" xmlns:w16du="http://schemas.microsoft.com/office/word/2023/wordml/word16du" xmlns:w16sdtdh="http://schemas.microsoft.com/office/word/2020/wordml/sdtdatahash" xmlns:w16sdtfl="http://schemas.microsoft.com/office/word/2024/wordml/sdtformatlock" xmlns:w16se="http://schemas.microsoft.com/office/word/2015/wordml/symex" xmlns:wpg="http://schemas.microsoft.com/office/word/2010/wordprocessingGroup" xmlns:wpi="http://schemas.microsoft.com/office/word/2010/wordprocessingInk" xmlns:wne="http://schemas.microsoft.com/office/word/2006/wordml" xmlns:wps="http://schemas.microsoft.com/office/word/2010/wordprocessingShape" mc:Ignorable="w14 w15 w16se w16cid w16 w16cex w16sdtdh w16sdtfl w16du wp14">
+  <w:p>
+    <w:pPr>
+      <w:pStyle w:val="Footer"/>
+    </w:pPr>
+  </w:p>
+</w:ftr>
+</file>
+
 <file path=word/footnotes.xml><?xml version="1.0" encoding="utf-8"?>
 <w:footnotes xmlns:wpc="http://schemas.microsoft.com/office/word/2010/wordprocessingCanvas" xmlns:cx="http://schemas.microsoft.com/office/drawing/2014/chartex" xmlns:cx1="http://schemas.microsoft.com/office/drawing/2015/9/8/chartex" xmlns:cx2="http://schemas.microsoft.com/office/drawing/2015/10/21/chartex" xmlns:cx3="http://schemas.microsoft.com/office/drawing/2016/5/9/chartex" xmlns:cx4="http://schemas.microsoft.com/office/drawing/2016/5/10/chartex" xmlns:cx5="http://schemas.microsoft.com/office/drawing/2016/5/11/chartex" xmlns:cx6="http://schemas.microsoft.com/office/drawing/2016/5/12/chartex" xmlns:cx7="http://schemas.microsoft.com/office/drawing/2016/5/13/chartex" xmlns:cx8="http://schemas.microsoft.com/office/drawing/2016/5/14/chartex" xmlns:mc="http://schemas.openxmlformats.org/markup-compatibility/2006" xmlns:aink="http://schemas.microsoft.com/office/drawing/2016/ink" xmlns:am3d="http://schemas.microsoft.com/office/drawing/2017/model3d" xmlns:o="urn:schemas-microsoft-com:office:office" xmlns:oel="http://schemas.microsoft.com/office/2019/extlst" xmlns:r="http://schemas.openxmlformats.org/officeDocument/2006/relationships" xmlns:m="http://schemas.openxmlformats.org/officeDocument/2006/math" xmlns:v="urn:schemas-microsoft-com:vml" xmlns:wp14="http://schemas.microsoft.com/office/word/2010/wordprocessingDrawing" xmlns:wp="http://schemas.openxmlformats.org/drawingml/2006/wordprocessingDrawing" xmlns:w10="urn:schemas-microsoft-com:office:word" xmlns:w="http://schemas.openxmlformats.org/wordprocessingml/2006/main" xmlns:w14="http://schemas.microsoft.com/office/word/2010/wordml" xmlns:w15="http://schemas.microsoft.com/office/word/2012/wordml" xmlns:w16cex="http://schemas.microsoft.com/office/word/2018/wordml/cex" xmlns:w16cid="http://schemas.microsoft.com/office/word/2016/wordml/cid" xmlns:w16="http://schemas.microsoft.com/office/word/2018/wordml" xmlns:w16du="http://schemas.microsoft.com/office/word/2023/wordml/word16du" xmlns:w16sdtdh="http://schemas.microsoft.com/office/word/2020/wordml/sdtdatahash" xmlns:w16sdtfl="http://schemas.microsoft.com/office/word/2024/wordml/sdtformatlock" xmlns:w16se="http://schemas.microsoft.com/office/word/2015/wordml/symex" xmlns:wpg="http://schemas.microsoft.com/office/word/2010/wordprocessingGroup" xmlns:wpi="http://schemas.microsoft.com/office/word/2010/wordprocessingInk" xmlns:wne="http://schemas.microsoft.com/office/word/2006/wordml" xmlns:wps="http://schemas.microsoft.com/office/word/2010/wordprocessingShape" mc:Ignorable="w14 w15 w16se w16cid w16 w16cex w16sdtdh w16sdtfl w16du wp14">
   <w:footnote w:type="separator" w:id="-1">
@@ -36211,15 +35962,22 @@
       <w:r>
         <w:t xml:space="preserve">I. Mella works for Victaulic as an Engineering Specialist based in Chile, (phone: +5699240028; e-mail: imella@victaulic.com, ignacio.mella@gmail.com). </w:t>
       </w:r>
-      <w:r>
-        <w:t xml:space="preserve"> </w:t>
-      </w:r>
     </w:p>
   </w:footnote>
 </w:footnotes>
 </file>
 
 <file path=word/header1.xml><?xml version="1.0" encoding="utf-8"?>
+<w:hdr xmlns:wpc="http://schemas.microsoft.com/office/word/2010/wordprocessingCanvas" xmlns:cx="http://schemas.microsoft.com/office/drawing/2014/chartex" xmlns:cx1="http://schemas.microsoft.com/office/drawing/2015/9/8/chartex" xmlns:cx2="http://schemas.microsoft.com/office/drawing/2015/10/21/chartex" xmlns:cx3="http://schemas.microsoft.com/office/drawing/2016/5/9/chartex" xmlns:cx4="http://schemas.microsoft.com/office/drawing/2016/5/10/chartex" xmlns:cx5="http://schemas.microsoft.com/office/drawing/2016/5/11/chartex" xmlns:cx6="http://schemas.microsoft.com/office/drawing/2016/5/12/chartex" xmlns:cx7="http://schemas.microsoft.com/office/drawing/2016/5/13/chartex" xmlns:cx8="http://schemas.microsoft.com/office/drawing/2016/5/14/chartex" xmlns:mc="http://schemas.openxmlformats.org/markup-compatibility/2006" xmlns:aink="http://schemas.microsoft.com/office/drawing/2016/ink" xmlns:am3d="http://schemas.microsoft.com/office/drawing/2017/model3d" xmlns:o="urn:schemas-microsoft-com:office:office" xmlns:oel="http://schemas.microsoft.com/office/2019/extlst" xmlns:r="http://schemas.openxmlformats.org/officeDocument/2006/relationships" xmlns:m="http://schemas.openxmlformats.org/officeDocument/2006/math" xmlns:v="urn:schemas-microsoft-com:vml" xmlns:wp14="http://schemas.microsoft.com/office/word/2010/wordprocessingDrawing" xmlns:wp="http://schemas.openxmlformats.org/drawingml/2006/wordprocessingDrawing" xmlns:w10="urn:schemas-microsoft-com:office:word" xmlns:w="http://schemas.openxmlformats.org/wordprocessingml/2006/main" xmlns:w14="http://schemas.microsoft.com/office/word/2010/wordml" xmlns:w15="http://schemas.microsoft.com/office/word/2012/wordml" xmlns:w16cex="http://schemas.microsoft.com/office/word/2018/wordml/cex" xmlns:w16cid="http://schemas.microsoft.com/office/word/2016/wordml/cid" xmlns:w16="http://schemas.microsoft.com/office/word/2018/wordml" xmlns:w16du="http://schemas.microsoft.com/office/word/2023/wordml/word16du" xmlns:w16sdtdh="http://schemas.microsoft.com/office/word/2020/wordml/sdtdatahash" xmlns:w16sdtfl="http://schemas.microsoft.com/office/word/2024/wordml/sdtformatlock" xmlns:w16se="http://schemas.microsoft.com/office/word/2015/wordml/symex" xmlns:wpg="http://schemas.microsoft.com/office/word/2010/wordprocessingGroup" xmlns:wpi="http://schemas.microsoft.com/office/word/2010/wordprocessingInk" xmlns:wne="http://schemas.microsoft.com/office/word/2006/wordml" xmlns:wps="http://schemas.microsoft.com/office/word/2010/wordprocessingShape" mc:Ignorable="w14 w15 w16se w16cid w16 w16cex w16sdtdh w16sdtfl w16du wp14">
+  <w:p>
+    <w:pPr>
+      <w:pStyle w:val="Header"/>
+    </w:pPr>
+  </w:p>
+</w:hdr>
+</file>
+
+<file path=word/header2.xml><?xml version="1.0" encoding="utf-8"?>
 <w:hdr xmlns:wpc="http://schemas.microsoft.com/office/word/2010/wordprocessingCanvas" xmlns:cx="http://schemas.microsoft.com/office/drawing/2014/chartex" xmlns:cx1="http://schemas.microsoft.com/office/drawing/2015/9/8/chartex" xmlns:cx2="http://schemas.microsoft.com/office/drawing/2015/10/21/chartex" xmlns:cx3="http://schemas.microsoft.com/office/drawing/2016/5/9/chartex" xmlns:cx4="http://schemas.microsoft.com/office/drawing/2016/5/10/chartex" xmlns:cx5="http://schemas.microsoft.com/office/drawing/2016/5/11/chartex" xmlns:cx6="http://schemas.microsoft.com/office/drawing/2016/5/12/chartex" xmlns:cx7="http://schemas.microsoft.com/office/drawing/2016/5/13/chartex" xmlns:cx8="http://schemas.microsoft.com/office/drawing/2016/5/14/chartex" xmlns:mc="http://schemas.openxmlformats.org/markup-compatibility/2006" xmlns:aink="http://schemas.microsoft.com/office/drawing/2016/ink" xmlns:am3d="http://schemas.microsoft.com/office/drawing/2017/model3d" xmlns:o="urn:schemas-microsoft-com:office:office" xmlns:oel="http://schemas.microsoft.com/office/2019/extlst" xmlns:r="http://schemas.openxmlformats.org/officeDocument/2006/relationships" xmlns:m="http://schemas.openxmlformats.org/officeDocument/2006/math" xmlns:v="urn:schemas-microsoft-com:vml" xmlns:wp14="http://schemas.microsoft.com/office/word/2010/wordprocessingDrawing" xmlns:wp="http://schemas.openxmlformats.org/drawingml/2006/wordprocessingDrawing" xmlns:w10="urn:schemas-microsoft-com:office:word" xmlns:w="http://schemas.openxmlformats.org/wordprocessingml/2006/main" xmlns:w14="http://schemas.microsoft.com/office/word/2010/wordml" xmlns:w15="http://schemas.microsoft.com/office/word/2012/wordml" xmlns:w16cex="http://schemas.microsoft.com/office/word/2018/wordml/cex" xmlns:w16cid="http://schemas.microsoft.com/office/word/2016/wordml/cid" xmlns:w16="http://schemas.microsoft.com/office/word/2018/wordml" xmlns:w16du="http://schemas.microsoft.com/office/word/2023/wordml/word16du" xmlns:w16sdtdh="http://schemas.microsoft.com/office/word/2020/wordml/sdtdatahash" xmlns:w16sdtfl="http://schemas.microsoft.com/office/word/2024/wordml/sdtformatlock" xmlns:w16se="http://schemas.microsoft.com/office/word/2015/wordml/symex" xmlns:wpg="http://schemas.microsoft.com/office/word/2010/wordprocessingGroup" xmlns:wpi="http://schemas.microsoft.com/office/word/2010/wordprocessingInk" xmlns:wne="http://schemas.microsoft.com/office/word/2006/wordml" xmlns:wps="http://schemas.microsoft.com/office/word/2010/wordprocessingShape" mc:Ignorable="w14 w15 w16se w16cid w16 w16cex w16sdtdh w16sdtfl w16du wp14">
   <w:p>
     <w:pPr>
@@ -36242,21 +36000,14 @@
         <w:sz w:val="16"/>
         <w:szCs w:val="16"/>
       </w:rPr>
-      <w:t xml:space="preserve">Optimizing Pipeline Costs: Evaluating Corrosion Allowance and Inner </w:t>
+      <w:t xml:space="preserve">Comparative Analysis of Corrosion Mitigation </w:t>
     </w:r>
     <w:r>
       <w:rPr>
         <w:sz w:val="16"/>
         <w:szCs w:val="16"/>
       </w:rPr>
-      <w:t>Epoxy</w:t>
-    </w:r>
-    <w:r>
-      <w:rPr>
-        <w:sz w:val="16"/>
-        <w:szCs w:val="16"/>
-      </w:rPr>
-      <w:t xml:space="preserve"> Coating for Water Transport Systems</w:t>
+      <w:t>Strategies in Water Pipeline Systems</w:t>
     </w:r>
     <w:r>
       <w:rPr>
@@ -36269,6 +36020,16 @@
   <w:p>
     <w:pPr>
       <w:ind w:right="360"/>
+    </w:pPr>
+  </w:p>
+</w:hdr>
+</file>
+
+<file path=word/header3.xml><?xml version="1.0" encoding="utf-8"?>
+<w:hdr xmlns:wpc="http://schemas.microsoft.com/office/word/2010/wordprocessingCanvas" xmlns:cx="http://schemas.microsoft.com/office/drawing/2014/chartex" xmlns:cx1="http://schemas.microsoft.com/office/drawing/2015/9/8/chartex" xmlns:cx2="http://schemas.microsoft.com/office/drawing/2015/10/21/chartex" xmlns:cx3="http://schemas.microsoft.com/office/drawing/2016/5/9/chartex" xmlns:cx4="http://schemas.microsoft.com/office/drawing/2016/5/10/chartex" xmlns:cx5="http://schemas.microsoft.com/office/drawing/2016/5/11/chartex" xmlns:cx6="http://schemas.microsoft.com/office/drawing/2016/5/12/chartex" xmlns:cx7="http://schemas.microsoft.com/office/drawing/2016/5/13/chartex" xmlns:cx8="http://schemas.microsoft.com/office/drawing/2016/5/14/chartex" xmlns:mc="http://schemas.openxmlformats.org/markup-compatibility/2006" xmlns:aink="http://schemas.microsoft.com/office/drawing/2016/ink" xmlns:am3d="http://schemas.microsoft.com/office/drawing/2017/model3d" xmlns:o="urn:schemas-microsoft-com:office:office" xmlns:oel="http://schemas.microsoft.com/office/2019/extlst" xmlns:r="http://schemas.openxmlformats.org/officeDocument/2006/relationships" xmlns:m="http://schemas.openxmlformats.org/officeDocument/2006/math" xmlns:v="urn:schemas-microsoft-com:vml" xmlns:wp14="http://schemas.microsoft.com/office/word/2010/wordprocessingDrawing" xmlns:wp="http://schemas.openxmlformats.org/drawingml/2006/wordprocessingDrawing" xmlns:w10="urn:schemas-microsoft-com:office:word" xmlns:w="http://schemas.openxmlformats.org/wordprocessingml/2006/main" xmlns:w14="http://schemas.microsoft.com/office/word/2010/wordml" xmlns:w15="http://schemas.microsoft.com/office/word/2012/wordml" xmlns:w16cex="http://schemas.microsoft.com/office/word/2018/wordml/cex" xmlns:w16cid="http://schemas.microsoft.com/office/word/2016/wordml/cid" xmlns:w16="http://schemas.microsoft.com/office/word/2018/wordml" xmlns:w16du="http://schemas.microsoft.com/office/word/2023/wordml/word16du" xmlns:w16sdtdh="http://schemas.microsoft.com/office/word/2020/wordml/sdtdatahash" xmlns:w16sdtfl="http://schemas.microsoft.com/office/word/2024/wordml/sdtformatlock" xmlns:w16se="http://schemas.microsoft.com/office/word/2015/wordml/symex" xmlns:wpg="http://schemas.microsoft.com/office/word/2010/wordprocessingGroup" xmlns:wpi="http://schemas.microsoft.com/office/word/2010/wordprocessingInk" xmlns:wne="http://schemas.microsoft.com/office/word/2006/wordml" xmlns:wps="http://schemas.microsoft.com/office/word/2010/wordprocessingShape" mc:Ignorable="w14 w15 w16se w16cid w16 w16cex w16sdtdh w16sdtfl w16du wp14">
+  <w:p>
+    <w:pPr>
+      <w:pStyle w:val="Header"/>
     </w:pPr>
   </w:p>
 </w:hdr>
@@ -37789,7 +37550,7 @@
     <w:lsdException w:name="HTML Acronym" w:semiHidden="1" w:unhideWhenUsed="1"/>
     <w:lsdException w:name="HTML Address" w:semiHidden="1" w:unhideWhenUsed="1"/>
     <w:lsdException w:name="HTML Cite" w:semiHidden="1" w:unhideWhenUsed="1"/>
-    <w:lsdException w:name="HTML Code" w:semiHidden="1" w:unhideWhenUsed="1"/>
+    <w:lsdException w:name="HTML Code" w:semiHidden="1" w:uiPriority="99" w:unhideWhenUsed="1"/>
     <w:lsdException w:name="HTML Definition" w:semiHidden="1" w:unhideWhenUsed="1"/>
     <w:lsdException w:name="HTML Keyboard" w:semiHidden="1" w:unhideWhenUsed="1"/>
     <w:lsdException w:name="HTML Preformatted" w:semiHidden="1" w:unhideWhenUsed="1"/>
@@ -39330,6 +39091,19 @@
       <w:lang w:val="en-US"/>
     </w:rPr>
   </w:style>
+  <w:style w:type="character" w:styleId="HTMLCode">
+    <w:name w:val="HTML Code"/>
+    <w:basedOn w:val="DefaultParagraphFont"/>
+    <w:uiPriority w:val="99"/>
+    <w:semiHidden/>
+    <w:unhideWhenUsed/>
+    <w:rsid w:val="00B62364"/>
+    <w:rPr>
+      <w:rFonts w:ascii="Courier New" w:eastAsia="Times New Roman" w:hAnsi="Courier New" w:cs="Courier New"/>
+      <w:sz w:val="20"/>
+      <w:szCs w:val="20"/>
+    </w:rPr>
+  </w:style>
 </w:styles>
 </file>
 
@@ -39645,7 +39419,7 @@
     <b:Year>2024</b:Year>
     <b:Month>Apr</b:Month>
     <b:Day>30</b:Day>
-    <b:RefOrder>4</b:RefOrder>
+    <b:RefOrder>3</b:RefOrder>
   </b:Source>
   <b:Source>
     <b:Tag>Moh07</b:Tag>
@@ -39666,7 +39440,7 @@
     <b:Year>2007</b:Year>
     <b:City>New York</b:City>
     <b:Publisher>ASME Press</b:Publisher>
-    <b:RefOrder>51</b:RefOrder>
+    <b:RefOrder>31</b:RefOrder>
   </b:Source>
   <b:Source>
     <b:Tag>Sta05</b:Tag>
@@ -39687,7 +39461,7 @@
     <b:City>Houston, TX</b:City>
     <b:Publisher>Gulf Professional Publishing</b:Publisher>
     <b:Year>2005</b:Year>
-    <b:RefOrder>52</b:RefOrder>
+    <b:RefOrder>32</b:RefOrder>
   </b:Source>
   <b:Source>
     <b:Tag>Ken20</b:Tag>
@@ -39711,7 +39485,7 @@
     </b:Author>
     <b:URL>https://www.sciencedirect.com/science/article/pii/S1944398624102810</b:URL>
     <b:Month>April</b:Month>
-    <b:RefOrder>53</b:RefOrder>
+    <b:RefOrder>33</b:RefOrder>
   </b:Source>
   <b:Source>
     <b:Tag>Imp18</b:Tag>
@@ -39720,7 +39494,7 @@
     <b:Title>Important factors influencing on steel pipe price</b:Title>
     <b:Year>2018</b:Year>
     <b:URL>https://www.mrpipeoffer.com/post/what-is-the-main-factors-influencing-pipe-price</b:URL>
-    <b:RefOrder>3</b:RefOrder>
+    <b:RefOrder>34</b:RefOrder>
   </b:Source>
   <b:Source>
     <b:Tag>AUM99</b:Tag>
@@ -39743,7 +39517,7 @@
     <b:City>Al-Jubail, Kingdom of Saudi Arabia</b:City>
     <b:StandardNumber>No. TR 3804/APP 95009</b:StandardNumber>
     <b:Institution>Saline Water Conversion Corporation</b:Institution>
-    <b:RefOrder>54</b:RefOrder>
+    <b:RefOrder>35</b:RefOrder>
   </b:Source>
   <b:Source>
     <b:Tag>SGo10</b:Tag>
@@ -39765,7 +39539,7 @@
     <b:URL>https://wisa.org.za/wp-content/uploads/2018/12/WISA2010-P049.pdf</b:URL>
     <b:Month>June</b:Month>
     <b:Day>9</b:Day>
-    <b:RefOrder>55</b:RefOrder>
+    <b:RefOrder>36</b:RefOrder>
   </b:Source>
   <b:Source>
     <b:Tag>JHa10</b:Tag>
@@ -39785,7 +39559,7 @@
     <b:Title>The Sherwin-Williams Company</b:Title>
     <b:URL>https://www.hartenergy.com/news/sherwin-williams-liquid-epoxy-coatings-offer-cost-effective-alternative-52270</b:URL>
     <b:Year>2010</b:Year>
-    <b:RefOrder>56</b:RefOrder>
+    <b:RefOrder>37</b:RefOrder>
   </b:Source>
   <b:Source>
     <b:Tag>JCa09</b:Tag>
@@ -39805,7 +39579,7 @@
     <b:Title>Intelligent Pigging of a Seawater Injection Pipeline in Kuwait</b:Title>
     <b:URL>https://www.researchgate.net/publication/293204753_Intelligent_Pigging_of_a_Seawater_Injection_Pipeline_in_Kuwait</b:URL>
     <b:Year>2009</b:Year>
-    <b:RefOrder>57</b:RefOrder>
+    <b:RefOrder>38</b:RefOrder>
   </b:Source>
   <b:Source>
     <b:Tag>USD18</b:Tag>
@@ -39819,7 +39593,7 @@
     <b:Title>Fact Sheet: Internal Corrosion</b:Title>
     <b:URL>https://primis.phmsa.dot.gov/comm/FactSheets/FSInternalCorrosion.htm</b:URL>
     <b:Year>2018</b:Year>
-    <b:RefOrder>19</b:RefOrder>
+    <b:RefOrder>39</b:RefOrder>
   </b:Source>
   <b:Source>
     <b:Tag>Adv22</b:Tag>
@@ -39835,7 +39609,7 @@
     <b:Year>2022</b:Year>
     <b:Month>Apr</b:Month>
     <b:Day>28</b:Day>
-    <b:RefOrder>20</b:RefOrder>
+    <b:RefOrder>40</b:RefOrder>
   </b:Source>
   <b:Source>
     <b:Tag>Nat12</b:Tag>
@@ -39844,7 +39618,7 @@
     <b:Title>National Association of Corrosion Engineers Report</b:Title>
     <b:Year>2012</b:Year>
     <b:JournalName>NACE</b:JournalName>
-    <b:RefOrder>21</b:RefOrder>
+    <b:RefOrder>41</b:RefOrder>
   </b:Source>
   <b:Source>
     <b:Tag>LPS21</b:Tag>
@@ -39858,7 +39632,7 @@
       </b:Author>
     </b:Author>
     <b:URL>https://www.linedpipesystems.com/lps-vs-robot/</b:URL>
-    <b:RefOrder>17</b:RefOrder>
+    <b:RefOrder>42</b:RefOrder>
   </b:Source>
   <b:Source>
     <b:Tag>Lin23</b:Tag>
@@ -39872,7 +39646,7 @@
     <b:Title>Flexsleeve</b:Title>
     <b:URL>https://www.linedpipesystems.com/lps-vs-robot/</b:URL>
     <b:Year>2023</b:Year>
-    <b:RefOrder>28</b:RefOrder>
+    <b:RefOrder>8</b:RefOrder>
   </b:Source>
   <b:Source>
     <b:Tag>ASI23</b:Tag>
@@ -39886,7 +39660,7 @@
     <b:Title>Sidgman Welded Flange</b:Title>
     <b:URL>https://www.asicorp.cl/en/sidgman-welded-flange/#diseno</b:URL>
     <b:Year>2023</b:Year>
-    <b:RefOrder>29</b:RefOrder>
+    <b:RefOrder>9</b:RefOrder>
   </b:Source>
   <b:Source>
     <b:Tag>CRT</b:Tag>
@@ -39899,7 +39673,7 @@
     </b:Author>
     <b:Title>INTERNALLY COATED FIELD JOINTS ON WELDED STEEL PIPELINES. </b:Title>
     <b:URL>https://www.iecengenharia.com.br/wp-content/uploads/2017/11/bt_img/crts---completo.pdf</b:URL>
-    <b:RefOrder>22</b:RefOrder>
+    <b:RefOrder>5</b:RefOrder>
   </b:Source>
   <b:Source>
     <b:Tag>TYH23</b:Tag>
@@ -39913,7 +39687,7 @@
     <b:Title>Internal Field Joint Coating Robot</b:Title>
     <b:URL>https://www.tyhoogroup.com/index.php/default/category/25.html</b:URL>
     <b:Year>2023</b:Year>
-    <b:RefOrder>23</b:RefOrder>
+    <b:RefOrder>6</b:RefOrder>
   </b:Source>
   <b:Source>
     <b:Tag>Who</b:Tag>
@@ -39921,7 +39695,7 @@
     <b:Guid>{0B05B520-4CE8-7B4A-A4C7-0CA442D8D508}</b:Guid>
     <b:Title>Wholesale Electricity Price Projections for Chile</b:Title>
     <b:URL>https://aim.afry.com/download/18.4fa6f584172a25f5dcf63897/1594029136600/AIMRFlyer_Chile20_v100.pdf</b:URL>
-    <b:RefOrder>41</b:RefOrder>
+    <b:RefOrder>21</b:RefOrder>
   </b:Source>
   <b:Source>
     <b:Tag>Edu25</b:Tag>
@@ -39936,7 +39710,7 @@
     <b:URL>https://www.engie.cl/wp-content/uploads/2024/10/Press-Release-EECL-4Q24-English-vf.pdf</b:URL>
     <b:Year>2025</b:Year>
     <b:Month>January</b:Month>
-    <b:RefOrder>42</b:RefOrder>
+    <b:RefOrder>22</b:RefOrder>
   </b:Source>
   <b:Source>
     <b:Tag>Meg24</b:Tag>
@@ -39950,7 +39724,7 @@
     <b:Title>Energy Laws and Regulations 2025 – Chile</b:Title>
     <b:URL>https://www.globallegalinsights.com/practice-areas/energy-laws-and-regulations/chile/</b:URL>
     <b:Year>2024</b:Year>
-    <b:RefOrder>43</b:RefOrder>
+    <b:RefOrder>23</b:RefOrder>
   </b:Source>
   <b:Source>
     <b:Tag>Sta</b:Tag>
@@ -39963,7 +39737,7 @@
     </b:Author>
     <b:Title>Price of electricity for industries in Chile from February 2022 to July 2024</b:Title>
     <b:URL>https://www.statista.com/statistics/1373368/monthly-industrial-electricity-price-chile/</b:URL>
-    <b:RefOrder>44</b:RefOrder>
+    <b:RefOrder>24</b:RefOrder>
   </b:Source>
   <b:Source>
     <b:Tag>And24</b:Tag>
@@ -39985,7 +39759,7 @@
     <b:Year>2024</b:Year>
     <b:Month>Jun</b:Month>
     <b:Day>15</b:Day>
-    <b:RefOrder>46</b:RefOrder>
+    <b:RefOrder>26</b:RefOrder>
   </b:Source>
   <b:Source>
     <b:Tag>Gwe24</b:Tag>
@@ -40006,7 +39780,7 @@
     <b:Year>2024</b:Year>
     <b:Month>11</b:Month>
     <b:Day>6</b:Day>
-    <b:RefOrder>47</b:RefOrder>
+    <b:RefOrder>27</b:RefOrder>
   </b:Source>
   <b:Source>
     <b:Tag>Ric24</b:Tag>
@@ -40027,7 +39801,7 @@
     <b:Year>2024</b:Year>
     <b:Month>November</b:Month>
     <b:Day>11</b:Day>
-    <b:RefOrder>48</b:RefOrder>
+    <b:RefOrder>28</b:RefOrder>
   </b:Source>
   <b:Source>
     <b:Tag>Sys22</b:Tag>
@@ -40043,7 +39817,7 @@
     <b:Year>2022</b:Year>
     <b:Month>Sept</b:Month>
     <b:Day>28</b:Day>
-    <b:RefOrder>49</b:RefOrder>
+    <b:RefOrder>29</b:RefOrder>
   </b:Source>
   <b:Source>
     <b:Tag>Glo24</b:Tag>
@@ -40058,7 +39832,7 @@
     <b:URL>https://www.globalpetrolprices.com/Chile/electricity_prices/</b:URL>
     <b:Year>2024</b:Year>
     <b:Month>December</b:Month>
-    <b:RefOrder>45</b:RefOrder>
+    <b:RefOrder>25</b:RefOrder>
   </b:Source>
   <b:Source>
     <b:Tag>Fas24</b:Tag>
@@ -40073,7 +39847,7 @@
     <b:URL>https://www.fastmarkets.com/uploads/2024/09/fm-mb-steel-forecast.pdf</b:URL>
     <b:Year>2024</b:Year>
     <b:Month>September</b:Month>
-    <b:RefOrder>6</b:RefOrder>
+    <b:RefOrder>43</b:RefOrder>
   </b:Source>
   <b:Source>
     <b:Tag>Tub</b:Tag>
@@ -40081,7 +39855,7 @@
     <b:Guid>{BE4303F4-4BFE-104F-B154-1F55296F4B0A}</b:Guid>
     <b:Title>Tubos India</b:Title>
     <b:URL>https://www.tubos.in/iso-3183-l450-api5l-x65-psl1-psl2-pipe-manufacturer.html</b:URL>
-    <b:RefOrder>5</b:RefOrder>
+    <b:RefOrder>4</b:RefOrder>
   </b:Source>
   <b:Source>
     <b:Tag>SIN22</b:Tag>
@@ -40100,7 +39874,7 @@
     <b:Title>Freight Shipping from China to Chile</b:Title>
     <b:URL>https://es.sino-shipping.com/freight-china-chile/</b:URL>
     <b:Year>2022</b:Year>
-    <b:RefOrder>58</b:RefOrder>
+    <b:RefOrder>44</b:RefOrder>
   </b:Source>
   <b:Source>
     <b:Tag>Shi</b:Tag>
@@ -40108,7 +39882,7 @@
     <b:Guid>{83190508-5D2A-544F-919B-3CA8CE568D37}</b:Guid>
     <b:Title>Shipping to Valparaiso</b:Title>
     <b:URL>https://www.icontainers.com/ship-container/valparaiso/</b:URL>
-    <b:RefOrder>59</b:RefOrder>
+    <b:RefOrder>45</b:RefOrder>
   </b:Source>
   <b:Source>
     <b:Tag>Fbe</b:Tag>
@@ -40116,7 +39890,7 @@
     <b:Guid>{7697D753-1002-F847-8947-D87B8E9FDC9D}</b:Guid>
     <b:Title>Fbe Coating Price</b:Title>
     <b:URL>https://www.made-in-china.com/products-search/hot-china-products/Fbe_Coating_Price.html</b:URL>
-    <b:RefOrder>8</b:RefOrder>
+    <b:RefOrder>46</b:RefOrder>
   </b:Source>
   <b:Source>
     <b:Tag>INT</b:Tag>
@@ -40124,7 +39898,7 @@
     <b:Guid>{F0FC22E8-9138-684A-A108-EABFF1CD810A}</b:Guid>
     <b:Title>INTERNAL PIPELINE COATING</b:Title>
     <b:URL>https://relisleeve.com/products/internal-pipe-line-coating/</b:URL>
-    <b:RefOrder>9</b:RefOrder>
+    <b:RefOrder>47</b:RefOrder>
   </b:Source>
   <b:Source>
     <b:Tag>JCo</b:Tag>
@@ -40137,7 +39911,7 @@
     </b:Author>
     <b:Title>DEVELOPMENT OF A COST EFFECTIVE POWDER COATED MULTI-COMPONENT COATING FOR UNDERGROUND PIPELINES</b:Title>
     <b:URL>https://docs2.cer-rec.gc.ca/ll-eng/llisapi.dll/fetch/2000/90464/90552/384192/620327/624798/861762/B109-25_-_Northern_Gateway_Pipelines_Limited_Partnership_-_Attachment_1_JRP_IR_12.3_-_A3A0W2.pdf?nodeid=862007&amp;vernum=-2</b:URL>
-    <b:RefOrder>10</b:RefOrder>
+    <b:RefOrder>48</b:RefOrder>
   </b:Source>
   <b:Source>
     <b:Tag>LaV</b:Tag>
@@ -40150,7 +39924,7 @@
     </b:Author>
     <b:Title>DECKHAND® Pipe Handler</b:Title>
     <b:URL>https://lavalleyindustries.com/products/deckhand-for-pipe-handling/</b:URL>
-    <b:RefOrder>60</b:RefOrder>
+    <b:RefOrder>49</b:RefOrder>
   </b:Source>
   <b:Source>
     <b:Tag>Den13</b:Tag>
@@ -40193,7 +39967,7 @@
     <b:Title>Inhibitor Dosage Rates and Corrosion - A CFD Model Investigating Inhibitor Over-Dosing and Increased Corrosion Rates in Subsea Pipelines</b:Title>
     <b:URL>https://onepetro.org/OTCBRASIL/proceedings-abstract/13OTCB/All-13OTCB/OTC-24438-MS/41031</b:URL>
     <b:Year>2013</b:Year>
-    <b:RefOrder>61</b:RefOrder>
+    <b:RefOrder>50</b:RefOrder>
   </b:Source>
   <b:Source>
     <b:Tag>Fac22</b:Tag>
@@ -40213,7 +39987,7 @@
     <b:Title>Corrosion Control of Metal Alloy Using Inhibitor Synergy: Phospate – Carbohydrazide</b:Title>
     <b:URL>file:///Users/igna/Downloads/808-Article%20Text-2487-1-10-20221124.pdf</b:URL>
     <b:Year>2022</b:Year>
-    <b:RefOrder>62</b:RefOrder>
+    <b:RefOrder>51</b:RefOrder>
   </b:Source>
   <b:Source>
     <b:Tag>Fac221</b:Tag>
@@ -40233,7 +40007,7 @@
     <b:Title>Corrosion Control of Metal Alloy Using Inhibitor Synergy: Phospate – Carbohydrazide</b:Title>
     <b:URL>https://nstproceeding.com/index.php/nuscientech/article/download/808/767</b:URL>
     <b:Year>2022</b:Year>
-    <b:RefOrder>35</b:RefOrder>
+    <b:RefOrder>15</b:RefOrder>
   </b:Source>
   <b:Source>
     <b:Tag>Lee23</b:Tag>
@@ -40255,7 +40029,7 @@
     <b:Year>2023</b:Year>
     <b:Month>Sep</b:Month>
     <b:Day>8</b:Day>
-    <b:RefOrder>36</b:RefOrder>
+    <b:RefOrder>16</b:RefOrder>
   </b:Source>
   <b:Source>
     <b:Tag>HoW11</b:Tag>
@@ -40273,7 +40047,7 @@
     </b:Author>
     <b:URL>https://utpedia.utp.edu.my/id/eprint/333/1/Sir_Ho_Wee_Lee.pdf</b:URL>
     <b:Year>2011</b:Year>
-    <b:RefOrder>37</b:RefOrder>
+    <b:RefOrder>17</b:RefOrder>
   </b:Source>
   <b:Source>
     <b:Tag>Wat18</b:Tag>
@@ -40287,7 +40061,7 @@
     <b:Title>Optimization of Phosphorus-Based Corrosion Control Chemicals Using a Comprehensive Perspective of Water Quality</b:Title>
     <b:URL>https://www.bu.edu/rccp/files/2018/12/Supplement_4_Corrosion_Study.pdf</b:URL>
     <b:Year>2018</b:Year>
-    <b:RefOrder>38</b:RefOrder>
+    <b:RefOrder>18</b:RefOrder>
   </b:Source>
   <b:Source>
     <b:Tag>Lit13</b:Tag>
@@ -40307,7 +40081,7 @@
     <b:Year>2013</b:Year>
     <b:Month>Nov</b:Month>
     <b:Day>1</b:Day>
-    <b:RefOrder>32</b:RefOrder>
+    <b:RefOrder>12</b:RefOrder>
   </b:Source>
   <b:Source>
     <b:Tag>Jen24</b:Tag>
@@ -40327,7 +40101,7 @@
     <b:URL>https://www.gz-supplies.com/news/how-does-corrosion-inhibitor-work/</b:URL>
     <b:Year>2024</b:Year>
     <b:Month>Aug</b:Month>
-    <b:RefOrder>31</b:RefOrder>
+    <b:RefOrder>11</b:RefOrder>
   </b:Source>
   <b:Source>
     <b:Tag>Ter04</b:Tag>
@@ -40348,7 +40122,7 @@
     <b:URL>https://onepetro.org/NACECORR/proceedings-abstract/CORR04/All-CORR04/NACE-04083/115442</b:URL>
     <b:Year>2004</b:Year>
     <b:Month>March</b:Month>
-    <b:RefOrder>39</b:RefOrder>
+    <b:RefOrder>19</b:RefOrder>
   </b:Source>
   <b:Source>
     <b:Tag>Con22</b:Tag>
@@ -40367,7 +40141,7 @@
         </b:NameList>
       </b:Interviewee>
     </b:Author>
-    <b:RefOrder>40</b:RefOrder>
+    <b:RefOrder>20</b:RefOrder>
   </b:Source>
   <b:Source>
     <b:Tag>Tem88</b:Tag>
@@ -40387,7 +40161,7 @@
         </b:NameList>
       </b:Author>
     </b:Author>
-    <b:RefOrder>33</b:RefOrder>
+    <b:RefOrder>13</b:RefOrder>
   </b:Source>
   <b:Source>
     <b:Tag>AME20</b:Tag>
@@ -40407,7 +40181,7 @@
     <b:Title>Water Pipes Corrosion Inhibitors for Q235 Steel in Hydrochloric Acid Medium Using Spiropyrazoles Derivatives</b:Title>
     <b:URL>https://www.mdpi.com/2079-6412/10/2/167</b:URL>
     <b:Year>2020</b:Year>
-    <b:RefOrder>34</b:RefOrder>
+    <b:RefOrder>14</b:RefOrder>
   </b:Source>
   <b:Source>
     <b:Tag>Con221</b:Tag>
@@ -40425,7 +40199,7 @@
         </b:NameList>
       </b:Interviewee>
     </b:Author>
-    <b:RefOrder>7</b:RefOrder>
+    <b:RefOrder>52</b:RefOrder>
   </b:Source>
   <b:Source>
     <b:Tag>Con24</b:Tag>
@@ -40443,7 +40217,7 @@
     <b:Title>Internal Girth Weld Coating · Firm Proposal</b:Title>
     <b:Year>2024</b:Year>
     <b:Month>Sept</b:Month>
-    <b:RefOrder>24</b:RefOrder>
+    <b:RefOrder>7</b:RefOrder>
   </b:Source>
   <b:Source>
     <b:Tag>CRT1</b:Tag>
@@ -40456,7 +40230,7 @@
         <b:Corporate>CRTS Inc</b:Corporate>
       </b:Author>
     </b:Author>
-    <b:RefOrder>11</b:RefOrder>
+    <b:RefOrder>53</b:RefOrder>
   </b:Source>
   <b:Source>
     <b:Tag>AEG16</b:Tag>
@@ -40470,7 +40244,7 @@
     <b:Title>ROBOTIC CORROSION PREVENTION</b:Title>
     <b:URL>https://www.iecengenharia.com.br/wp-content/uploads/2018/01/Data-Sheet_RoboticCorrosionPrevention.pdf</b:URL>
     <b:Year>2016</b:Year>
-    <b:RefOrder>12</b:RefOrder>
+    <b:RefOrder>54</b:RefOrder>
   </b:Source>
   <b:Source>
     <b:Tag>Lin22</b:Tag>
@@ -40485,7 +40259,7 @@
     <b:URL>https://www.linedpipesystems.com/what-are-field-joint-coating-considerations/</b:URL>
     <b:Year>2022</b:Year>
     <b:Month>Nov</b:Month>
-    <b:RefOrder>13</b:RefOrder>
+    <b:RefOrder>55</b:RefOrder>
   </b:Source>
   <b:Source>
     <b:Tag>Coa20</b:Tag>
@@ -40500,7 +40274,7 @@
     <b:URL>https://www.materialsperformance.com/articles/coating-linings/2018/08/field-joint-coatings</b:URL>
     <b:Year>2020</b:Year>
     <b:Month>Apr</b:Month>
-    <b:RefOrder>14</b:RefOrder>
+    <b:RefOrder>56</b:RefOrder>
   </b:Source>
   <b:Source>
     <b:Tag>Gas09</b:Tag>
@@ -40515,7 +40289,7 @@
     <b:URL>https://www.linedpipesystems.com/what-are-field-joint-coating-considerations/</b:URL>
     <b:Year>2009</b:Year>
     <b:Month>May</b:Month>
-    <b:RefOrder>18</b:RefOrder>
+    <b:RefOrder>57</b:RefOrder>
   </b:Source>
   <b:Source>
     <b:Tag>Com24</b:Tag>
@@ -40524,7 +40298,7 @@
     <b:Title>Common Challenges with Field-Applied Liquid Epoxy Pipeline Coatings</b:Title>
     <b:URL>https://pgjonline.com/magazine/2024/march-2024-vol-251-no-3/features/common-challenges-with-field-applied-liquid-epoxy-pipeline-coatings</b:URL>
     <b:Year>2024</b:Year>
-    <b:RefOrder>15</b:RefOrder>
+    <b:RefOrder>58</b:RefOrder>
   </b:Source>
   <b:Source>
     <b:Tag>Eri20</b:Tag>
@@ -40545,7 +40319,7 @@
     <b:URL>https://www.materialsperformance.com/articles/cathodic-protection/2018/04/challenges-of-installing-a-new-pipeline</b:URL>
     <b:Year>2020</b:Year>
     <b:Month>April</b:Month>
-    <b:RefOrder>16</b:RefOrder>
+    <b:RefOrder>59</b:RefOrder>
   </b:Source>
   <b:Source>
     <b:Tag>Zah20</b:Tag>
@@ -40566,7 +40340,7 @@
         </b:NameList>
       </b:Author>
     </b:Author>
-    <b:RefOrder>26</b:RefOrder>
+    <b:RefOrder>60</b:RefOrder>
   </b:Source>
   <b:Source>
     <b:Tag>RZa02</b:Tag>
@@ -40586,7 +40360,7 @@
     <b:URL>https://www.researchgate.net/publication/279709947_Internal_coating_total_gas_transport_cost_reduction_study</b:URL>
     <b:Year>2002</b:Year>
     <b:Month>October</b:Month>
-    <b:RefOrder>27</b:RefOrder>
+    <b:RefOrder>61</b:RefOrder>
   </b:Source>
   <b:Source>
     <b:Tag>Gle12</b:Tag>
@@ -40605,7 +40379,7 @@
     <b:Title>KEY FACTORS FOR THE ESTIMATION OF CROSS-COUNTRY PIPELINES FAILURE RATES</b:Title>
     <b:URL>https://www.icheme.org/media/9042/xxiii-paper-40.pdf</b:URL>
     <b:Year>2012</b:Year>
-    <b:RefOrder>25</b:RefOrder>
+    <b:RefOrder>62</b:RefOrder>
   </b:Source>
   <b:Source>
     <b:Tag>IMe24</b:Tag>
@@ -40626,7 +40400,7 @@
     <b:Year>2024</b:Year>
     <b:Month>10</b:Month>
     <b:Day>9</b:Day>
-    <b:RefOrder>30</b:RefOrder>
+    <b:RefOrder>10</b:RefOrder>
   </b:Source>
   <b:Source>
     <b:Tag>Inv21</b:Tag>
@@ -40641,7 +40415,7 @@
     <b:URL>https://investchile.gob.cl/wp-content/uploads/2021/04/03ebook-energia-eng-.pdf</b:URL>
     <b:Year>2021</b:Year>
     <b:Month>April</b:Month>
-    <b:RefOrder>50</b:RefOrder>
+    <b:RefOrder>30</b:RefOrder>
   </b:Source>
   <b:Source xmlns:b="http://schemas.openxmlformats.org/officeDocument/2006/bibliography">
     <b:Tag>IMe25</b:Tag>
@@ -40702,7 +40476,7 @@
 </file>
 
 <file path=customXml/itemProps1.xml><?xml version="1.0" encoding="utf-8"?>
-<ds:datastoreItem xmlns:ds="http://schemas.openxmlformats.org/officeDocument/2006/customXml" ds:itemID="{0DB5EBDA-E865-594D-8909-4CD1A30FCC71}">
+<ds:datastoreItem xmlns:ds="http://schemas.openxmlformats.org/officeDocument/2006/customXml" ds:itemID="{2616F478-A52C-554B-BE10-E2F4EA2A61FD}">
   <ds:schemaRefs>
     <ds:schemaRef ds:uri="http://schemas.openxmlformats.org/officeDocument/2006/bibliography"/>
   </ds:schemaRefs>

</xml_diff>